<commit_message>
Fixed rigid body operations and generated solutions.
</commit_message>
<xml_diff>
--- a/Tese/Tese.docx
+++ b/Tese/Tese.docx
@@ -49,25 +49,7 @@
           <w:sz w:val="24"/>
           <w:szCs w:val="24"/>
         </w:rPr>
-        <w:t xml:space="preserve"> nas linguagens de programação C e C#, adequando-se o último aos padrões SOLID e API </w:t>
-      </w:r>
-      <w:proofErr w:type="spellStart"/>
-      <w:r>
-        <w:rPr>
-          <w:rFonts w:ascii="Times New Roman" w:hAnsi="Times New Roman" w:cs="Times New Roman"/>
-          <w:sz w:val="24"/>
-          <w:szCs w:val="24"/>
-        </w:rPr>
-        <w:t>RESTful</w:t>
-      </w:r>
-      <w:proofErr w:type="spellEnd"/>
-      <w:r>
-        <w:rPr>
-          <w:rFonts w:ascii="Times New Roman" w:hAnsi="Times New Roman" w:cs="Times New Roman"/>
-          <w:sz w:val="24"/>
-          <w:szCs w:val="24"/>
-        </w:rPr>
-        <w:t xml:space="preserve">, </w:t>
+        <w:t xml:space="preserve"> nas linguagens de programação C e C#, adequando-se o último aos padrões SOLID e API RESTful, </w:t>
       </w:r>
       <w:r>
         <w:rPr>
@@ -388,7 +370,39 @@
           <w:sz w:val="24"/>
           <w:szCs w:val="24"/>
         </w:rPr>
-        <w:t xml:space="preserve"> Por fim, será feito programas adicionais em linguagem de programação C com rotinas específicas para dar continuidade à pesquisa desenvolvida pelo professor orientador deste trabalho.</w:t>
+        <w:t xml:space="preserve"> Por fim, ser</w:t>
+      </w:r>
+      <w:r>
+        <w:rPr>
+          <w:rFonts w:ascii="Times New Roman" w:hAnsi="Times New Roman" w:cs="Times New Roman"/>
+          <w:sz w:val="24"/>
+          <w:szCs w:val="24"/>
+        </w:rPr>
+        <w:t>ão</w:t>
+      </w:r>
+      <w:r>
+        <w:rPr>
+          <w:rFonts w:ascii="Times New Roman" w:hAnsi="Times New Roman" w:cs="Times New Roman"/>
+          <w:sz w:val="24"/>
+          <w:szCs w:val="24"/>
+        </w:rPr>
+        <w:t xml:space="preserve"> feito</w:t>
+      </w:r>
+      <w:r>
+        <w:rPr>
+          <w:rFonts w:ascii="Times New Roman" w:hAnsi="Times New Roman" w:cs="Times New Roman"/>
+          <w:sz w:val="24"/>
+          <w:szCs w:val="24"/>
+        </w:rPr>
+        <w:t>s</w:t>
+      </w:r>
+      <w:r>
+        <w:rPr>
+          <w:rFonts w:ascii="Times New Roman" w:hAnsi="Times New Roman" w:cs="Times New Roman"/>
+          <w:sz w:val="24"/>
+          <w:szCs w:val="24"/>
+        </w:rPr>
+        <w:t xml:space="preserve"> programas adicionais em linguagem de programação C com rotinas específicas para dar continuidade à pesquisa desenvolvida pelo professor orientador deste trabalho.</w:t>
       </w:r>
     </w:p>
     <w:p>
@@ -413,25 +427,7 @@
           <w:sz w:val="24"/>
           <w:szCs w:val="24"/>
         </w:rPr>
-        <w:t xml:space="preserve">seguirá o padrão API </w:t>
-      </w:r>
-      <w:proofErr w:type="spellStart"/>
-      <w:r>
-        <w:rPr>
-          <w:rFonts w:ascii="Times New Roman" w:hAnsi="Times New Roman" w:cs="Times New Roman"/>
-          <w:sz w:val="24"/>
-          <w:szCs w:val="24"/>
-        </w:rPr>
-        <w:t>RESTful</w:t>
-      </w:r>
-      <w:proofErr w:type="spellEnd"/>
-      <w:r>
-        <w:rPr>
-          <w:rFonts w:ascii="Times New Roman" w:hAnsi="Times New Roman" w:cs="Times New Roman"/>
-          <w:sz w:val="24"/>
-          <w:szCs w:val="24"/>
-        </w:rPr>
-        <w:t>, que é uma interface que fornece dados em um formato padronizado baseado em requisições HTTP, e o padrão SOLID, relacionada a programação orientada a objetos, que estabelece alguns princípios para tornar o código mais limpo, simples e ter manutenibilidade.</w:t>
+        <w:t>seguirá o padrão API RESTful, que é uma interface que fornece dados em um formato padronizado baseado em requisições HTTP, e o padrão SOLID, relacionada a programação orientada a objetos, que estabelece alguns princípios para tornar o código mais limpo, simples e ter manutenibilidade.</w:t>
       </w:r>
     </w:p>
     <w:p>
@@ -573,19 +569,133 @@
           <w:sz w:val="24"/>
           <w:szCs w:val="24"/>
         </w:rPr>
-        <w:t xml:space="preserve">variando o coeficiente de amortecimento, para se obter vibrações livres harmônicas, </w:t>
-      </w:r>
-      <w:proofErr w:type="spellStart"/>
-      <w:r>
+        <w:t>variando o coeficiente de amortecimento, para se obter vibrações livres harmônicas, subamortecidas, criticamente amortecidas e superamortecidas</w:t>
+      </w:r>
+      <w:r>
+        <w:rPr>
+          <w:rFonts w:ascii="Times New Roman" w:hAnsi="Times New Roman" w:cs="Times New Roman"/>
+          <w:sz w:val="24"/>
+          <w:szCs w:val="24"/>
+        </w:rPr>
+        <w:t xml:space="preserve">. </w:t>
+      </w:r>
+      <w:r>
+        <w:rPr>
+          <w:rFonts w:ascii="Times New Roman" w:hAnsi="Times New Roman" w:cs="Times New Roman"/>
+          <w:sz w:val="24"/>
+          <w:szCs w:val="24"/>
+        </w:rPr>
+        <w:t>Para as soluções numéricas foram escolhidos o método Runge Kutta de Quarta Ordem</w:t>
+      </w:r>
+      <w:r>
+        <w:rPr>
+          <w:rFonts w:ascii="Times New Roman" w:hAnsi="Times New Roman" w:cs="Times New Roman"/>
+          <w:sz w:val="24"/>
+          <w:szCs w:val="24"/>
+        </w:rPr>
+        <w:t xml:space="preserve">, que consiste em um método iterativo para resolver equações diferenciais com problemas de valor inicial, </w:t>
+      </w:r>
+      <w:r>
+        <w:rPr>
+          <w:rFonts w:ascii="Times New Roman" w:hAnsi="Times New Roman" w:cs="Times New Roman"/>
+          <w:sz w:val="24"/>
+          <w:szCs w:val="24"/>
+        </w:rPr>
+        <w:t>pois</w:t>
+      </w:r>
+      <w:r>
+        <w:rPr>
+          <w:rFonts w:ascii="Times New Roman" w:hAnsi="Times New Roman" w:cs="Times New Roman"/>
+          <w:sz w:val="24"/>
+          <w:szCs w:val="24"/>
+        </w:rPr>
+        <w:t xml:space="preserve"> os exemplos atuais se enquadram neste caso, em que </w:t>
+      </w:r>
+      <w:r>
+        <w:rPr>
+          <w:rFonts w:ascii="Times New Roman" w:hAnsi="Times New Roman" w:cs="Times New Roman"/>
+          <w:sz w:val="24"/>
+          <w:szCs w:val="24"/>
+        </w:rPr>
+        <w:t xml:space="preserve">foi considerado </w:t>
+      </w:r>
+      <w:r>
+        <w:rPr>
+          <w:rFonts w:ascii="Times New Roman" w:hAnsi="Times New Roman" w:cs="Times New Roman"/>
+          <w:sz w:val="24"/>
+          <w:szCs w:val="24"/>
+        </w:rPr>
+        <w:t xml:space="preserve">o deslocamento e </w:t>
+      </w:r>
+      <w:r>
+        <w:rPr>
+          <w:rFonts w:ascii="Times New Roman" w:hAnsi="Times New Roman" w:cs="Times New Roman"/>
+          <w:sz w:val="24"/>
+          <w:szCs w:val="24"/>
+        </w:rPr>
+        <w:t xml:space="preserve">a </w:t>
+      </w:r>
+      <w:r>
+        <w:rPr>
+          <w:rFonts w:ascii="Times New Roman" w:hAnsi="Times New Roman" w:cs="Times New Roman"/>
+          <w:sz w:val="24"/>
+          <w:szCs w:val="24"/>
+        </w:rPr>
+        <w:t xml:space="preserve">velocidade iniciais </w:t>
+      </w:r>
+      <w:bookmarkStart w:id="0" w:name="_GoBack"/>
+      <w:bookmarkEnd w:id="0"/>
+      <w:r>
+        <w:rPr>
+          <w:rFonts w:ascii="Times New Roman" w:hAnsi="Times New Roman" w:cs="Times New Roman"/>
+          <w:sz w:val="24"/>
+          <w:szCs w:val="24"/>
+        </w:rPr>
+        <w:t>iguais a zero.</w:t>
+      </w:r>
+      <w:r>
+        <w:rPr>
+          <w:rFonts w:ascii="Times New Roman" w:hAnsi="Times New Roman" w:cs="Times New Roman"/>
+          <w:sz w:val="24"/>
+          <w:szCs w:val="24"/>
+        </w:rPr>
+        <w:t xml:space="preserve"> O algoritmo </w:t>
+      </w:r>
+      <w:r>
+        <w:rPr>
+          <w:rFonts w:ascii="Times New Roman" w:hAnsi="Times New Roman" w:cs="Times New Roman"/>
+          <w:sz w:val="24"/>
+          <w:szCs w:val="24"/>
+        </w:rPr>
+        <w:t xml:space="preserve">base </w:t>
+      </w:r>
+      <w:r>
+        <w:rPr>
+          <w:rFonts w:ascii="Times New Roman" w:hAnsi="Times New Roman" w:cs="Times New Roman"/>
+          <w:sz w:val="24"/>
+          <w:szCs w:val="24"/>
+        </w:rPr>
+        <w:t xml:space="preserve">utilizado para este método está descrito no Apêndice 1. </w:t>
+      </w:r>
+    </w:p>
+    <w:p>
+      <w:pPr>
+        <w:rPr>
+          <w:rFonts w:ascii="Times New Roman" w:hAnsi="Times New Roman" w:cs="Times New Roman"/>
+          <w:sz w:val="24"/>
+          <w:szCs w:val="24"/>
+        </w:rPr>
+      </w:pPr>
+    </w:p>
+    <w:p>
+      <w:pPr>
         <w:rPr>
           <w:rFonts w:ascii="Times New Roman" w:hAnsi="Times New Roman" w:cs="Times New Roman"/>
           <w:color w:val="FF0000"/>
           <w:sz w:val="24"/>
           <w:szCs w:val="24"/>
         </w:rPr>
-        <w:t>subamortecidas</w:t>
-      </w:r>
-      <w:proofErr w:type="spellEnd"/>
+      </w:pPr>
       <w:r>
         <w:rPr>
           <w:rFonts w:ascii="Times New Roman" w:hAnsi="Times New Roman" w:cs="Times New Roman"/>
@@ -593,182 +703,34 @@
           <w:sz w:val="24"/>
           <w:szCs w:val="24"/>
         </w:rPr>
-        <w:t>, criticamente amortecidas e superamortecidas</w:t>
-      </w:r>
-      <w:r>
-        <w:rPr>
-          <w:rFonts w:ascii="Times New Roman" w:hAnsi="Times New Roman" w:cs="Times New Roman"/>
-          <w:sz w:val="24"/>
-          <w:szCs w:val="24"/>
-        </w:rPr>
-        <w:t xml:space="preserve">. </w:t>
-      </w:r>
-      <w:r>
-        <w:rPr>
-          <w:rFonts w:ascii="Times New Roman" w:hAnsi="Times New Roman" w:cs="Times New Roman"/>
-          <w:sz w:val="24"/>
-          <w:szCs w:val="24"/>
-        </w:rPr>
-        <w:t xml:space="preserve">Para as soluções numéricas foram escolhidos o método </w:t>
-      </w:r>
-      <w:proofErr w:type="spellStart"/>
-      <w:r>
-        <w:rPr>
-          <w:rFonts w:ascii="Times New Roman" w:hAnsi="Times New Roman" w:cs="Times New Roman"/>
-          <w:sz w:val="24"/>
-          <w:szCs w:val="24"/>
-        </w:rPr>
-        <w:t>Runge</w:t>
-      </w:r>
-      <w:proofErr w:type="spellEnd"/>
-      <w:r>
-        <w:rPr>
-          <w:rFonts w:ascii="Times New Roman" w:hAnsi="Times New Roman" w:cs="Times New Roman"/>
+        <w:t>A SE PENSAR</w:t>
+      </w:r>
+      <w:r>
+        <w:rPr>
+          <w:rFonts w:ascii="Times New Roman" w:hAnsi="Times New Roman" w:cs="Times New Roman"/>
+          <w:color w:val="FF0000"/>
+          <w:sz w:val="24"/>
+          <w:szCs w:val="24"/>
+        </w:rPr>
+        <w:t>:</w:t>
+      </w:r>
+      <w:r>
+        <w:rPr>
+          <w:rFonts w:ascii="Times New Roman" w:hAnsi="Times New Roman" w:cs="Times New Roman"/>
+          <w:color w:val="FF0000"/>
           <w:sz w:val="24"/>
           <w:szCs w:val="24"/>
         </w:rPr>
         <w:t xml:space="preserve"> </w:t>
       </w:r>
-      <w:proofErr w:type="spellStart"/>
-      <w:r>
-        <w:rPr>
-          <w:rFonts w:ascii="Times New Roman" w:hAnsi="Times New Roman" w:cs="Times New Roman"/>
-          <w:sz w:val="24"/>
-          <w:szCs w:val="24"/>
-        </w:rPr>
-        <w:t>Kutta</w:t>
-      </w:r>
-      <w:proofErr w:type="spellEnd"/>
-      <w:r>
-        <w:rPr>
-          <w:rFonts w:ascii="Times New Roman" w:hAnsi="Times New Roman" w:cs="Times New Roman"/>
-          <w:sz w:val="24"/>
-          <w:szCs w:val="24"/>
-        </w:rPr>
-        <w:t xml:space="preserve"> de Quarta Ordem</w:t>
-      </w:r>
-      <w:r>
-        <w:rPr>
-          <w:rFonts w:ascii="Times New Roman" w:hAnsi="Times New Roman" w:cs="Times New Roman"/>
-          <w:sz w:val="24"/>
-          <w:szCs w:val="24"/>
-        </w:rPr>
-        <w:t xml:space="preserve">, que consiste em um método iterativo para resolver equações diferenciais com problemas de valor inicial, </w:t>
-      </w:r>
-      <w:r>
-        <w:rPr>
-          <w:rFonts w:ascii="Times New Roman" w:hAnsi="Times New Roman" w:cs="Times New Roman"/>
-          <w:sz w:val="24"/>
-          <w:szCs w:val="24"/>
-        </w:rPr>
-        <w:t>pois</w:t>
-      </w:r>
-      <w:r>
-        <w:rPr>
-          <w:rFonts w:ascii="Times New Roman" w:hAnsi="Times New Roman" w:cs="Times New Roman"/>
-          <w:sz w:val="24"/>
-          <w:szCs w:val="24"/>
-        </w:rPr>
-        <w:t xml:space="preserve"> os exemplos atuais se enquadram neste caso, em que foi assumido o deslocamento e velocidade iniciais iguais a zero.</w:t>
-      </w:r>
-      <w:r>
-        <w:rPr>
-          <w:rFonts w:ascii="Times New Roman" w:hAnsi="Times New Roman" w:cs="Times New Roman"/>
-          <w:sz w:val="24"/>
-          <w:szCs w:val="24"/>
-        </w:rPr>
-        <w:t xml:space="preserve"> O algoritmo </w:t>
-      </w:r>
-      <w:r>
-        <w:rPr>
-          <w:rFonts w:ascii="Times New Roman" w:hAnsi="Times New Roman" w:cs="Times New Roman"/>
-          <w:sz w:val="24"/>
-          <w:szCs w:val="24"/>
-        </w:rPr>
-        <w:t xml:space="preserve">base </w:t>
-      </w:r>
-      <w:r>
-        <w:rPr>
-          <w:rFonts w:ascii="Times New Roman" w:hAnsi="Times New Roman" w:cs="Times New Roman"/>
-          <w:sz w:val="24"/>
-          <w:szCs w:val="24"/>
-        </w:rPr>
-        <w:t xml:space="preserve">utilizado para este método está descrito no Apêndice 1. </w:t>
-      </w:r>
-    </w:p>
-    <w:p>
-      <w:pPr>
-        <w:rPr>
-          <w:rFonts w:ascii="Times New Roman" w:hAnsi="Times New Roman" w:cs="Times New Roman"/>
-          <w:sz w:val="24"/>
-          <w:szCs w:val="24"/>
-        </w:rPr>
-      </w:pPr>
-    </w:p>
-    <w:p>
-      <w:pPr>
+      <w:r>
         <w:rPr>
           <w:rFonts w:ascii="Times New Roman" w:hAnsi="Times New Roman" w:cs="Times New Roman"/>
           <w:color w:val="FF0000"/>
           <w:sz w:val="24"/>
           <w:szCs w:val="24"/>
         </w:rPr>
-      </w:pPr>
-      <w:r>
-        <w:rPr>
-          <w:rFonts w:ascii="Times New Roman" w:hAnsi="Times New Roman" w:cs="Times New Roman"/>
-          <w:color w:val="FF0000"/>
-          <w:sz w:val="24"/>
-          <w:szCs w:val="24"/>
-        </w:rPr>
-        <w:t>A SE PENSAR</w:t>
-      </w:r>
-      <w:r>
-        <w:rPr>
-          <w:rFonts w:ascii="Times New Roman" w:hAnsi="Times New Roman" w:cs="Times New Roman"/>
-          <w:color w:val="FF0000"/>
-          <w:sz w:val="24"/>
-          <w:szCs w:val="24"/>
-        </w:rPr>
-        <w:t>:</w:t>
-      </w:r>
-      <w:r>
-        <w:rPr>
-          <w:rFonts w:ascii="Times New Roman" w:hAnsi="Times New Roman" w:cs="Times New Roman"/>
-          <w:color w:val="FF0000"/>
-          <w:sz w:val="24"/>
-          <w:szCs w:val="24"/>
-        </w:rPr>
-        <w:t xml:space="preserve"> </w:t>
-      </w:r>
-      <w:r>
-        <w:rPr>
-          <w:rFonts w:ascii="Times New Roman" w:hAnsi="Times New Roman" w:cs="Times New Roman"/>
-          <w:color w:val="FF0000"/>
-          <w:sz w:val="24"/>
-          <w:szCs w:val="24"/>
-        </w:rPr>
-        <w:t xml:space="preserve">e </w:t>
-      </w:r>
-      <w:proofErr w:type="spellStart"/>
-      <w:r>
-        <w:rPr>
-          <w:rFonts w:ascii="Times New Roman" w:hAnsi="Times New Roman" w:cs="Times New Roman"/>
-          <w:color w:val="FF0000"/>
-          <w:sz w:val="24"/>
-          <w:szCs w:val="24"/>
-        </w:rPr>
-        <w:t>Newmark</w:t>
-      </w:r>
-      <w:proofErr w:type="spellEnd"/>
-      <w:r>
-        <w:rPr>
-          <w:rFonts w:ascii="Times New Roman" w:hAnsi="Times New Roman" w:cs="Times New Roman"/>
-          <w:color w:val="FF0000"/>
-          <w:sz w:val="24"/>
-          <w:szCs w:val="24"/>
-        </w:rPr>
-        <w:t>-β e seus resultados foram comparados.</w:t>
+        <w:t>e Newmark-β e seus resultados foram comparados.</w:t>
       </w:r>
     </w:p>
     <w:p>
@@ -2271,8 +2233,6 @@
           <w:szCs w:val="24"/>
         </w:rPr>
       </w:pPr>
-      <w:bookmarkStart w:id="0" w:name="_GoBack"/>
-      <w:bookmarkEnd w:id="0"/>
     </w:p>
     <w:p>
       <w:pPr>
@@ -2547,18 +2507,8 @@
           <w:sz w:val="24"/>
           <w:szCs w:val="24"/>
         </w:rPr>
-        <w:t xml:space="preserve">API </w:t>
-      </w:r>
-      <w:proofErr w:type="spellStart"/>
-      <w:r>
-        <w:rPr>
-          <w:rFonts w:ascii="Times New Roman" w:hAnsi="Times New Roman" w:cs="Times New Roman"/>
-          <w:sz w:val="24"/>
-          <w:szCs w:val="24"/>
-        </w:rPr>
-        <w:t>RESTful</w:t>
-      </w:r>
-      <w:proofErr w:type="spellEnd"/>
+        <w:t>API RESTful</w:t>
+      </w:r>
     </w:p>
     <w:p>
       <w:pPr>
@@ -2622,173 +2572,84 @@
           <w:sz w:val="24"/>
           <w:szCs w:val="24"/>
         </w:rPr>
-        <w:t xml:space="preserve"> – Algoritmo base para o método numérico </w:t>
-      </w:r>
-      <w:proofErr w:type="spellStart"/>
-      <w:r>
-        <w:rPr>
-          <w:rFonts w:ascii="Times New Roman" w:hAnsi="Times New Roman" w:cs="Times New Roman"/>
-          <w:sz w:val="24"/>
-          <w:szCs w:val="24"/>
-        </w:rPr>
-        <w:t>Runge</w:t>
-      </w:r>
-      <w:proofErr w:type="spellEnd"/>
-      <w:r>
-        <w:rPr>
-          <w:rFonts w:ascii="Times New Roman" w:hAnsi="Times New Roman" w:cs="Times New Roman"/>
-          <w:sz w:val="24"/>
-          <w:szCs w:val="24"/>
-        </w:rPr>
-        <w:t xml:space="preserve"> </w:t>
-      </w:r>
-      <w:proofErr w:type="spellStart"/>
-      <w:r>
-        <w:rPr>
-          <w:rFonts w:ascii="Times New Roman" w:hAnsi="Times New Roman" w:cs="Times New Roman"/>
-          <w:sz w:val="24"/>
-          <w:szCs w:val="24"/>
-        </w:rPr>
-        <w:t>Kutta</w:t>
-      </w:r>
-      <w:proofErr w:type="spellEnd"/>
-      <w:r>
-        <w:rPr>
-          <w:rFonts w:ascii="Times New Roman" w:hAnsi="Times New Roman" w:cs="Times New Roman"/>
-          <w:sz w:val="24"/>
-          <w:szCs w:val="24"/>
-        </w:rPr>
-        <w:t xml:space="preserve"> de Quarta Ordem</w:t>
-      </w:r>
-    </w:p>
-    <w:p>
-      <w:pPr>
-        <w:rPr>
-          <w:rFonts w:ascii="Times New Roman" w:hAnsi="Times New Roman" w:cs="Times New Roman"/>
-          <w:sz w:val="24"/>
-          <w:szCs w:val="24"/>
-        </w:rPr>
-      </w:pPr>
-    </w:p>
-    <w:p>
-      <w:pPr>
-        <w:rPr>
-          <w:rFonts w:ascii="Times New Roman" w:hAnsi="Times New Roman" w:cs="Times New Roman"/>
-          <w:sz w:val="24"/>
-          <w:szCs w:val="24"/>
-          <w:lang w:val="en-US"/>
-        </w:rPr>
-      </w:pPr>
-      <w:r>
-        <w:rPr>
-          <w:rFonts w:ascii="Times New Roman" w:hAnsi="Times New Roman" w:cs="Times New Roman"/>
-          <w:sz w:val="24"/>
-          <w:szCs w:val="24"/>
-          <w:lang w:val="en-US"/>
-        </w:rPr>
-        <w:t xml:space="preserve">using </w:t>
-      </w:r>
-      <w:proofErr w:type="spellStart"/>
-      <w:proofErr w:type="gramStart"/>
-      <w:r>
-        <w:rPr>
-          <w:rFonts w:ascii="Times New Roman" w:hAnsi="Times New Roman" w:cs="Times New Roman"/>
-          <w:sz w:val="24"/>
-          <w:szCs w:val="24"/>
-          <w:lang w:val="en-US"/>
-        </w:rPr>
-        <w:t>IcVibracoes.Core.DTO.NumericalMethodInput.RigidBody</w:t>
-      </w:r>
-      <w:proofErr w:type="spellEnd"/>
-      <w:proofErr w:type="gramEnd"/>
-      <w:r>
-        <w:rPr>
-          <w:rFonts w:ascii="Times New Roman" w:hAnsi="Times New Roman" w:cs="Times New Roman"/>
-          <w:sz w:val="24"/>
-          <w:szCs w:val="24"/>
-          <w:lang w:val="en-US"/>
-        </w:rPr>
-        <w:t>;</w:t>
-      </w:r>
-    </w:p>
-    <w:p>
-      <w:pPr>
-        <w:rPr>
-          <w:rFonts w:ascii="Times New Roman" w:hAnsi="Times New Roman" w:cs="Times New Roman"/>
-          <w:sz w:val="24"/>
-          <w:szCs w:val="24"/>
-          <w:lang w:val="en-US"/>
-        </w:rPr>
-      </w:pPr>
-      <w:r>
-        <w:rPr>
-          <w:rFonts w:ascii="Times New Roman" w:hAnsi="Times New Roman" w:cs="Times New Roman"/>
-          <w:sz w:val="24"/>
-          <w:szCs w:val="24"/>
-          <w:lang w:val="en-US"/>
-        </w:rPr>
-        <w:t xml:space="preserve">using </w:t>
-      </w:r>
-      <w:proofErr w:type="spellStart"/>
-      <w:r>
-        <w:rPr>
-          <w:rFonts w:ascii="Times New Roman" w:hAnsi="Times New Roman" w:cs="Times New Roman"/>
-          <w:sz w:val="24"/>
-          <w:szCs w:val="24"/>
-          <w:lang w:val="en-US"/>
-        </w:rPr>
-        <w:t>System.Threading.Tasks</w:t>
-      </w:r>
-      <w:proofErr w:type="spellEnd"/>
-      <w:r>
-        <w:rPr>
-          <w:rFonts w:ascii="Times New Roman" w:hAnsi="Times New Roman" w:cs="Times New Roman"/>
-          <w:sz w:val="24"/>
-          <w:szCs w:val="24"/>
-          <w:lang w:val="en-US"/>
-        </w:rPr>
-        <w:t>;</w:t>
-      </w:r>
-    </w:p>
-    <w:p>
-      <w:pPr>
-        <w:rPr>
-          <w:rFonts w:ascii="Times New Roman" w:hAnsi="Times New Roman" w:cs="Times New Roman"/>
-          <w:sz w:val="24"/>
-          <w:szCs w:val="24"/>
-          <w:lang w:val="en-US"/>
-        </w:rPr>
-      </w:pPr>
-    </w:p>
-    <w:p>
-      <w:pPr>
-        <w:rPr>
-          <w:rFonts w:ascii="Times New Roman" w:hAnsi="Times New Roman" w:cs="Times New Roman"/>
-          <w:sz w:val="24"/>
-          <w:szCs w:val="24"/>
-          <w:lang w:val="en-US"/>
-        </w:rPr>
-      </w:pPr>
-      <w:r>
-        <w:rPr>
-          <w:rFonts w:ascii="Times New Roman" w:hAnsi="Times New Roman" w:cs="Times New Roman"/>
-          <w:sz w:val="24"/>
-          <w:szCs w:val="24"/>
-          <w:lang w:val="en-US"/>
-        </w:rPr>
-        <w:t xml:space="preserve">namespace </w:t>
-      </w:r>
-      <w:proofErr w:type="gramStart"/>
-      <w:r>
-        <w:rPr>
-          <w:rFonts w:ascii="Times New Roman" w:hAnsi="Times New Roman" w:cs="Times New Roman"/>
-          <w:sz w:val="24"/>
-          <w:szCs w:val="24"/>
-          <w:lang w:val="en-US"/>
-        </w:rPr>
-        <w:t>IcVibracoes.Core.NumericalIntegrationMethods.RungeKuttaForthOrder</w:t>
-      </w:r>
-      <w:proofErr w:type="gramEnd"/>
+        <w:t xml:space="preserve"> – Algoritmo base para o método numérico Runge Kutta de Quarta Ordem</w:t>
+      </w:r>
+    </w:p>
+    <w:p>
+      <w:pPr>
+        <w:rPr>
+          <w:rFonts w:ascii="Times New Roman" w:hAnsi="Times New Roman" w:cs="Times New Roman"/>
+          <w:sz w:val="24"/>
+          <w:szCs w:val="24"/>
+        </w:rPr>
+      </w:pPr>
+    </w:p>
+    <w:p>
+      <w:pPr>
+        <w:rPr>
+          <w:rFonts w:ascii="Times New Roman" w:hAnsi="Times New Roman" w:cs="Times New Roman"/>
+          <w:sz w:val="24"/>
+          <w:szCs w:val="24"/>
+          <w:lang w:val="en-US"/>
+        </w:rPr>
+      </w:pPr>
+      <w:r>
+        <w:rPr>
+          <w:rFonts w:ascii="Times New Roman" w:hAnsi="Times New Roman" w:cs="Times New Roman"/>
+          <w:sz w:val="24"/>
+          <w:szCs w:val="24"/>
+          <w:lang w:val="en-US"/>
+        </w:rPr>
+        <w:t>using IcVibracoes.Core.DTO.NumericalMethodInput.RigidBody;</w:t>
+      </w:r>
+    </w:p>
+    <w:p>
+      <w:pPr>
+        <w:rPr>
+          <w:rFonts w:ascii="Times New Roman" w:hAnsi="Times New Roman" w:cs="Times New Roman"/>
+          <w:sz w:val="24"/>
+          <w:szCs w:val="24"/>
+          <w:lang w:val="en-US"/>
+        </w:rPr>
+      </w:pPr>
+      <w:r>
+        <w:rPr>
+          <w:rFonts w:ascii="Times New Roman" w:hAnsi="Times New Roman" w:cs="Times New Roman"/>
+          <w:sz w:val="24"/>
+          <w:szCs w:val="24"/>
+          <w:lang w:val="en-US"/>
+        </w:rPr>
+        <w:t>using System.Threading.Tasks;</w:t>
+      </w:r>
+    </w:p>
+    <w:p>
+      <w:pPr>
+        <w:rPr>
+          <w:rFonts w:ascii="Times New Roman" w:hAnsi="Times New Roman" w:cs="Times New Roman"/>
+          <w:sz w:val="24"/>
+          <w:szCs w:val="24"/>
+          <w:lang w:val="en-US"/>
+        </w:rPr>
+      </w:pPr>
+    </w:p>
+    <w:p>
+      <w:pPr>
+        <w:rPr>
+          <w:rFonts w:ascii="Times New Roman" w:hAnsi="Times New Roman" w:cs="Times New Roman"/>
+          <w:sz w:val="24"/>
+          <w:szCs w:val="24"/>
+          <w:lang w:val="en-US"/>
+        </w:rPr>
+      </w:pPr>
+      <w:r>
+        <w:rPr>
+          <w:rFonts w:ascii="Times New Roman" w:hAnsi="Times New Roman" w:cs="Times New Roman"/>
+          <w:sz w:val="24"/>
+          <w:szCs w:val="24"/>
+          <w:lang w:val="en-US"/>
+        </w:rPr>
+        <w:t>namespace IcVibracoes.Core.NumericalIntegrationMethods.RungeKuttaForthOrder</w:t>
+      </w:r>
     </w:p>
     <w:p>
       <w:pPr>
@@ -2844,27 +2705,7 @@
           <w:szCs w:val="24"/>
           <w:lang w:val="en-US"/>
         </w:rPr>
-        <w:t xml:space="preserve">    /// It is responsible to execute the Runge </w:t>
-      </w:r>
-      <w:proofErr w:type="spellStart"/>
-      <w:r>
-        <w:rPr>
-          <w:rFonts w:ascii="Times New Roman" w:hAnsi="Times New Roman" w:cs="Times New Roman"/>
-          <w:sz w:val="24"/>
-          <w:szCs w:val="24"/>
-          <w:lang w:val="en-US"/>
-        </w:rPr>
-        <w:t>Kutta</w:t>
-      </w:r>
-      <w:proofErr w:type="spellEnd"/>
-      <w:r>
-        <w:rPr>
-          <w:rFonts w:ascii="Times New Roman" w:hAnsi="Times New Roman" w:cs="Times New Roman"/>
-          <w:sz w:val="24"/>
-          <w:szCs w:val="24"/>
-          <w:lang w:val="en-US"/>
-        </w:rPr>
-        <w:t xml:space="preserve"> Forth Order numerical integration</w:t>
+        <w:t xml:space="preserve">    /// It is responsible to execute the Runge Kutta Forth Order numerical integration</w:t>
       </w:r>
     </w:p>
     <w:p>
@@ -2930,47 +2771,7 @@
           <w:szCs w:val="24"/>
           <w:lang w:val="en-US"/>
         </w:rPr>
-        <w:t xml:space="preserve">    public abstract class </w:t>
-      </w:r>
-      <w:proofErr w:type="spellStart"/>
-      <w:r>
-        <w:rPr>
-          <w:rFonts w:ascii="Times New Roman" w:hAnsi="Times New Roman" w:cs="Times New Roman"/>
-          <w:sz w:val="24"/>
-          <w:szCs w:val="24"/>
-          <w:lang w:val="en-US"/>
-        </w:rPr>
-        <w:t>RungeKuttaForthOrderMethod</w:t>
-      </w:r>
-      <w:proofErr w:type="spellEnd"/>
-      <w:r>
-        <w:rPr>
-          <w:rFonts w:ascii="Times New Roman" w:hAnsi="Times New Roman" w:cs="Times New Roman"/>
-          <w:sz w:val="24"/>
-          <w:szCs w:val="24"/>
-          <w:lang w:val="en-US"/>
-        </w:rPr>
-        <w:t>&lt;</w:t>
-      </w:r>
-      <w:proofErr w:type="spellStart"/>
-      <w:r>
-        <w:rPr>
-          <w:rFonts w:ascii="Times New Roman" w:hAnsi="Times New Roman" w:cs="Times New Roman"/>
-          <w:sz w:val="24"/>
-          <w:szCs w:val="24"/>
-          <w:lang w:val="en-US"/>
-        </w:rPr>
-        <w:t>TInput</w:t>
-      </w:r>
-      <w:proofErr w:type="spellEnd"/>
-      <w:r>
-        <w:rPr>
-          <w:rFonts w:ascii="Times New Roman" w:hAnsi="Times New Roman" w:cs="Times New Roman"/>
-          <w:sz w:val="24"/>
-          <w:szCs w:val="24"/>
-          <w:lang w:val="en-US"/>
-        </w:rPr>
-        <w:t xml:space="preserve">&gt; </w:t>
+        <w:t xml:space="preserve">    public abstract class RungeKuttaForthOrderMethod&lt;TInput&gt; </w:t>
       </w:r>
     </w:p>
     <w:p>
@@ -2998,109 +2799,27 @@
           <w:szCs w:val="24"/>
           <w:lang w:val="en-US"/>
         </w:rPr>
-        <w:t xml:space="preserve">: </w:t>
-      </w:r>
-      <w:proofErr w:type="spellStart"/>
-      <w:r>
-        <w:rPr>
-          <w:rFonts w:ascii="Times New Roman" w:hAnsi="Times New Roman" w:cs="Times New Roman"/>
-          <w:sz w:val="24"/>
-          <w:szCs w:val="24"/>
-          <w:lang w:val="en-US"/>
-        </w:rPr>
-        <w:t>IRungeKuttaForthOrderMethod</w:t>
-      </w:r>
-      <w:proofErr w:type="spellEnd"/>
-      <w:r>
-        <w:rPr>
-          <w:rFonts w:ascii="Times New Roman" w:hAnsi="Times New Roman" w:cs="Times New Roman"/>
-          <w:sz w:val="24"/>
-          <w:szCs w:val="24"/>
-          <w:lang w:val="en-US"/>
-        </w:rPr>
-        <w:t>&lt;</w:t>
-      </w:r>
-      <w:proofErr w:type="spellStart"/>
-      <w:r>
-        <w:rPr>
-          <w:rFonts w:ascii="Times New Roman" w:hAnsi="Times New Roman" w:cs="Times New Roman"/>
-          <w:sz w:val="24"/>
-          <w:szCs w:val="24"/>
-          <w:lang w:val="en-US"/>
-        </w:rPr>
-        <w:t>TInput</w:t>
-      </w:r>
-      <w:proofErr w:type="spellEnd"/>
-      <w:r>
-        <w:rPr>
-          <w:rFonts w:ascii="Times New Roman" w:hAnsi="Times New Roman" w:cs="Times New Roman"/>
-          <w:sz w:val="24"/>
-          <w:szCs w:val="24"/>
-          <w:lang w:val="en-US"/>
-        </w:rPr>
-        <w:t>&gt;</w:t>
-      </w:r>
-    </w:p>
-    <w:p>
-      <w:pPr>
-        <w:rPr>
-          <w:rFonts w:ascii="Times New Roman" w:hAnsi="Times New Roman" w:cs="Times New Roman"/>
-          <w:sz w:val="24"/>
-          <w:szCs w:val="24"/>
-          <w:lang w:val="en-US"/>
-        </w:rPr>
-      </w:pPr>
-      <w:r>
-        <w:rPr>
-          <w:rFonts w:ascii="Times New Roman" w:hAnsi="Times New Roman" w:cs="Times New Roman"/>
-          <w:sz w:val="24"/>
-          <w:szCs w:val="24"/>
-          <w:lang w:val="en-US"/>
-        </w:rPr>
-        <w:t xml:space="preserve">        where </w:t>
-      </w:r>
-      <w:proofErr w:type="spellStart"/>
-      <w:proofErr w:type="gramStart"/>
-      <w:r>
-        <w:rPr>
-          <w:rFonts w:ascii="Times New Roman" w:hAnsi="Times New Roman" w:cs="Times New Roman"/>
-          <w:sz w:val="24"/>
-          <w:szCs w:val="24"/>
-          <w:lang w:val="en-US"/>
-        </w:rPr>
-        <w:t>TInput</w:t>
-      </w:r>
-      <w:proofErr w:type="spellEnd"/>
-      <w:r>
-        <w:rPr>
-          <w:rFonts w:ascii="Times New Roman" w:hAnsi="Times New Roman" w:cs="Times New Roman"/>
-          <w:sz w:val="24"/>
-          <w:szCs w:val="24"/>
-          <w:lang w:val="en-US"/>
-        </w:rPr>
-        <w:t xml:space="preserve"> :</w:t>
-      </w:r>
-      <w:proofErr w:type="gramEnd"/>
-      <w:r>
-        <w:rPr>
-          <w:rFonts w:ascii="Times New Roman" w:hAnsi="Times New Roman" w:cs="Times New Roman"/>
-          <w:sz w:val="24"/>
-          <w:szCs w:val="24"/>
-          <w:lang w:val="en-US"/>
-        </w:rPr>
-        <w:t xml:space="preserve"> </w:t>
-      </w:r>
-      <w:proofErr w:type="spellStart"/>
-      <w:r>
-        <w:rPr>
-          <w:rFonts w:ascii="Times New Roman" w:hAnsi="Times New Roman" w:cs="Times New Roman"/>
-          <w:sz w:val="24"/>
-          <w:szCs w:val="24"/>
-          <w:lang w:val="en-US"/>
-        </w:rPr>
-        <w:t>RigidBodyInput</w:t>
-      </w:r>
-      <w:proofErr w:type="spellEnd"/>
+        <w:t>: IRungeKuttaForthOrderMethod&lt;TInput&gt;</w:t>
+      </w:r>
+    </w:p>
+    <w:p>
+      <w:pPr>
+        <w:rPr>
+          <w:rFonts w:ascii="Times New Roman" w:hAnsi="Times New Roman" w:cs="Times New Roman"/>
+          <w:sz w:val="24"/>
+          <w:szCs w:val="24"/>
+          <w:lang w:val="en-US"/>
+        </w:rPr>
+      </w:pPr>
+      <w:r>
+        <w:rPr>
+          <w:rFonts w:ascii="Times New Roman" w:hAnsi="Times New Roman" w:cs="Times New Roman"/>
+          <w:sz w:val="24"/>
+          <w:szCs w:val="24"/>
+          <w:lang w:val="en-US"/>
+        </w:rPr>
+        <w:t xml:space="preserve">        where TInput : RigidBodyInput</w:t>
+      </w:r>
     </w:p>
     <w:p>
       <w:pPr>
@@ -3345,47 +3064,7 @@
           <w:szCs w:val="24"/>
           <w:lang w:val="en-US"/>
         </w:rPr>
-        <w:t xml:space="preserve">        public abstract Task&lt;</w:t>
-      </w:r>
-      <w:proofErr w:type="gramStart"/>
-      <w:r>
-        <w:rPr>
-          <w:rFonts w:ascii="Times New Roman" w:hAnsi="Times New Roman" w:cs="Times New Roman"/>
-          <w:sz w:val="24"/>
-          <w:szCs w:val="24"/>
-          <w:lang w:val="en-US"/>
-        </w:rPr>
-        <w:t>double[</w:t>
-      </w:r>
-      <w:proofErr w:type="gramEnd"/>
-      <w:r>
-        <w:rPr>
-          <w:rFonts w:ascii="Times New Roman" w:hAnsi="Times New Roman" w:cs="Times New Roman"/>
-          <w:sz w:val="24"/>
-          <w:szCs w:val="24"/>
-          <w:lang w:val="en-US"/>
-        </w:rPr>
-        <w:t xml:space="preserve">]&gt; </w:t>
-      </w:r>
-      <w:proofErr w:type="spellStart"/>
-      <w:r>
-        <w:rPr>
-          <w:rFonts w:ascii="Times New Roman" w:hAnsi="Times New Roman" w:cs="Times New Roman"/>
-          <w:sz w:val="24"/>
-          <w:szCs w:val="24"/>
-          <w:lang w:val="en-US"/>
-        </w:rPr>
-        <w:t>CalculateDifferencialEquationOfMotion</w:t>
-      </w:r>
-      <w:proofErr w:type="spellEnd"/>
-      <w:r>
-        <w:rPr>
-          <w:rFonts w:ascii="Times New Roman" w:hAnsi="Times New Roman" w:cs="Times New Roman"/>
-          <w:sz w:val="24"/>
-          <w:szCs w:val="24"/>
-          <w:lang w:val="en-US"/>
-        </w:rPr>
-        <w:t>(</w:t>
+        <w:t xml:space="preserve">        public abstract Task&lt;double[]&gt; CalculateDifferencialEquationOfMotion(</w:t>
       </w:r>
     </w:p>
     <w:p>
@@ -3398,25 +3077,14 @@
           <w:lang w:val="en-US"/>
         </w:rPr>
       </w:pPr>
-      <w:proofErr w:type="spellStart"/>
-      <w:r>
-        <w:rPr>
-          <w:rFonts w:ascii="Times New Roman" w:hAnsi="Times New Roman" w:cs="Times New Roman"/>
-          <w:sz w:val="24"/>
-          <w:szCs w:val="24"/>
-          <w:lang w:val="en-US"/>
-        </w:rPr>
-        <w:t>TInput</w:t>
-      </w:r>
-      <w:proofErr w:type="spellEnd"/>
-      <w:r>
-        <w:rPr>
-          <w:rFonts w:ascii="Times New Roman" w:hAnsi="Times New Roman" w:cs="Times New Roman"/>
-          <w:sz w:val="24"/>
-          <w:szCs w:val="24"/>
-          <w:lang w:val="en-US"/>
-        </w:rPr>
-        <w:t xml:space="preserve"> input, </w:t>
+      <w:r>
+        <w:rPr>
+          <w:rFonts w:ascii="Times New Roman" w:hAnsi="Times New Roman" w:cs="Times New Roman"/>
+          <w:sz w:val="24"/>
+          <w:szCs w:val="24"/>
+          <w:lang w:val="en-US"/>
+        </w:rPr>
+        <w:t xml:space="preserve">TInput input, </w:t>
       </w:r>
     </w:p>
     <w:p>
@@ -3449,25 +3117,14 @@
           <w:lang w:val="en-US"/>
         </w:rPr>
       </w:pPr>
-      <w:proofErr w:type="gramStart"/>
-      <w:r>
-        <w:rPr>
-          <w:rFonts w:ascii="Times New Roman" w:hAnsi="Times New Roman" w:cs="Times New Roman"/>
-          <w:sz w:val="24"/>
-          <w:szCs w:val="24"/>
-          <w:lang w:val="en-US"/>
-        </w:rPr>
-        <w:t>double[</w:t>
-      </w:r>
-      <w:proofErr w:type="gramEnd"/>
-      <w:r>
-        <w:rPr>
-          <w:rFonts w:ascii="Times New Roman" w:hAnsi="Times New Roman" w:cs="Times New Roman"/>
-          <w:sz w:val="24"/>
-          <w:szCs w:val="24"/>
-          <w:lang w:val="en-US"/>
-        </w:rPr>
-        <w:t>] y);</w:t>
+      <w:r>
+        <w:rPr>
+          <w:rFonts w:ascii="Times New Roman" w:hAnsi="Times New Roman" w:cs="Times New Roman"/>
+          <w:sz w:val="24"/>
+          <w:szCs w:val="24"/>
+          <w:lang w:val="en-US"/>
+        </w:rPr>
+        <w:t>double[] y);</w:t>
       </w:r>
     </w:p>
     <w:p>
@@ -3515,27 +3172,7 @@
           <w:szCs w:val="24"/>
           <w:lang w:val="en-US"/>
         </w:rPr>
-        <w:t xml:space="preserve">        /// Calculates the response of the Runge </w:t>
-      </w:r>
-      <w:proofErr w:type="spellStart"/>
-      <w:r>
-        <w:rPr>
-          <w:rFonts w:ascii="Times New Roman" w:hAnsi="Times New Roman" w:cs="Times New Roman"/>
-          <w:sz w:val="24"/>
-          <w:szCs w:val="24"/>
-          <w:lang w:val="en-US"/>
-        </w:rPr>
-        <w:t>Kutta</w:t>
-      </w:r>
-      <w:proofErr w:type="spellEnd"/>
-      <w:r>
-        <w:rPr>
-          <w:rFonts w:ascii="Times New Roman" w:hAnsi="Times New Roman" w:cs="Times New Roman"/>
-          <w:sz w:val="24"/>
-          <w:szCs w:val="24"/>
-          <w:lang w:val="en-US"/>
-        </w:rPr>
-        <w:t xml:space="preserve"> Forth Order numerical integration.</w:t>
+        <w:t xml:space="preserve">        /// Calculates the response of the Runge Kutta Forth Order numerical integration.</w:t>
       </w:r>
     </w:p>
     <w:p>
@@ -3592,27 +3229,7 @@
           <w:szCs w:val="24"/>
           <w:lang w:val="en-US"/>
         </w:rPr>
-        <w:t xml:space="preserve">        /// &lt;param name="</w:t>
-      </w:r>
-      <w:proofErr w:type="spellStart"/>
-      <w:r>
-        <w:rPr>
-          <w:rFonts w:ascii="Times New Roman" w:hAnsi="Times New Roman" w:cs="Times New Roman"/>
-          <w:sz w:val="24"/>
-          <w:szCs w:val="24"/>
-          <w:lang w:val="en-US"/>
-        </w:rPr>
-        <w:t>timeStep</w:t>
-      </w:r>
-      <w:proofErr w:type="spellEnd"/>
-      <w:r>
-        <w:rPr>
-          <w:rFonts w:ascii="Times New Roman" w:hAnsi="Times New Roman" w:cs="Times New Roman"/>
-          <w:sz w:val="24"/>
-          <w:szCs w:val="24"/>
-          <w:lang w:val="en-US"/>
-        </w:rPr>
-        <w:t>"&gt;&lt;/param&gt;</w:t>
+        <w:t xml:space="preserve">        /// &lt;param name="timeStep"&gt;&lt;/param&gt;</w:t>
       </w:r>
     </w:p>
     <w:p>
@@ -3688,47 +3305,7 @@
           <w:szCs w:val="24"/>
           <w:lang w:val="en-US"/>
         </w:rPr>
-        <w:t xml:space="preserve">        public async Task&lt;</w:t>
-      </w:r>
-      <w:proofErr w:type="gramStart"/>
-      <w:r>
-        <w:rPr>
-          <w:rFonts w:ascii="Times New Roman" w:hAnsi="Times New Roman" w:cs="Times New Roman"/>
-          <w:sz w:val="24"/>
-          <w:szCs w:val="24"/>
-          <w:lang w:val="en-US"/>
-        </w:rPr>
-        <w:t>double[</w:t>
-      </w:r>
-      <w:proofErr w:type="gramEnd"/>
-      <w:r>
-        <w:rPr>
-          <w:rFonts w:ascii="Times New Roman" w:hAnsi="Times New Roman" w:cs="Times New Roman"/>
-          <w:sz w:val="24"/>
-          <w:szCs w:val="24"/>
-          <w:lang w:val="en-US"/>
-        </w:rPr>
-        <w:t xml:space="preserve">]&gt; </w:t>
-      </w:r>
-      <w:proofErr w:type="spellStart"/>
-      <w:r>
-        <w:rPr>
-          <w:rFonts w:ascii="Times New Roman" w:hAnsi="Times New Roman" w:cs="Times New Roman"/>
-          <w:sz w:val="24"/>
-          <w:szCs w:val="24"/>
-          <w:lang w:val="en-US"/>
-        </w:rPr>
-        <w:t>CalculateResult</w:t>
-      </w:r>
-      <w:proofErr w:type="spellEnd"/>
-      <w:r>
-        <w:rPr>
-          <w:rFonts w:ascii="Times New Roman" w:hAnsi="Times New Roman" w:cs="Times New Roman"/>
-          <w:sz w:val="24"/>
-          <w:szCs w:val="24"/>
-          <w:lang w:val="en-US"/>
-        </w:rPr>
-        <w:t>(</w:t>
+        <w:t xml:space="preserve">        public async Task&lt;double[]&gt; CalculateResult(</w:t>
       </w:r>
     </w:p>
     <w:p>
@@ -3741,25 +3318,14 @@
           <w:lang w:val="en-US"/>
         </w:rPr>
       </w:pPr>
-      <w:proofErr w:type="spellStart"/>
-      <w:r>
-        <w:rPr>
-          <w:rFonts w:ascii="Times New Roman" w:hAnsi="Times New Roman" w:cs="Times New Roman"/>
-          <w:sz w:val="24"/>
-          <w:szCs w:val="24"/>
-          <w:lang w:val="en-US"/>
-        </w:rPr>
-        <w:t>TInput</w:t>
-      </w:r>
-      <w:proofErr w:type="spellEnd"/>
-      <w:r>
-        <w:rPr>
-          <w:rFonts w:ascii="Times New Roman" w:hAnsi="Times New Roman" w:cs="Times New Roman"/>
-          <w:sz w:val="24"/>
-          <w:szCs w:val="24"/>
-          <w:lang w:val="en-US"/>
-        </w:rPr>
-        <w:t xml:space="preserve"> input, </w:t>
+      <w:r>
+        <w:rPr>
+          <w:rFonts w:ascii="Times New Roman" w:hAnsi="Times New Roman" w:cs="Times New Roman"/>
+          <w:sz w:val="24"/>
+          <w:szCs w:val="24"/>
+          <w:lang w:val="en-US"/>
+        </w:rPr>
+        <w:t xml:space="preserve">TInput input, </w:t>
       </w:r>
     </w:p>
     <w:p>
@@ -3779,27 +3345,7 @@
           <w:szCs w:val="24"/>
           <w:lang w:val="en-US"/>
         </w:rPr>
-        <w:t xml:space="preserve">double </w:t>
-      </w:r>
-      <w:proofErr w:type="spellStart"/>
-      <w:r>
-        <w:rPr>
-          <w:rFonts w:ascii="Times New Roman" w:hAnsi="Times New Roman" w:cs="Times New Roman"/>
-          <w:sz w:val="24"/>
-          <w:szCs w:val="24"/>
-          <w:lang w:val="en-US"/>
-        </w:rPr>
-        <w:t>timeStep</w:t>
-      </w:r>
-      <w:proofErr w:type="spellEnd"/>
-      <w:r>
-        <w:rPr>
-          <w:rFonts w:ascii="Times New Roman" w:hAnsi="Times New Roman" w:cs="Times New Roman"/>
-          <w:sz w:val="24"/>
-          <w:szCs w:val="24"/>
-          <w:lang w:val="en-US"/>
-        </w:rPr>
-        <w:t xml:space="preserve">, </w:t>
+        <w:t xml:space="preserve">double timeStep, </w:t>
       </w:r>
     </w:p>
     <w:p>
@@ -3832,25 +3378,14 @@
           <w:lang w:val="en-US"/>
         </w:rPr>
       </w:pPr>
-      <w:proofErr w:type="gramStart"/>
-      <w:r>
-        <w:rPr>
-          <w:rFonts w:ascii="Times New Roman" w:hAnsi="Times New Roman" w:cs="Times New Roman"/>
-          <w:sz w:val="24"/>
-          <w:szCs w:val="24"/>
-          <w:lang w:val="en-US"/>
-        </w:rPr>
-        <w:t>double[</w:t>
-      </w:r>
-      <w:proofErr w:type="gramEnd"/>
-      <w:r>
-        <w:rPr>
-          <w:rFonts w:ascii="Times New Roman" w:hAnsi="Times New Roman" w:cs="Times New Roman"/>
-          <w:sz w:val="24"/>
-          <w:szCs w:val="24"/>
-          <w:lang w:val="en-US"/>
-        </w:rPr>
-        <w:t>] y)</w:t>
+      <w:r>
+        <w:rPr>
+          <w:rFonts w:ascii="Times New Roman" w:hAnsi="Times New Roman" w:cs="Times New Roman"/>
+          <w:sz w:val="24"/>
+          <w:szCs w:val="24"/>
+          <w:lang w:val="en-US"/>
+        </w:rPr>
+        <w:t>double[] y)</w:t>
       </w:r>
     </w:p>
     <w:p>
@@ -3889,364 +3424,122 @@
           <w:lang w:val="en-US"/>
         </w:rPr>
         <w:lastRenderedPageBreak/>
-        <w:t xml:space="preserve">            int </w:t>
-      </w:r>
-      <w:proofErr w:type="spellStart"/>
-      <w:r>
-        <w:rPr>
-          <w:rFonts w:ascii="Times New Roman" w:hAnsi="Times New Roman" w:cs="Times New Roman"/>
-          <w:sz w:val="24"/>
-          <w:szCs w:val="24"/>
-          <w:lang w:val="en-US"/>
-        </w:rPr>
-        <w:t>arrayLength</w:t>
-      </w:r>
-      <w:proofErr w:type="spellEnd"/>
-      <w:r>
-        <w:rPr>
-          <w:rFonts w:ascii="Times New Roman" w:hAnsi="Times New Roman" w:cs="Times New Roman"/>
-          <w:sz w:val="24"/>
-          <w:szCs w:val="24"/>
-          <w:lang w:val="en-US"/>
-        </w:rPr>
-        <w:t xml:space="preserve"> = </w:t>
-      </w:r>
-      <w:proofErr w:type="spellStart"/>
-      <w:proofErr w:type="gramStart"/>
-      <w:r>
-        <w:rPr>
-          <w:rFonts w:ascii="Times New Roman" w:hAnsi="Times New Roman" w:cs="Times New Roman"/>
-          <w:sz w:val="24"/>
-          <w:szCs w:val="24"/>
-          <w:lang w:val="en-US"/>
-        </w:rPr>
-        <w:t>y.Length</w:t>
-      </w:r>
-      <w:proofErr w:type="spellEnd"/>
-      <w:proofErr w:type="gramEnd"/>
-      <w:r>
-        <w:rPr>
-          <w:rFonts w:ascii="Times New Roman" w:hAnsi="Times New Roman" w:cs="Times New Roman"/>
-          <w:sz w:val="24"/>
-          <w:szCs w:val="24"/>
-          <w:lang w:val="en-US"/>
-        </w:rPr>
-        <w:t>;</w:t>
-      </w:r>
-    </w:p>
-    <w:p>
-      <w:pPr>
-        <w:rPr>
-          <w:rFonts w:ascii="Times New Roman" w:hAnsi="Times New Roman" w:cs="Times New Roman"/>
-          <w:sz w:val="24"/>
-          <w:szCs w:val="24"/>
-          <w:lang w:val="en-US"/>
-        </w:rPr>
-      </w:pPr>
-    </w:p>
-    <w:p>
-      <w:pPr>
-        <w:rPr>
-          <w:rFonts w:ascii="Times New Roman" w:hAnsi="Times New Roman" w:cs="Times New Roman"/>
-          <w:sz w:val="24"/>
-          <w:szCs w:val="24"/>
-          <w:lang w:val="en-US"/>
-        </w:rPr>
-      </w:pPr>
-      <w:r>
-        <w:rPr>
-          <w:rFonts w:ascii="Times New Roman" w:hAnsi="Times New Roman" w:cs="Times New Roman"/>
-          <w:sz w:val="24"/>
-          <w:szCs w:val="24"/>
-          <w:lang w:val="en-US"/>
-        </w:rPr>
-        <w:t xml:space="preserve">            </w:t>
-      </w:r>
-      <w:proofErr w:type="gramStart"/>
-      <w:r>
-        <w:rPr>
-          <w:rFonts w:ascii="Times New Roman" w:hAnsi="Times New Roman" w:cs="Times New Roman"/>
-          <w:sz w:val="24"/>
-          <w:szCs w:val="24"/>
-          <w:lang w:val="en-US"/>
-        </w:rPr>
-        <w:t>double[</w:t>
-      </w:r>
-      <w:proofErr w:type="gramEnd"/>
-      <w:r>
-        <w:rPr>
-          <w:rFonts w:ascii="Times New Roman" w:hAnsi="Times New Roman" w:cs="Times New Roman"/>
-          <w:sz w:val="24"/>
-          <w:szCs w:val="24"/>
-          <w:lang w:val="en-US"/>
-        </w:rPr>
-        <w:t>] result = new double[</w:t>
-      </w:r>
-      <w:proofErr w:type="spellStart"/>
-      <w:r>
-        <w:rPr>
-          <w:rFonts w:ascii="Times New Roman" w:hAnsi="Times New Roman" w:cs="Times New Roman"/>
-          <w:sz w:val="24"/>
-          <w:szCs w:val="24"/>
-          <w:lang w:val="en-US"/>
-        </w:rPr>
-        <w:t>arrayLength</w:t>
-      </w:r>
-      <w:proofErr w:type="spellEnd"/>
-      <w:r>
-        <w:rPr>
-          <w:rFonts w:ascii="Times New Roman" w:hAnsi="Times New Roman" w:cs="Times New Roman"/>
-          <w:sz w:val="24"/>
-          <w:szCs w:val="24"/>
-          <w:lang w:val="en-US"/>
-        </w:rPr>
-        <w:t>];</w:t>
-      </w:r>
-    </w:p>
-    <w:p>
-      <w:pPr>
-        <w:rPr>
-          <w:rFonts w:ascii="Times New Roman" w:hAnsi="Times New Roman" w:cs="Times New Roman"/>
-          <w:sz w:val="24"/>
-          <w:szCs w:val="24"/>
-          <w:lang w:val="en-US"/>
-        </w:rPr>
-      </w:pPr>
-      <w:r>
-        <w:rPr>
-          <w:rFonts w:ascii="Times New Roman" w:hAnsi="Times New Roman" w:cs="Times New Roman"/>
-          <w:sz w:val="24"/>
-          <w:szCs w:val="24"/>
-          <w:lang w:val="en-US"/>
-        </w:rPr>
-        <w:t xml:space="preserve">            </w:t>
-      </w:r>
-      <w:proofErr w:type="gramStart"/>
-      <w:r>
-        <w:rPr>
-          <w:rFonts w:ascii="Times New Roman" w:hAnsi="Times New Roman" w:cs="Times New Roman"/>
-          <w:sz w:val="24"/>
-          <w:szCs w:val="24"/>
-          <w:lang w:val="en-US"/>
-        </w:rPr>
-        <w:t>double[</w:t>
-      </w:r>
-      <w:proofErr w:type="gramEnd"/>
-      <w:r>
-        <w:rPr>
-          <w:rFonts w:ascii="Times New Roman" w:hAnsi="Times New Roman" w:cs="Times New Roman"/>
-          <w:sz w:val="24"/>
-          <w:szCs w:val="24"/>
-          <w:lang w:val="en-US"/>
-        </w:rPr>
-        <w:t>] t1 = new double[</w:t>
-      </w:r>
-      <w:proofErr w:type="spellStart"/>
-      <w:r>
-        <w:rPr>
-          <w:rFonts w:ascii="Times New Roman" w:hAnsi="Times New Roman" w:cs="Times New Roman"/>
-          <w:sz w:val="24"/>
-          <w:szCs w:val="24"/>
-          <w:lang w:val="en-US"/>
-        </w:rPr>
-        <w:t>arrayLength</w:t>
-      </w:r>
-      <w:proofErr w:type="spellEnd"/>
-      <w:r>
-        <w:rPr>
-          <w:rFonts w:ascii="Times New Roman" w:hAnsi="Times New Roman" w:cs="Times New Roman"/>
-          <w:sz w:val="24"/>
-          <w:szCs w:val="24"/>
-          <w:lang w:val="en-US"/>
-        </w:rPr>
-        <w:t>];</w:t>
-      </w:r>
-    </w:p>
-    <w:p>
-      <w:pPr>
-        <w:rPr>
-          <w:rFonts w:ascii="Times New Roman" w:hAnsi="Times New Roman" w:cs="Times New Roman"/>
-          <w:sz w:val="24"/>
-          <w:szCs w:val="24"/>
-          <w:lang w:val="en-US"/>
-        </w:rPr>
-      </w:pPr>
-      <w:r>
-        <w:rPr>
-          <w:rFonts w:ascii="Times New Roman" w:hAnsi="Times New Roman" w:cs="Times New Roman"/>
-          <w:sz w:val="24"/>
-          <w:szCs w:val="24"/>
-          <w:lang w:val="en-US"/>
-        </w:rPr>
-        <w:t xml:space="preserve">            </w:t>
-      </w:r>
-      <w:proofErr w:type="gramStart"/>
-      <w:r>
-        <w:rPr>
-          <w:rFonts w:ascii="Times New Roman" w:hAnsi="Times New Roman" w:cs="Times New Roman"/>
-          <w:sz w:val="24"/>
-          <w:szCs w:val="24"/>
-          <w:lang w:val="en-US"/>
-        </w:rPr>
-        <w:t>double[</w:t>
-      </w:r>
-      <w:proofErr w:type="gramEnd"/>
-      <w:r>
-        <w:rPr>
-          <w:rFonts w:ascii="Times New Roman" w:hAnsi="Times New Roman" w:cs="Times New Roman"/>
-          <w:sz w:val="24"/>
-          <w:szCs w:val="24"/>
-          <w:lang w:val="en-US"/>
-        </w:rPr>
-        <w:t>] t2 = new double[</w:t>
-      </w:r>
-      <w:proofErr w:type="spellStart"/>
-      <w:r>
-        <w:rPr>
-          <w:rFonts w:ascii="Times New Roman" w:hAnsi="Times New Roman" w:cs="Times New Roman"/>
-          <w:sz w:val="24"/>
-          <w:szCs w:val="24"/>
-          <w:lang w:val="en-US"/>
-        </w:rPr>
-        <w:t>arrayLength</w:t>
-      </w:r>
-      <w:proofErr w:type="spellEnd"/>
-      <w:r>
-        <w:rPr>
-          <w:rFonts w:ascii="Times New Roman" w:hAnsi="Times New Roman" w:cs="Times New Roman"/>
-          <w:sz w:val="24"/>
-          <w:szCs w:val="24"/>
-          <w:lang w:val="en-US"/>
-        </w:rPr>
-        <w:t>];</w:t>
-      </w:r>
-    </w:p>
-    <w:p>
-      <w:pPr>
-        <w:rPr>
-          <w:rFonts w:ascii="Times New Roman" w:hAnsi="Times New Roman" w:cs="Times New Roman"/>
-          <w:sz w:val="24"/>
-          <w:szCs w:val="24"/>
-          <w:lang w:val="en-US"/>
-        </w:rPr>
-      </w:pPr>
-      <w:r>
-        <w:rPr>
-          <w:rFonts w:ascii="Times New Roman" w:hAnsi="Times New Roman" w:cs="Times New Roman"/>
-          <w:sz w:val="24"/>
-          <w:szCs w:val="24"/>
-          <w:lang w:val="en-US"/>
-        </w:rPr>
-        <w:t xml:space="preserve">            </w:t>
-      </w:r>
-      <w:proofErr w:type="gramStart"/>
-      <w:r>
-        <w:rPr>
-          <w:rFonts w:ascii="Times New Roman" w:hAnsi="Times New Roman" w:cs="Times New Roman"/>
-          <w:sz w:val="24"/>
-          <w:szCs w:val="24"/>
-          <w:lang w:val="en-US"/>
-        </w:rPr>
-        <w:t>double[</w:t>
-      </w:r>
-      <w:proofErr w:type="gramEnd"/>
-      <w:r>
-        <w:rPr>
-          <w:rFonts w:ascii="Times New Roman" w:hAnsi="Times New Roman" w:cs="Times New Roman"/>
-          <w:sz w:val="24"/>
-          <w:szCs w:val="24"/>
-          <w:lang w:val="en-US"/>
-        </w:rPr>
-        <w:t>] t3 = new double[</w:t>
-      </w:r>
-      <w:proofErr w:type="spellStart"/>
-      <w:r>
-        <w:rPr>
-          <w:rFonts w:ascii="Times New Roman" w:hAnsi="Times New Roman" w:cs="Times New Roman"/>
-          <w:sz w:val="24"/>
-          <w:szCs w:val="24"/>
-          <w:lang w:val="en-US"/>
-        </w:rPr>
-        <w:t>arrayLength</w:t>
-      </w:r>
-      <w:proofErr w:type="spellEnd"/>
-      <w:r>
-        <w:rPr>
-          <w:rFonts w:ascii="Times New Roman" w:hAnsi="Times New Roman" w:cs="Times New Roman"/>
-          <w:sz w:val="24"/>
-          <w:szCs w:val="24"/>
-          <w:lang w:val="en-US"/>
-        </w:rPr>
-        <w:t>];</w:t>
-      </w:r>
-    </w:p>
-    <w:p>
-      <w:pPr>
-        <w:rPr>
-          <w:rFonts w:ascii="Times New Roman" w:hAnsi="Times New Roman" w:cs="Times New Roman"/>
-          <w:sz w:val="24"/>
-          <w:szCs w:val="24"/>
-          <w:lang w:val="en-US"/>
-        </w:rPr>
-      </w:pPr>
-    </w:p>
-    <w:p>
-      <w:pPr>
-        <w:rPr>
-          <w:rFonts w:ascii="Times New Roman" w:hAnsi="Times New Roman" w:cs="Times New Roman"/>
-          <w:sz w:val="24"/>
-          <w:szCs w:val="24"/>
-          <w:lang w:val="en-US"/>
-        </w:rPr>
-      </w:pPr>
-      <w:r>
-        <w:rPr>
-          <w:rFonts w:ascii="Times New Roman" w:hAnsi="Times New Roman" w:cs="Times New Roman"/>
-          <w:sz w:val="24"/>
-          <w:szCs w:val="24"/>
-          <w:lang w:val="en-US"/>
-        </w:rPr>
-        <w:t xml:space="preserve">            </w:t>
-      </w:r>
-      <w:proofErr w:type="gramStart"/>
-      <w:r>
-        <w:rPr>
-          <w:rFonts w:ascii="Times New Roman" w:hAnsi="Times New Roman" w:cs="Times New Roman"/>
-          <w:sz w:val="24"/>
-          <w:szCs w:val="24"/>
-          <w:lang w:val="en-US"/>
-        </w:rPr>
-        <w:t>double[</w:t>
-      </w:r>
-      <w:proofErr w:type="gramEnd"/>
-      <w:r>
-        <w:rPr>
-          <w:rFonts w:ascii="Times New Roman" w:hAnsi="Times New Roman" w:cs="Times New Roman"/>
-          <w:sz w:val="24"/>
-          <w:szCs w:val="24"/>
-          <w:lang w:val="en-US"/>
-        </w:rPr>
-        <w:t xml:space="preserve">] y1 = await </w:t>
-      </w:r>
-      <w:proofErr w:type="spellStart"/>
-      <w:r>
-        <w:rPr>
-          <w:rFonts w:ascii="Times New Roman" w:hAnsi="Times New Roman" w:cs="Times New Roman"/>
-          <w:sz w:val="24"/>
-          <w:szCs w:val="24"/>
-          <w:lang w:val="en-US"/>
-        </w:rPr>
-        <w:t>this.CalculateDifferencialEquationOfMotion</w:t>
-      </w:r>
-      <w:proofErr w:type="spellEnd"/>
-      <w:r>
-        <w:rPr>
-          <w:rFonts w:ascii="Times New Roman" w:hAnsi="Times New Roman" w:cs="Times New Roman"/>
-          <w:sz w:val="24"/>
-          <w:szCs w:val="24"/>
-          <w:lang w:val="en-US"/>
-        </w:rPr>
-        <w:t>(</w:t>
+        <w:t xml:space="preserve">            int arrayLength = y.Length;</w:t>
+      </w:r>
+    </w:p>
+    <w:p>
+      <w:pPr>
+        <w:rPr>
+          <w:rFonts w:ascii="Times New Roman" w:hAnsi="Times New Roman" w:cs="Times New Roman"/>
+          <w:sz w:val="24"/>
+          <w:szCs w:val="24"/>
+          <w:lang w:val="en-US"/>
+        </w:rPr>
+      </w:pPr>
+    </w:p>
+    <w:p>
+      <w:pPr>
+        <w:rPr>
+          <w:rFonts w:ascii="Times New Roman" w:hAnsi="Times New Roman" w:cs="Times New Roman"/>
+          <w:sz w:val="24"/>
+          <w:szCs w:val="24"/>
+          <w:lang w:val="en-US"/>
+        </w:rPr>
+      </w:pPr>
+      <w:r>
+        <w:rPr>
+          <w:rFonts w:ascii="Times New Roman" w:hAnsi="Times New Roman" w:cs="Times New Roman"/>
+          <w:sz w:val="24"/>
+          <w:szCs w:val="24"/>
+          <w:lang w:val="en-US"/>
+        </w:rPr>
+        <w:t xml:space="preserve">            double[] result = new double[arrayLength];</w:t>
+      </w:r>
+    </w:p>
+    <w:p>
+      <w:pPr>
+        <w:rPr>
+          <w:rFonts w:ascii="Times New Roman" w:hAnsi="Times New Roman" w:cs="Times New Roman"/>
+          <w:sz w:val="24"/>
+          <w:szCs w:val="24"/>
+          <w:lang w:val="en-US"/>
+        </w:rPr>
+      </w:pPr>
+      <w:r>
+        <w:rPr>
+          <w:rFonts w:ascii="Times New Roman" w:hAnsi="Times New Roman" w:cs="Times New Roman"/>
+          <w:sz w:val="24"/>
+          <w:szCs w:val="24"/>
+          <w:lang w:val="en-US"/>
+        </w:rPr>
+        <w:t xml:space="preserve">            double[] t1 = new double[arrayLength];</w:t>
+      </w:r>
+    </w:p>
+    <w:p>
+      <w:pPr>
+        <w:rPr>
+          <w:rFonts w:ascii="Times New Roman" w:hAnsi="Times New Roman" w:cs="Times New Roman"/>
+          <w:sz w:val="24"/>
+          <w:szCs w:val="24"/>
+          <w:lang w:val="en-US"/>
+        </w:rPr>
+      </w:pPr>
+      <w:r>
+        <w:rPr>
+          <w:rFonts w:ascii="Times New Roman" w:hAnsi="Times New Roman" w:cs="Times New Roman"/>
+          <w:sz w:val="24"/>
+          <w:szCs w:val="24"/>
+          <w:lang w:val="en-US"/>
+        </w:rPr>
+        <w:t xml:space="preserve">            double[] t2 = new double[arrayLength];</w:t>
+      </w:r>
+    </w:p>
+    <w:p>
+      <w:pPr>
+        <w:rPr>
+          <w:rFonts w:ascii="Times New Roman" w:hAnsi="Times New Roman" w:cs="Times New Roman"/>
+          <w:sz w:val="24"/>
+          <w:szCs w:val="24"/>
+          <w:lang w:val="en-US"/>
+        </w:rPr>
+      </w:pPr>
+      <w:r>
+        <w:rPr>
+          <w:rFonts w:ascii="Times New Roman" w:hAnsi="Times New Roman" w:cs="Times New Roman"/>
+          <w:sz w:val="24"/>
+          <w:szCs w:val="24"/>
+          <w:lang w:val="en-US"/>
+        </w:rPr>
+        <w:t xml:space="preserve">            double[] t3 = new double[arrayLength];</w:t>
+      </w:r>
+    </w:p>
+    <w:p>
+      <w:pPr>
+        <w:rPr>
+          <w:rFonts w:ascii="Times New Roman" w:hAnsi="Times New Roman" w:cs="Times New Roman"/>
+          <w:sz w:val="24"/>
+          <w:szCs w:val="24"/>
+          <w:lang w:val="en-US"/>
+        </w:rPr>
+      </w:pPr>
+    </w:p>
+    <w:p>
+      <w:pPr>
+        <w:rPr>
+          <w:rFonts w:ascii="Times New Roman" w:hAnsi="Times New Roman" w:cs="Times New Roman"/>
+          <w:sz w:val="24"/>
+          <w:szCs w:val="24"/>
+          <w:lang w:val="en-US"/>
+        </w:rPr>
+      </w:pPr>
+      <w:r>
+        <w:rPr>
+          <w:rFonts w:ascii="Times New Roman" w:hAnsi="Times New Roman" w:cs="Times New Roman"/>
+          <w:sz w:val="24"/>
+          <w:szCs w:val="24"/>
+          <w:lang w:val="en-US"/>
+        </w:rPr>
+        <w:t xml:space="preserve">            double[] y1 = await this.CalculateDifferencialEquationOfMotion(</w:t>
       </w:r>
     </w:p>
     <w:p>
@@ -4319,135 +3612,33 @@
           <w:lang w:val="en-US"/>
         </w:rPr>
       </w:pPr>
-      <w:proofErr w:type="gramStart"/>
-      <w:r>
-        <w:rPr>
-          <w:rFonts w:ascii="Times New Roman" w:hAnsi="Times New Roman" w:cs="Times New Roman"/>
-          <w:sz w:val="24"/>
-          <w:szCs w:val="24"/>
-          <w:lang w:val="en-US"/>
-        </w:rPr>
-        <w:t>.</w:t>
-      </w:r>
-      <w:proofErr w:type="spellStart"/>
-      <w:r>
-        <w:rPr>
-          <w:rFonts w:ascii="Times New Roman" w:hAnsi="Times New Roman" w:cs="Times New Roman"/>
-          <w:sz w:val="24"/>
-          <w:szCs w:val="24"/>
-          <w:lang w:val="en-US"/>
-        </w:rPr>
-        <w:t>ConfigureAwait</w:t>
-      </w:r>
-      <w:proofErr w:type="spellEnd"/>
-      <w:proofErr w:type="gramEnd"/>
-      <w:r>
-        <w:rPr>
-          <w:rFonts w:ascii="Times New Roman" w:hAnsi="Times New Roman" w:cs="Times New Roman"/>
-          <w:sz w:val="24"/>
-          <w:szCs w:val="24"/>
-          <w:lang w:val="en-US"/>
-        </w:rPr>
-        <w:t>(false);</w:t>
-      </w:r>
-    </w:p>
-    <w:p>
-      <w:pPr>
-        <w:rPr>
-          <w:rFonts w:ascii="Times New Roman" w:hAnsi="Times New Roman" w:cs="Times New Roman"/>
-          <w:sz w:val="24"/>
-          <w:szCs w:val="24"/>
-          <w:lang w:val="en-US"/>
-        </w:rPr>
-      </w:pPr>
-      <w:r>
-        <w:rPr>
-          <w:rFonts w:ascii="Times New Roman" w:hAnsi="Times New Roman" w:cs="Times New Roman"/>
-          <w:sz w:val="24"/>
-          <w:szCs w:val="24"/>
-          <w:lang w:val="en-US"/>
-        </w:rPr>
-        <w:t xml:space="preserve">            for (int </w:t>
-      </w:r>
-      <w:proofErr w:type="spellStart"/>
-      <w:r>
-        <w:rPr>
-          <w:rFonts w:ascii="Times New Roman" w:hAnsi="Times New Roman" w:cs="Times New Roman"/>
-          <w:sz w:val="24"/>
-          <w:szCs w:val="24"/>
-          <w:lang w:val="en-US"/>
-        </w:rPr>
-        <w:t>i</w:t>
-      </w:r>
-      <w:proofErr w:type="spellEnd"/>
-      <w:r>
-        <w:rPr>
-          <w:rFonts w:ascii="Times New Roman" w:hAnsi="Times New Roman" w:cs="Times New Roman"/>
-          <w:sz w:val="24"/>
-          <w:szCs w:val="24"/>
-          <w:lang w:val="en-US"/>
-        </w:rPr>
-        <w:t xml:space="preserve"> = 0; </w:t>
-      </w:r>
-      <w:proofErr w:type="spellStart"/>
-      <w:r>
-        <w:rPr>
-          <w:rFonts w:ascii="Times New Roman" w:hAnsi="Times New Roman" w:cs="Times New Roman"/>
-          <w:sz w:val="24"/>
-          <w:szCs w:val="24"/>
-          <w:lang w:val="en-US"/>
-        </w:rPr>
-        <w:t>i</w:t>
-      </w:r>
-      <w:proofErr w:type="spellEnd"/>
-      <w:r>
-        <w:rPr>
-          <w:rFonts w:ascii="Times New Roman" w:hAnsi="Times New Roman" w:cs="Times New Roman"/>
-          <w:sz w:val="24"/>
-          <w:szCs w:val="24"/>
-          <w:lang w:val="en-US"/>
-        </w:rPr>
-        <w:t xml:space="preserve"> &lt; </w:t>
-      </w:r>
-      <w:proofErr w:type="spellStart"/>
-      <w:r>
-        <w:rPr>
-          <w:rFonts w:ascii="Times New Roman" w:hAnsi="Times New Roman" w:cs="Times New Roman"/>
-          <w:sz w:val="24"/>
-          <w:szCs w:val="24"/>
-          <w:lang w:val="en-US"/>
-        </w:rPr>
-        <w:t>arrayLength</w:t>
-      </w:r>
-      <w:proofErr w:type="spellEnd"/>
-      <w:r>
-        <w:rPr>
-          <w:rFonts w:ascii="Times New Roman" w:hAnsi="Times New Roman" w:cs="Times New Roman"/>
-          <w:sz w:val="24"/>
-          <w:szCs w:val="24"/>
-          <w:lang w:val="en-US"/>
-        </w:rPr>
-        <w:t xml:space="preserve">; </w:t>
-      </w:r>
-      <w:proofErr w:type="spellStart"/>
-      <w:r>
-        <w:rPr>
-          <w:rFonts w:ascii="Times New Roman" w:hAnsi="Times New Roman" w:cs="Times New Roman"/>
-          <w:sz w:val="24"/>
-          <w:szCs w:val="24"/>
-          <w:lang w:val="en-US"/>
-        </w:rPr>
-        <w:t>i</w:t>
-      </w:r>
-      <w:proofErr w:type="spellEnd"/>
-      <w:r>
-        <w:rPr>
-          <w:rFonts w:ascii="Times New Roman" w:hAnsi="Times New Roman" w:cs="Times New Roman"/>
-          <w:sz w:val="24"/>
-          <w:szCs w:val="24"/>
-          <w:lang w:val="en-US"/>
-        </w:rPr>
-        <w:t>++)</w:t>
+      <w:r>
+        <w:rPr>
+          <w:rFonts w:ascii="Times New Roman" w:hAnsi="Times New Roman" w:cs="Times New Roman"/>
+          <w:sz w:val="24"/>
+          <w:szCs w:val="24"/>
+          <w:lang w:val="en-US"/>
+        </w:rPr>
+        <w:t>.ConfigureAwait(false);</w:t>
+      </w:r>
+    </w:p>
+    <w:p>
+      <w:pPr>
+        <w:rPr>
+          <w:rFonts w:ascii="Times New Roman" w:hAnsi="Times New Roman" w:cs="Times New Roman"/>
+          <w:sz w:val="24"/>
+          <w:szCs w:val="24"/>
+          <w:lang w:val="en-US"/>
+        </w:rPr>
+      </w:pPr>
+      <w:r>
+        <w:rPr>
+          <w:rFonts w:ascii="Times New Roman" w:hAnsi="Times New Roman" w:cs="Times New Roman"/>
+          <w:sz w:val="24"/>
+          <w:szCs w:val="24"/>
+          <w:lang w:val="en-US"/>
+        </w:rPr>
+        <w:t xml:space="preserve">            for (int i = 0; i &lt; arrayLength; i++)</w:t>
       </w:r>
     </w:p>
     <w:p>
@@ -4485,87 +3676,7 @@
           <w:szCs w:val="24"/>
           <w:lang w:val="en-US"/>
         </w:rPr>
-        <w:t xml:space="preserve">                t1[</w:t>
-      </w:r>
-      <w:proofErr w:type="spellStart"/>
-      <w:r>
-        <w:rPr>
-          <w:rFonts w:ascii="Times New Roman" w:hAnsi="Times New Roman" w:cs="Times New Roman"/>
-          <w:sz w:val="24"/>
-          <w:szCs w:val="24"/>
-          <w:lang w:val="en-US"/>
-        </w:rPr>
-        <w:t>i</w:t>
-      </w:r>
-      <w:proofErr w:type="spellEnd"/>
-      <w:r>
-        <w:rPr>
-          <w:rFonts w:ascii="Times New Roman" w:hAnsi="Times New Roman" w:cs="Times New Roman"/>
-          <w:sz w:val="24"/>
-          <w:szCs w:val="24"/>
-          <w:lang w:val="en-US"/>
-        </w:rPr>
-        <w:t>] = y[</w:t>
-      </w:r>
-      <w:proofErr w:type="spellStart"/>
-      <w:r>
-        <w:rPr>
-          <w:rFonts w:ascii="Times New Roman" w:hAnsi="Times New Roman" w:cs="Times New Roman"/>
-          <w:sz w:val="24"/>
-          <w:szCs w:val="24"/>
-          <w:lang w:val="en-US"/>
-        </w:rPr>
-        <w:t>i</w:t>
-      </w:r>
-      <w:proofErr w:type="spellEnd"/>
-      <w:r>
-        <w:rPr>
-          <w:rFonts w:ascii="Times New Roman" w:hAnsi="Times New Roman" w:cs="Times New Roman"/>
-          <w:sz w:val="24"/>
-          <w:szCs w:val="24"/>
-          <w:lang w:val="en-US"/>
-        </w:rPr>
-        <w:t xml:space="preserve">] + 0.5 * </w:t>
-      </w:r>
-      <w:proofErr w:type="spellStart"/>
-      <w:r>
-        <w:rPr>
-          <w:rFonts w:ascii="Times New Roman" w:hAnsi="Times New Roman" w:cs="Times New Roman"/>
-          <w:sz w:val="24"/>
-          <w:szCs w:val="24"/>
-          <w:lang w:val="en-US"/>
-        </w:rPr>
-        <w:t>timeStep</w:t>
-      </w:r>
-      <w:proofErr w:type="spellEnd"/>
-      <w:r>
-        <w:rPr>
-          <w:rFonts w:ascii="Times New Roman" w:hAnsi="Times New Roman" w:cs="Times New Roman"/>
-          <w:sz w:val="24"/>
-          <w:szCs w:val="24"/>
-          <w:lang w:val="en-US"/>
-        </w:rPr>
-        <w:t xml:space="preserve"> * y1[</w:t>
-      </w:r>
-      <w:proofErr w:type="spellStart"/>
-      <w:r>
-        <w:rPr>
-          <w:rFonts w:ascii="Times New Roman" w:hAnsi="Times New Roman" w:cs="Times New Roman"/>
-          <w:sz w:val="24"/>
-          <w:szCs w:val="24"/>
-          <w:lang w:val="en-US"/>
-        </w:rPr>
-        <w:t>i</w:t>
-      </w:r>
-      <w:proofErr w:type="spellEnd"/>
-      <w:r>
-        <w:rPr>
-          <w:rFonts w:ascii="Times New Roman" w:hAnsi="Times New Roman" w:cs="Times New Roman"/>
-          <w:sz w:val="24"/>
-          <w:szCs w:val="24"/>
-          <w:lang w:val="en-US"/>
-        </w:rPr>
-        <w:t>];</w:t>
+        <w:t xml:space="preserve">                t1[i] = y[i] + 0.5 * timeStep * y1[i];</w:t>
       </w:r>
     </w:p>
     <w:p>
@@ -4613,47 +3724,7 @@
           <w:szCs w:val="24"/>
           <w:lang w:val="en-US"/>
         </w:rPr>
-        <w:t xml:space="preserve">            </w:t>
-      </w:r>
-      <w:proofErr w:type="gramStart"/>
-      <w:r>
-        <w:rPr>
-          <w:rFonts w:ascii="Times New Roman" w:hAnsi="Times New Roman" w:cs="Times New Roman"/>
-          <w:sz w:val="24"/>
-          <w:szCs w:val="24"/>
-          <w:lang w:val="en-US"/>
-        </w:rPr>
-        <w:t>double[</w:t>
-      </w:r>
-      <w:proofErr w:type="gramEnd"/>
-      <w:r>
-        <w:rPr>
-          <w:rFonts w:ascii="Times New Roman" w:hAnsi="Times New Roman" w:cs="Times New Roman"/>
-          <w:sz w:val="24"/>
-          <w:szCs w:val="24"/>
-          <w:lang w:val="en-US"/>
-        </w:rPr>
-        <w:t xml:space="preserve">] y2 = await </w:t>
-      </w:r>
-      <w:proofErr w:type="spellStart"/>
-      <w:r>
-        <w:rPr>
-          <w:rFonts w:ascii="Times New Roman" w:hAnsi="Times New Roman" w:cs="Times New Roman"/>
-          <w:sz w:val="24"/>
-          <w:szCs w:val="24"/>
-          <w:lang w:val="en-US"/>
-        </w:rPr>
-        <w:t>this.CalculateDifferencialEquationOfMotion</w:t>
-      </w:r>
-      <w:proofErr w:type="spellEnd"/>
-      <w:r>
-        <w:rPr>
-          <w:rFonts w:ascii="Times New Roman" w:hAnsi="Times New Roman" w:cs="Times New Roman"/>
-          <w:sz w:val="24"/>
-          <w:szCs w:val="24"/>
-          <w:lang w:val="en-US"/>
-        </w:rPr>
-        <w:t>(</w:t>
+        <w:t xml:space="preserve">            double[] y2 = await this.CalculateDifferencialEquationOfMotion(</w:t>
       </w:r>
     </w:p>
     <w:p>
@@ -4693,27 +3764,7 @@
           <w:szCs w:val="24"/>
           <w:lang w:val="en-US"/>
         </w:rPr>
-        <w:t xml:space="preserve">time + </w:t>
-      </w:r>
-      <w:proofErr w:type="spellStart"/>
-      <w:r>
-        <w:rPr>
-          <w:rFonts w:ascii="Times New Roman" w:hAnsi="Times New Roman" w:cs="Times New Roman"/>
-          <w:sz w:val="24"/>
-          <w:szCs w:val="24"/>
-          <w:lang w:val="en-US"/>
-        </w:rPr>
-        <w:t>timeStep</w:t>
-      </w:r>
-      <w:proofErr w:type="spellEnd"/>
-      <w:r>
-        <w:rPr>
-          <w:rFonts w:ascii="Times New Roman" w:hAnsi="Times New Roman" w:cs="Times New Roman"/>
-          <w:sz w:val="24"/>
-          <w:szCs w:val="24"/>
-          <w:lang w:val="en-US"/>
-        </w:rPr>
-        <w:t xml:space="preserve"> / 2, </w:t>
+        <w:t xml:space="preserve">time + timeStep / 2, </w:t>
       </w:r>
     </w:p>
     <w:p>
@@ -4746,135 +3797,33 @@
           <w:lang w:val="en-US"/>
         </w:rPr>
       </w:pPr>
-      <w:proofErr w:type="gramStart"/>
-      <w:r>
-        <w:rPr>
-          <w:rFonts w:ascii="Times New Roman" w:hAnsi="Times New Roman" w:cs="Times New Roman"/>
-          <w:sz w:val="24"/>
-          <w:szCs w:val="24"/>
-          <w:lang w:val="en-US"/>
-        </w:rPr>
-        <w:t>.</w:t>
-      </w:r>
-      <w:proofErr w:type="spellStart"/>
-      <w:r>
-        <w:rPr>
-          <w:rFonts w:ascii="Times New Roman" w:hAnsi="Times New Roman" w:cs="Times New Roman"/>
-          <w:sz w:val="24"/>
-          <w:szCs w:val="24"/>
-          <w:lang w:val="en-US"/>
-        </w:rPr>
-        <w:t>ConfigureAwait</w:t>
-      </w:r>
-      <w:proofErr w:type="spellEnd"/>
-      <w:proofErr w:type="gramEnd"/>
-      <w:r>
-        <w:rPr>
-          <w:rFonts w:ascii="Times New Roman" w:hAnsi="Times New Roman" w:cs="Times New Roman"/>
-          <w:sz w:val="24"/>
-          <w:szCs w:val="24"/>
-          <w:lang w:val="en-US"/>
-        </w:rPr>
-        <w:t>(false);</w:t>
-      </w:r>
-    </w:p>
-    <w:p>
-      <w:pPr>
-        <w:rPr>
-          <w:rFonts w:ascii="Times New Roman" w:hAnsi="Times New Roman" w:cs="Times New Roman"/>
-          <w:sz w:val="24"/>
-          <w:szCs w:val="24"/>
-          <w:lang w:val="en-US"/>
-        </w:rPr>
-      </w:pPr>
-      <w:r>
-        <w:rPr>
-          <w:rFonts w:ascii="Times New Roman" w:hAnsi="Times New Roman" w:cs="Times New Roman"/>
-          <w:sz w:val="24"/>
-          <w:szCs w:val="24"/>
-          <w:lang w:val="en-US"/>
-        </w:rPr>
-        <w:t xml:space="preserve">            for (int </w:t>
-      </w:r>
-      <w:proofErr w:type="spellStart"/>
-      <w:r>
-        <w:rPr>
-          <w:rFonts w:ascii="Times New Roman" w:hAnsi="Times New Roman" w:cs="Times New Roman"/>
-          <w:sz w:val="24"/>
-          <w:szCs w:val="24"/>
-          <w:lang w:val="en-US"/>
-        </w:rPr>
-        <w:t>i</w:t>
-      </w:r>
-      <w:proofErr w:type="spellEnd"/>
-      <w:r>
-        <w:rPr>
-          <w:rFonts w:ascii="Times New Roman" w:hAnsi="Times New Roman" w:cs="Times New Roman"/>
-          <w:sz w:val="24"/>
-          <w:szCs w:val="24"/>
-          <w:lang w:val="en-US"/>
-        </w:rPr>
-        <w:t xml:space="preserve"> = 0; </w:t>
-      </w:r>
-      <w:proofErr w:type="spellStart"/>
-      <w:r>
-        <w:rPr>
-          <w:rFonts w:ascii="Times New Roman" w:hAnsi="Times New Roman" w:cs="Times New Roman"/>
-          <w:sz w:val="24"/>
-          <w:szCs w:val="24"/>
-          <w:lang w:val="en-US"/>
-        </w:rPr>
-        <w:t>i</w:t>
-      </w:r>
-      <w:proofErr w:type="spellEnd"/>
-      <w:r>
-        <w:rPr>
-          <w:rFonts w:ascii="Times New Roman" w:hAnsi="Times New Roman" w:cs="Times New Roman"/>
-          <w:sz w:val="24"/>
-          <w:szCs w:val="24"/>
-          <w:lang w:val="en-US"/>
-        </w:rPr>
-        <w:t xml:space="preserve"> &lt; </w:t>
-      </w:r>
-      <w:proofErr w:type="spellStart"/>
-      <w:r>
-        <w:rPr>
-          <w:rFonts w:ascii="Times New Roman" w:hAnsi="Times New Roman" w:cs="Times New Roman"/>
-          <w:sz w:val="24"/>
-          <w:szCs w:val="24"/>
-          <w:lang w:val="en-US"/>
-        </w:rPr>
-        <w:t>arrayLength</w:t>
-      </w:r>
-      <w:proofErr w:type="spellEnd"/>
-      <w:r>
-        <w:rPr>
-          <w:rFonts w:ascii="Times New Roman" w:hAnsi="Times New Roman" w:cs="Times New Roman"/>
-          <w:sz w:val="24"/>
-          <w:szCs w:val="24"/>
-          <w:lang w:val="en-US"/>
-        </w:rPr>
-        <w:t xml:space="preserve">; </w:t>
-      </w:r>
-      <w:proofErr w:type="spellStart"/>
-      <w:r>
-        <w:rPr>
-          <w:rFonts w:ascii="Times New Roman" w:hAnsi="Times New Roman" w:cs="Times New Roman"/>
-          <w:sz w:val="24"/>
-          <w:szCs w:val="24"/>
-          <w:lang w:val="en-US"/>
-        </w:rPr>
-        <w:t>i</w:t>
-      </w:r>
-      <w:proofErr w:type="spellEnd"/>
-      <w:r>
-        <w:rPr>
-          <w:rFonts w:ascii="Times New Roman" w:hAnsi="Times New Roman" w:cs="Times New Roman"/>
-          <w:sz w:val="24"/>
-          <w:szCs w:val="24"/>
-          <w:lang w:val="en-US"/>
-        </w:rPr>
-        <w:t>++)</w:t>
+      <w:r>
+        <w:rPr>
+          <w:rFonts w:ascii="Times New Roman" w:hAnsi="Times New Roman" w:cs="Times New Roman"/>
+          <w:sz w:val="24"/>
+          <w:szCs w:val="24"/>
+          <w:lang w:val="en-US"/>
+        </w:rPr>
+        <w:t>.ConfigureAwait(false);</w:t>
+      </w:r>
+    </w:p>
+    <w:p>
+      <w:pPr>
+        <w:rPr>
+          <w:rFonts w:ascii="Times New Roman" w:hAnsi="Times New Roman" w:cs="Times New Roman"/>
+          <w:sz w:val="24"/>
+          <w:szCs w:val="24"/>
+          <w:lang w:val="en-US"/>
+        </w:rPr>
+      </w:pPr>
+      <w:r>
+        <w:rPr>
+          <w:rFonts w:ascii="Times New Roman" w:hAnsi="Times New Roman" w:cs="Times New Roman"/>
+          <w:sz w:val="24"/>
+          <w:szCs w:val="24"/>
+          <w:lang w:val="en-US"/>
+        </w:rPr>
+        <w:t xml:space="preserve">            for (int i = 0; i &lt; arrayLength; i++)</w:t>
       </w:r>
     </w:p>
     <w:p>
@@ -4912,87 +3861,7 @@
           <w:szCs w:val="24"/>
           <w:lang w:val="en-US"/>
         </w:rPr>
-        <w:t xml:space="preserve">                t2[</w:t>
-      </w:r>
-      <w:proofErr w:type="spellStart"/>
-      <w:r>
-        <w:rPr>
-          <w:rFonts w:ascii="Times New Roman" w:hAnsi="Times New Roman" w:cs="Times New Roman"/>
-          <w:sz w:val="24"/>
-          <w:szCs w:val="24"/>
-          <w:lang w:val="en-US"/>
-        </w:rPr>
-        <w:t>i</w:t>
-      </w:r>
-      <w:proofErr w:type="spellEnd"/>
-      <w:r>
-        <w:rPr>
-          <w:rFonts w:ascii="Times New Roman" w:hAnsi="Times New Roman" w:cs="Times New Roman"/>
-          <w:sz w:val="24"/>
-          <w:szCs w:val="24"/>
-          <w:lang w:val="en-US"/>
-        </w:rPr>
-        <w:t>] = y[</w:t>
-      </w:r>
-      <w:proofErr w:type="spellStart"/>
-      <w:r>
-        <w:rPr>
-          <w:rFonts w:ascii="Times New Roman" w:hAnsi="Times New Roman" w:cs="Times New Roman"/>
-          <w:sz w:val="24"/>
-          <w:szCs w:val="24"/>
-          <w:lang w:val="en-US"/>
-        </w:rPr>
-        <w:t>i</w:t>
-      </w:r>
-      <w:proofErr w:type="spellEnd"/>
-      <w:r>
-        <w:rPr>
-          <w:rFonts w:ascii="Times New Roman" w:hAnsi="Times New Roman" w:cs="Times New Roman"/>
-          <w:sz w:val="24"/>
-          <w:szCs w:val="24"/>
-          <w:lang w:val="en-US"/>
-        </w:rPr>
-        <w:t xml:space="preserve">] + 0.5 * </w:t>
-      </w:r>
-      <w:proofErr w:type="spellStart"/>
-      <w:r>
-        <w:rPr>
-          <w:rFonts w:ascii="Times New Roman" w:hAnsi="Times New Roman" w:cs="Times New Roman"/>
-          <w:sz w:val="24"/>
-          <w:szCs w:val="24"/>
-          <w:lang w:val="en-US"/>
-        </w:rPr>
-        <w:t>timeStep</w:t>
-      </w:r>
-      <w:proofErr w:type="spellEnd"/>
-      <w:r>
-        <w:rPr>
-          <w:rFonts w:ascii="Times New Roman" w:hAnsi="Times New Roman" w:cs="Times New Roman"/>
-          <w:sz w:val="24"/>
-          <w:szCs w:val="24"/>
-          <w:lang w:val="en-US"/>
-        </w:rPr>
-        <w:t xml:space="preserve"> * y2[</w:t>
-      </w:r>
-      <w:proofErr w:type="spellStart"/>
-      <w:r>
-        <w:rPr>
-          <w:rFonts w:ascii="Times New Roman" w:hAnsi="Times New Roman" w:cs="Times New Roman"/>
-          <w:sz w:val="24"/>
-          <w:szCs w:val="24"/>
-          <w:lang w:val="en-US"/>
-        </w:rPr>
-        <w:t>i</w:t>
-      </w:r>
-      <w:proofErr w:type="spellEnd"/>
-      <w:r>
-        <w:rPr>
-          <w:rFonts w:ascii="Times New Roman" w:hAnsi="Times New Roman" w:cs="Times New Roman"/>
-          <w:sz w:val="24"/>
-          <w:szCs w:val="24"/>
-          <w:lang w:val="en-US"/>
-        </w:rPr>
-        <w:t>];</w:t>
+        <w:t xml:space="preserve">                t2[i] = y[i] + 0.5 * timeStep * y2[i];</w:t>
       </w:r>
     </w:p>
     <w:p>
@@ -5040,47 +3909,7 @@
           <w:szCs w:val="24"/>
           <w:lang w:val="en-US"/>
         </w:rPr>
-        <w:t xml:space="preserve">            </w:t>
-      </w:r>
-      <w:proofErr w:type="gramStart"/>
-      <w:r>
-        <w:rPr>
-          <w:rFonts w:ascii="Times New Roman" w:hAnsi="Times New Roman" w:cs="Times New Roman"/>
-          <w:sz w:val="24"/>
-          <w:szCs w:val="24"/>
-          <w:lang w:val="en-US"/>
-        </w:rPr>
-        <w:t>double[</w:t>
-      </w:r>
-      <w:proofErr w:type="gramEnd"/>
-      <w:r>
-        <w:rPr>
-          <w:rFonts w:ascii="Times New Roman" w:hAnsi="Times New Roman" w:cs="Times New Roman"/>
-          <w:sz w:val="24"/>
-          <w:szCs w:val="24"/>
-          <w:lang w:val="en-US"/>
-        </w:rPr>
-        <w:t xml:space="preserve">] y3 = await </w:t>
-      </w:r>
-      <w:proofErr w:type="spellStart"/>
-      <w:r>
-        <w:rPr>
-          <w:rFonts w:ascii="Times New Roman" w:hAnsi="Times New Roman" w:cs="Times New Roman"/>
-          <w:sz w:val="24"/>
-          <w:szCs w:val="24"/>
-          <w:lang w:val="en-US"/>
-        </w:rPr>
-        <w:t>this.CalculateDifferencialEquationOfMotion</w:t>
-      </w:r>
-      <w:proofErr w:type="spellEnd"/>
-      <w:r>
-        <w:rPr>
-          <w:rFonts w:ascii="Times New Roman" w:hAnsi="Times New Roman" w:cs="Times New Roman"/>
-          <w:sz w:val="24"/>
-          <w:szCs w:val="24"/>
-          <w:lang w:val="en-US"/>
-        </w:rPr>
-        <w:t>(</w:t>
+        <w:t xml:space="preserve">            double[] y3 = await this.CalculateDifferencialEquationOfMotion(</w:t>
       </w:r>
     </w:p>
     <w:p>
@@ -5120,27 +3949,7 @@
           <w:szCs w:val="24"/>
           <w:lang w:val="en-US"/>
         </w:rPr>
-        <w:t xml:space="preserve">time + </w:t>
-      </w:r>
-      <w:proofErr w:type="spellStart"/>
-      <w:r>
-        <w:rPr>
-          <w:rFonts w:ascii="Times New Roman" w:hAnsi="Times New Roman" w:cs="Times New Roman"/>
-          <w:sz w:val="24"/>
-          <w:szCs w:val="24"/>
-          <w:lang w:val="en-US"/>
-        </w:rPr>
-        <w:t>timeStep</w:t>
-      </w:r>
-      <w:proofErr w:type="spellEnd"/>
-      <w:r>
-        <w:rPr>
-          <w:rFonts w:ascii="Times New Roman" w:hAnsi="Times New Roman" w:cs="Times New Roman"/>
-          <w:sz w:val="24"/>
-          <w:szCs w:val="24"/>
-          <w:lang w:val="en-US"/>
-        </w:rPr>
-        <w:t xml:space="preserve"> / 2, </w:t>
+        <w:t xml:space="preserve">time + timeStep / 2, </w:t>
       </w:r>
     </w:p>
     <w:p>
@@ -5173,135 +3982,33 @@
           <w:lang w:val="en-US"/>
         </w:rPr>
       </w:pPr>
-      <w:proofErr w:type="gramStart"/>
-      <w:r>
-        <w:rPr>
-          <w:rFonts w:ascii="Times New Roman" w:hAnsi="Times New Roman" w:cs="Times New Roman"/>
-          <w:sz w:val="24"/>
-          <w:szCs w:val="24"/>
-          <w:lang w:val="en-US"/>
-        </w:rPr>
-        <w:t>.</w:t>
-      </w:r>
-      <w:proofErr w:type="spellStart"/>
-      <w:r>
-        <w:rPr>
-          <w:rFonts w:ascii="Times New Roman" w:hAnsi="Times New Roman" w:cs="Times New Roman"/>
-          <w:sz w:val="24"/>
-          <w:szCs w:val="24"/>
-          <w:lang w:val="en-US"/>
-        </w:rPr>
-        <w:t>ConfigureAwait</w:t>
-      </w:r>
-      <w:proofErr w:type="spellEnd"/>
-      <w:proofErr w:type="gramEnd"/>
-      <w:r>
-        <w:rPr>
-          <w:rFonts w:ascii="Times New Roman" w:hAnsi="Times New Roman" w:cs="Times New Roman"/>
-          <w:sz w:val="24"/>
-          <w:szCs w:val="24"/>
-          <w:lang w:val="en-US"/>
-        </w:rPr>
-        <w:t>(false);</w:t>
-      </w:r>
-    </w:p>
-    <w:p>
-      <w:pPr>
-        <w:rPr>
-          <w:rFonts w:ascii="Times New Roman" w:hAnsi="Times New Roman" w:cs="Times New Roman"/>
-          <w:sz w:val="24"/>
-          <w:szCs w:val="24"/>
-          <w:lang w:val="en-US"/>
-        </w:rPr>
-      </w:pPr>
-      <w:r>
-        <w:rPr>
-          <w:rFonts w:ascii="Times New Roman" w:hAnsi="Times New Roman" w:cs="Times New Roman"/>
-          <w:sz w:val="24"/>
-          <w:szCs w:val="24"/>
-          <w:lang w:val="en-US"/>
-        </w:rPr>
-        <w:t xml:space="preserve">            for (int </w:t>
-      </w:r>
-      <w:proofErr w:type="spellStart"/>
-      <w:r>
-        <w:rPr>
-          <w:rFonts w:ascii="Times New Roman" w:hAnsi="Times New Roman" w:cs="Times New Roman"/>
-          <w:sz w:val="24"/>
-          <w:szCs w:val="24"/>
-          <w:lang w:val="en-US"/>
-        </w:rPr>
-        <w:t>i</w:t>
-      </w:r>
-      <w:proofErr w:type="spellEnd"/>
-      <w:r>
-        <w:rPr>
-          <w:rFonts w:ascii="Times New Roman" w:hAnsi="Times New Roman" w:cs="Times New Roman"/>
-          <w:sz w:val="24"/>
-          <w:szCs w:val="24"/>
-          <w:lang w:val="en-US"/>
-        </w:rPr>
-        <w:t xml:space="preserve"> = 0; </w:t>
-      </w:r>
-      <w:proofErr w:type="spellStart"/>
-      <w:r>
-        <w:rPr>
-          <w:rFonts w:ascii="Times New Roman" w:hAnsi="Times New Roman" w:cs="Times New Roman"/>
-          <w:sz w:val="24"/>
-          <w:szCs w:val="24"/>
-          <w:lang w:val="en-US"/>
-        </w:rPr>
-        <w:t>i</w:t>
-      </w:r>
-      <w:proofErr w:type="spellEnd"/>
-      <w:r>
-        <w:rPr>
-          <w:rFonts w:ascii="Times New Roman" w:hAnsi="Times New Roman" w:cs="Times New Roman"/>
-          <w:sz w:val="24"/>
-          <w:szCs w:val="24"/>
-          <w:lang w:val="en-US"/>
-        </w:rPr>
-        <w:t xml:space="preserve"> &lt; </w:t>
-      </w:r>
-      <w:proofErr w:type="spellStart"/>
-      <w:r>
-        <w:rPr>
-          <w:rFonts w:ascii="Times New Roman" w:hAnsi="Times New Roman" w:cs="Times New Roman"/>
-          <w:sz w:val="24"/>
-          <w:szCs w:val="24"/>
-          <w:lang w:val="en-US"/>
-        </w:rPr>
-        <w:t>arrayLength</w:t>
-      </w:r>
-      <w:proofErr w:type="spellEnd"/>
-      <w:r>
-        <w:rPr>
-          <w:rFonts w:ascii="Times New Roman" w:hAnsi="Times New Roman" w:cs="Times New Roman"/>
-          <w:sz w:val="24"/>
-          <w:szCs w:val="24"/>
-          <w:lang w:val="en-US"/>
-        </w:rPr>
-        <w:t xml:space="preserve">; </w:t>
-      </w:r>
-      <w:proofErr w:type="spellStart"/>
-      <w:r>
-        <w:rPr>
-          <w:rFonts w:ascii="Times New Roman" w:hAnsi="Times New Roman" w:cs="Times New Roman"/>
-          <w:sz w:val="24"/>
-          <w:szCs w:val="24"/>
-          <w:lang w:val="en-US"/>
-        </w:rPr>
-        <w:t>i</w:t>
-      </w:r>
-      <w:proofErr w:type="spellEnd"/>
-      <w:r>
-        <w:rPr>
-          <w:rFonts w:ascii="Times New Roman" w:hAnsi="Times New Roman" w:cs="Times New Roman"/>
-          <w:sz w:val="24"/>
-          <w:szCs w:val="24"/>
-          <w:lang w:val="en-US"/>
-        </w:rPr>
-        <w:t>++)</w:t>
+      <w:r>
+        <w:rPr>
+          <w:rFonts w:ascii="Times New Roman" w:hAnsi="Times New Roman" w:cs="Times New Roman"/>
+          <w:sz w:val="24"/>
+          <w:szCs w:val="24"/>
+          <w:lang w:val="en-US"/>
+        </w:rPr>
+        <w:t>.ConfigureAwait(false);</w:t>
+      </w:r>
+    </w:p>
+    <w:p>
+      <w:pPr>
+        <w:rPr>
+          <w:rFonts w:ascii="Times New Roman" w:hAnsi="Times New Roman" w:cs="Times New Roman"/>
+          <w:sz w:val="24"/>
+          <w:szCs w:val="24"/>
+          <w:lang w:val="en-US"/>
+        </w:rPr>
+      </w:pPr>
+      <w:r>
+        <w:rPr>
+          <w:rFonts w:ascii="Times New Roman" w:hAnsi="Times New Roman" w:cs="Times New Roman"/>
+          <w:sz w:val="24"/>
+          <w:szCs w:val="24"/>
+          <w:lang w:val="en-US"/>
+        </w:rPr>
+        <w:t xml:space="preserve">            for (int i = 0; i &lt; arrayLength; i++)</w:t>
       </w:r>
     </w:p>
     <w:p>
@@ -5339,87 +4046,7 @@
           <w:szCs w:val="24"/>
           <w:lang w:val="en-US"/>
         </w:rPr>
-        <w:t xml:space="preserve">                t3[</w:t>
-      </w:r>
-      <w:proofErr w:type="spellStart"/>
-      <w:r>
-        <w:rPr>
-          <w:rFonts w:ascii="Times New Roman" w:hAnsi="Times New Roman" w:cs="Times New Roman"/>
-          <w:sz w:val="24"/>
-          <w:szCs w:val="24"/>
-          <w:lang w:val="en-US"/>
-        </w:rPr>
-        <w:t>i</w:t>
-      </w:r>
-      <w:proofErr w:type="spellEnd"/>
-      <w:r>
-        <w:rPr>
-          <w:rFonts w:ascii="Times New Roman" w:hAnsi="Times New Roman" w:cs="Times New Roman"/>
-          <w:sz w:val="24"/>
-          <w:szCs w:val="24"/>
-          <w:lang w:val="en-US"/>
-        </w:rPr>
-        <w:t>] = y[</w:t>
-      </w:r>
-      <w:proofErr w:type="spellStart"/>
-      <w:r>
-        <w:rPr>
-          <w:rFonts w:ascii="Times New Roman" w:hAnsi="Times New Roman" w:cs="Times New Roman"/>
-          <w:sz w:val="24"/>
-          <w:szCs w:val="24"/>
-          <w:lang w:val="en-US"/>
-        </w:rPr>
-        <w:t>i</w:t>
-      </w:r>
-      <w:proofErr w:type="spellEnd"/>
-      <w:r>
-        <w:rPr>
-          <w:rFonts w:ascii="Times New Roman" w:hAnsi="Times New Roman" w:cs="Times New Roman"/>
-          <w:sz w:val="24"/>
-          <w:szCs w:val="24"/>
-          <w:lang w:val="en-US"/>
-        </w:rPr>
-        <w:t xml:space="preserve">] + </w:t>
-      </w:r>
-      <w:proofErr w:type="spellStart"/>
-      <w:r>
-        <w:rPr>
-          <w:rFonts w:ascii="Times New Roman" w:hAnsi="Times New Roman" w:cs="Times New Roman"/>
-          <w:sz w:val="24"/>
-          <w:szCs w:val="24"/>
-          <w:lang w:val="en-US"/>
-        </w:rPr>
-        <w:t>timeStep</w:t>
-      </w:r>
-      <w:proofErr w:type="spellEnd"/>
-      <w:r>
-        <w:rPr>
-          <w:rFonts w:ascii="Times New Roman" w:hAnsi="Times New Roman" w:cs="Times New Roman"/>
-          <w:sz w:val="24"/>
-          <w:szCs w:val="24"/>
-          <w:lang w:val="en-US"/>
-        </w:rPr>
-        <w:t xml:space="preserve"> * y3[</w:t>
-      </w:r>
-      <w:proofErr w:type="spellStart"/>
-      <w:r>
-        <w:rPr>
-          <w:rFonts w:ascii="Times New Roman" w:hAnsi="Times New Roman" w:cs="Times New Roman"/>
-          <w:sz w:val="24"/>
-          <w:szCs w:val="24"/>
-          <w:lang w:val="en-US"/>
-        </w:rPr>
-        <w:t>i</w:t>
-      </w:r>
-      <w:proofErr w:type="spellEnd"/>
-      <w:r>
-        <w:rPr>
-          <w:rFonts w:ascii="Times New Roman" w:hAnsi="Times New Roman" w:cs="Times New Roman"/>
-          <w:sz w:val="24"/>
-          <w:szCs w:val="24"/>
-          <w:lang w:val="en-US"/>
-        </w:rPr>
-        <w:t>];</w:t>
+        <w:t xml:space="preserve">                t3[i] = y[i] + timeStep * y3[i];</w:t>
       </w:r>
     </w:p>
     <w:p>
@@ -5467,47 +4094,7 @@
           <w:szCs w:val="24"/>
           <w:lang w:val="en-US"/>
         </w:rPr>
-        <w:t xml:space="preserve">            </w:t>
-      </w:r>
-      <w:proofErr w:type="gramStart"/>
-      <w:r>
-        <w:rPr>
-          <w:rFonts w:ascii="Times New Roman" w:hAnsi="Times New Roman" w:cs="Times New Roman"/>
-          <w:sz w:val="24"/>
-          <w:szCs w:val="24"/>
-          <w:lang w:val="en-US"/>
-        </w:rPr>
-        <w:t>double[</w:t>
-      </w:r>
-      <w:proofErr w:type="gramEnd"/>
-      <w:r>
-        <w:rPr>
-          <w:rFonts w:ascii="Times New Roman" w:hAnsi="Times New Roman" w:cs="Times New Roman"/>
-          <w:sz w:val="24"/>
-          <w:szCs w:val="24"/>
-          <w:lang w:val="en-US"/>
-        </w:rPr>
-        <w:t xml:space="preserve">] y4 = await </w:t>
-      </w:r>
-      <w:proofErr w:type="spellStart"/>
-      <w:r>
-        <w:rPr>
-          <w:rFonts w:ascii="Times New Roman" w:hAnsi="Times New Roman" w:cs="Times New Roman"/>
-          <w:sz w:val="24"/>
-          <w:szCs w:val="24"/>
-          <w:lang w:val="en-US"/>
-        </w:rPr>
-        <w:t>this.CalculateDifferencialEquationOfMotion</w:t>
-      </w:r>
-      <w:proofErr w:type="spellEnd"/>
-      <w:r>
-        <w:rPr>
-          <w:rFonts w:ascii="Times New Roman" w:hAnsi="Times New Roman" w:cs="Times New Roman"/>
-          <w:sz w:val="24"/>
-          <w:szCs w:val="24"/>
-          <w:lang w:val="en-US"/>
-        </w:rPr>
-        <w:t>(</w:t>
+        <w:t xml:space="preserve">            double[] y4 = await this.CalculateDifferencialEquationOfMotion(</w:t>
       </w:r>
     </w:p>
     <w:p>
@@ -5547,27 +4134,7 @@
           <w:szCs w:val="24"/>
           <w:lang w:val="en-US"/>
         </w:rPr>
-        <w:t xml:space="preserve">time + </w:t>
-      </w:r>
-      <w:proofErr w:type="spellStart"/>
-      <w:r>
-        <w:rPr>
-          <w:rFonts w:ascii="Times New Roman" w:hAnsi="Times New Roman" w:cs="Times New Roman"/>
-          <w:sz w:val="24"/>
-          <w:szCs w:val="24"/>
-          <w:lang w:val="en-US"/>
-        </w:rPr>
-        <w:t>timeStep</w:t>
-      </w:r>
-      <w:proofErr w:type="spellEnd"/>
-      <w:r>
-        <w:rPr>
-          <w:rFonts w:ascii="Times New Roman" w:hAnsi="Times New Roman" w:cs="Times New Roman"/>
-          <w:sz w:val="24"/>
-          <w:szCs w:val="24"/>
-          <w:lang w:val="en-US"/>
-        </w:rPr>
-        <w:t xml:space="preserve">, </w:t>
+        <w:t xml:space="preserve">time + timeStep, </w:t>
       </w:r>
     </w:p>
     <w:p>
@@ -5600,145 +4167,43 @@
           <w:lang w:val="en-US"/>
         </w:rPr>
       </w:pPr>
-      <w:proofErr w:type="gramStart"/>
-      <w:r>
-        <w:rPr>
-          <w:rFonts w:ascii="Times New Roman" w:hAnsi="Times New Roman" w:cs="Times New Roman"/>
-          <w:sz w:val="24"/>
-          <w:szCs w:val="24"/>
-          <w:lang w:val="en-US"/>
-        </w:rPr>
-        <w:t>.</w:t>
-      </w:r>
-      <w:proofErr w:type="spellStart"/>
-      <w:r>
-        <w:rPr>
-          <w:rFonts w:ascii="Times New Roman" w:hAnsi="Times New Roman" w:cs="Times New Roman"/>
-          <w:sz w:val="24"/>
-          <w:szCs w:val="24"/>
-          <w:lang w:val="en-US"/>
-        </w:rPr>
-        <w:t>ConfigureAwait</w:t>
-      </w:r>
-      <w:proofErr w:type="spellEnd"/>
-      <w:proofErr w:type="gramEnd"/>
-      <w:r>
-        <w:rPr>
-          <w:rFonts w:ascii="Times New Roman" w:hAnsi="Times New Roman" w:cs="Times New Roman"/>
-          <w:sz w:val="24"/>
-          <w:szCs w:val="24"/>
-          <w:lang w:val="en-US"/>
-        </w:rPr>
-        <w:t>(false);</w:t>
-      </w:r>
-    </w:p>
-    <w:p>
-      <w:pPr>
-        <w:rPr>
-          <w:rFonts w:ascii="Times New Roman" w:hAnsi="Times New Roman" w:cs="Times New Roman"/>
-          <w:sz w:val="24"/>
-          <w:szCs w:val="24"/>
-          <w:lang w:val="en-US"/>
-        </w:rPr>
-      </w:pPr>
-    </w:p>
-    <w:p>
-      <w:pPr>
-        <w:rPr>
-          <w:rFonts w:ascii="Times New Roman" w:hAnsi="Times New Roman" w:cs="Times New Roman"/>
-          <w:sz w:val="24"/>
-          <w:szCs w:val="24"/>
-          <w:lang w:val="en-US"/>
-        </w:rPr>
-      </w:pPr>
-      <w:r>
-        <w:rPr>
-          <w:rFonts w:ascii="Times New Roman" w:hAnsi="Times New Roman" w:cs="Times New Roman"/>
-          <w:sz w:val="24"/>
-          <w:szCs w:val="24"/>
-          <w:lang w:val="en-US"/>
-        </w:rPr>
-        <w:t xml:space="preserve">            for (int </w:t>
-      </w:r>
-      <w:proofErr w:type="spellStart"/>
-      <w:r>
-        <w:rPr>
-          <w:rFonts w:ascii="Times New Roman" w:hAnsi="Times New Roman" w:cs="Times New Roman"/>
-          <w:sz w:val="24"/>
-          <w:szCs w:val="24"/>
-          <w:lang w:val="en-US"/>
-        </w:rPr>
-        <w:t>i</w:t>
-      </w:r>
-      <w:proofErr w:type="spellEnd"/>
-      <w:r>
-        <w:rPr>
-          <w:rFonts w:ascii="Times New Roman" w:hAnsi="Times New Roman" w:cs="Times New Roman"/>
-          <w:sz w:val="24"/>
-          <w:szCs w:val="24"/>
-          <w:lang w:val="en-US"/>
-        </w:rPr>
-        <w:t xml:space="preserve"> = 0; </w:t>
-      </w:r>
-      <w:proofErr w:type="spellStart"/>
-      <w:r>
-        <w:rPr>
-          <w:rFonts w:ascii="Times New Roman" w:hAnsi="Times New Roman" w:cs="Times New Roman"/>
-          <w:sz w:val="24"/>
-          <w:szCs w:val="24"/>
-          <w:lang w:val="en-US"/>
-        </w:rPr>
-        <w:t>i</w:t>
-      </w:r>
-      <w:proofErr w:type="spellEnd"/>
-      <w:r>
-        <w:rPr>
-          <w:rFonts w:ascii="Times New Roman" w:hAnsi="Times New Roman" w:cs="Times New Roman"/>
-          <w:sz w:val="24"/>
-          <w:szCs w:val="24"/>
-          <w:lang w:val="en-US"/>
-        </w:rPr>
-        <w:t xml:space="preserve"> &lt; </w:t>
-      </w:r>
-      <w:proofErr w:type="spellStart"/>
-      <w:r>
-        <w:rPr>
-          <w:rFonts w:ascii="Times New Roman" w:hAnsi="Times New Roman" w:cs="Times New Roman"/>
-          <w:sz w:val="24"/>
-          <w:szCs w:val="24"/>
-          <w:lang w:val="en-US"/>
-        </w:rPr>
-        <w:t>arrayLength</w:t>
-      </w:r>
-      <w:proofErr w:type="spellEnd"/>
-      <w:r>
-        <w:rPr>
-          <w:rFonts w:ascii="Times New Roman" w:hAnsi="Times New Roman" w:cs="Times New Roman"/>
-          <w:sz w:val="24"/>
-          <w:szCs w:val="24"/>
-          <w:lang w:val="en-US"/>
-        </w:rPr>
-        <w:t xml:space="preserve">; </w:t>
-      </w:r>
-      <w:proofErr w:type="spellStart"/>
-      <w:r>
-        <w:rPr>
-          <w:rFonts w:ascii="Times New Roman" w:hAnsi="Times New Roman" w:cs="Times New Roman"/>
-          <w:sz w:val="24"/>
-          <w:szCs w:val="24"/>
-          <w:lang w:val="en-US"/>
-        </w:rPr>
-        <w:t>i</w:t>
-      </w:r>
-      <w:proofErr w:type="spellEnd"/>
-      <w:r>
-        <w:rPr>
-          <w:rFonts w:ascii="Times New Roman" w:hAnsi="Times New Roman" w:cs="Times New Roman"/>
-          <w:sz w:val="24"/>
-          <w:szCs w:val="24"/>
-          <w:lang w:val="en-US"/>
-        </w:rPr>
-        <w:t>++)</w:t>
+      <w:r>
+        <w:rPr>
+          <w:rFonts w:ascii="Times New Roman" w:hAnsi="Times New Roman" w:cs="Times New Roman"/>
+          <w:sz w:val="24"/>
+          <w:szCs w:val="24"/>
+          <w:lang w:val="en-US"/>
+        </w:rPr>
+        <w:t>.ConfigureAwait(false);</w:t>
+      </w:r>
+    </w:p>
+    <w:p>
+      <w:pPr>
+        <w:rPr>
+          <w:rFonts w:ascii="Times New Roman" w:hAnsi="Times New Roman" w:cs="Times New Roman"/>
+          <w:sz w:val="24"/>
+          <w:szCs w:val="24"/>
+          <w:lang w:val="en-US"/>
+        </w:rPr>
+      </w:pPr>
+    </w:p>
+    <w:p>
+      <w:pPr>
+        <w:rPr>
+          <w:rFonts w:ascii="Times New Roman" w:hAnsi="Times New Roman" w:cs="Times New Roman"/>
+          <w:sz w:val="24"/>
+          <w:szCs w:val="24"/>
+          <w:lang w:val="en-US"/>
+        </w:rPr>
+      </w:pPr>
+      <w:r>
+        <w:rPr>
+          <w:rFonts w:ascii="Times New Roman" w:hAnsi="Times New Roman" w:cs="Times New Roman"/>
+          <w:sz w:val="24"/>
+          <w:szCs w:val="24"/>
+          <w:lang w:val="en-US"/>
+        </w:rPr>
+        <w:t xml:space="preserve">            for (int i = 0; i &lt; arrayLength; i++)</w:t>
       </w:r>
     </w:p>
     <w:p>
@@ -5777,127 +4242,7 @@
           <w:szCs w:val="24"/>
           <w:lang w:val="en-US"/>
         </w:rPr>
-        <w:t xml:space="preserve">                result[</w:t>
-      </w:r>
-      <w:proofErr w:type="spellStart"/>
-      <w:r>
-        <w:rPr>
-          <w:rFonts w:ascii="Times New Roman" w:hAnsi="Times New Roman" w:cs="Times New Roman"/>
-          <w:sz w:val="24"/>
-          <w:szCs w:val="24"/>
-          <w:lang w:val="en-US"/>
-        </w:rPr>
-        <w:t>i</w:t>
-      </w:r>
-      <w:proofErr w:type="spellEnd"/>
-      <w:r>
-        <w:rPr>
-          <w:rFonts w:ascii="Times New Roman" w:hAnsi="Times New Roman" w:cs="Times New Roman"/>
-          <w:sz w:val="24"/>
-          <w:szCs w:val="24"/>
-          <w:lang w:val="en-US"/>
-        </w:rPr>
-        <w:t>] = (y1[</w:t>
-      </w:r>
-      <w:proofErr w:type="spellStart"/>
-      <w:r>
-        <w:rPr>
-          <w:rFonts w:ascii="Times New Roman" w:hAnsi="Times New Roman" w:cs="Times New Roman"/>
-          <w:sz w:val="24"/>
-          <w:szCs w:val="24"/>
-          <w:lang w:val="en-US"/>
-        </w:rPr>
-        <w:t>i</w:t>
-      </w:r>
-      <w:proofErr w:type="spellEnd"/>
-      <w:r>
-        <w:rPr>
-          <w:rFonts w:ascii="Times New Roman" w:hAnsi="Times New Roman" w:cs="Times New Roman"/>
-          <w:sz w:val="24"/>
-          <w:szCs w:val="24"/>
-          <w:lang w:val="en-US"/>
-        </w:rPr>
-        <w:t>] + 2 * y2[</w:t>
-      </w:r>
-      <w:proofErr w:type="spellStart"/>
-      <w:r>
-        <w:rPr>
-          <w:rFonts w:ascii="Times New Roman" w:hAnsi="Times New Roman" w:cs="Times New Roman"/>
-          <w:sz w:val="24"/>
-          <w:szCs w:val="24"/>
-          <w:lang w:val="en-US"/>
-        </w:rPr>
-        <w:t>i</w:t>
-      </w:r>
-      <w:proofErr w:type="spellEnd"/>
-      <w:r>
-        <w:rPr>
-          <w:rFonts w:ascii="Times New Roman" w:hAnsi="Times New Roman" w:cs="Times New Roman"/>
-          <w:sz w:val="24"/>
-          <w:szCs w:val="24"/>
-          <w:lang w:val="en-US"/>
-        </w:rPr>
-        <w:t>] + 2 * y3[</w:t>
-      </w:r>
-      <w:proofErr w:type="spellStart"/>
-      <w:r>
-        <w:rPr>
-          <w:rFonts w:ascii="Times New Roman" w:hAnsi="Times New Roman" w:cs="Times New Roman"/>
-          <w:sz w:val="24"/>
-          <w:szCs w:val="24"/>
-          <w:lang w:val="en-US"/>
-        </w:rPr>
-        <w:t>i</w:t>
-      </w:r>
-      <w:proofErr w:type="spellEnd"/>
-      <w:r>
-        <w:rPr>
-          <w:rFonts w:ascii="Times New Roman" w:hAnsi="Times New Roman" w:cs="Times New Roman"/>
-          <w:sz w:val="24"/>
-          <w:szCs w:val="24"/>
-          <w:lang w:val="en-US"/>
-        </w:rPr>
-        <w:t>] + y4[</w:t>
-      </w:r>
-      <w:proofErr w:type="spellStart"/>
-      <w:r>
-        <w:rPr>
-          <w:rFonts w:ascii="Times New Roman" w:hAnsi="Times New Roman" w:cs="Times New Roman"/>
-          <w:sz w:val="24"/>
-          <w:szCs w:val="24"/>
-          <w:lang w:val="en-US"/>
-        </w:rPr>
-        <w:t>i</w:t>
-      </w:r>
-      <w:proofErr w:type="spellEnd"/>
-      <w:r>
-        <w:rPr>
-          <w:rFonts w:ascii="Times New Roman" w:hAnsi="Times New Roman" w:cs="Times New Roman"/>
-          <w:sz w:val="24"/>
-          <w:szCs w:val="24"/>
-          <w:lang w:val="en-US"/>
-        </w:rPr>
-        <w:t>]) * (</w:t>
-      </w:r>
-      <w:proofErr w:type="spellStart"/>
-      <w:r>
-        <w:rPr>
-          <w:rFonts w:ascii="Times New Roman" w:hAnsi="Times New Roman" w:cs="Times New Roman"/>
-          <w:sz w:val="24"/>
-          <w:szCs w:val="24"/>
-          <w:lang w:val="en-US"/>
-        </w:rPr>
-        <w:t>timeStep</w:t>
-      </w:r>
-      <w:proofErr w:type="spellEnd"/>
-      <w:r>
-        <w:rPr>
-          <w:rFonts w:ascii="Times New Roman" w:hAnsi="Times New Roman" w:cs="Times New Roman"/>
-          <w:sz w:val="24"/>
-          <w:szCs w:val="24"/>
-          <w:lang w:val="en-US"/>
-        </w:rPr>
-        <w:t xml:space="preserve"> / 6);</w:t>
+        <w:t xml:space="preserve">                result[i] = (y1[i] + 2 * y2[i] + 2 * y3[i] + y4[i]) * (timeStep / 6);</w:t>
       </w:r>
     </w:p>
     <w:p>
@@ -5949,43 +4294,7 @@
           <w:sz w:val="24"/>
           <w:szCs w:val="24"/>
         </w:rPr>
-        <w:t xml:space="preserve">            </w:t>
-      </w:r>
-      <w:proofErr w:type="spellStart"/>
-      <w:r>
-        <w:rPr>
-          <w:rFonts w:ascii="Times New Roman" w:hAnsi="Times New Roman" w:cs="Times New Roman"/>
-          <w:sz w:val="24"/>
-          <w:szCs w:val="24"/>
-        </w:rPr>
-        <w:t>return</w:t>
-      </w:r>
-      <w:proofErr w:type="spellEnd"/>
-      <w:r>
-        <w:rPr>
-          <w:rFonts w:ascii="Times New Roman" w:hAnsi="Times New Roman" w:cs="Times New Roman"/>
-          <w:sz w:val="24"/>
-          <w:szCs w:val="24"/>
-        </w:rPr>
-        <w:t xml:space="preserve"> </w:t>
-      </w:r>
-      <w:proofErr w:type="spellStart"/>
-      <w:r>
-        <w:rPr>
-          <w:rFonts w:ascii="Times New Roman" w:hAnsi="Times New Roman" w:cs="Times New Roman"/>
-          <w:sz w:val="24"/>
-          <w:szCs w:val="24"/>
-        </w:rPr>
-        <w:t>result</w:t>
-      </w:r>
-      <w:proofErr w:type="spellEnd"/>
-      <w:r>
-        <w:rPr>
-          <w:rFonts w:ascii="Times New Roman" w:hAnsi="Times New Roman" w:cs="Times New Roman"/>
-          <w:sz w:val="24"/>
-          <w:szCs w:val="24"/>
-        </w:rPr>
-        <w:t>;</w:t>
+        <w:t xml:space="preserve">            return result;</w:t>
       </w:r>
     </w:p>
     <w:p>

</xml_diff>

<commit_message>
Fixed research poster and added more informations to the thesis.
</commit_message>
<xml_diff>
--- a/Tese/Tese.docx
+++ b/Tese/Tese.docx
@@ -6,165 +6,331 @@
       <w:pPr>
         <w:rPr>
           <w:rFonts w:ascii="Times New Roman" w:hAnsi="Times New Roman" w:cs="Times New Roman"/>
-          <w:sz w:val="24"/>
-          <w:szCs w:val="24"/>
-        </w:rPr>
-      </w:pPr>
-      <w:r>
-        <w:rPr>
-          <w:rFonts w:ascii="Times New Roman" w:hAnsi="Times New Roman" w:cs="Times New Roman"/>
-          <w:sz w:val="24"/>
-          <w:szCs w:val="24"/>
-        </w:rPr>
-        <w:t>Resumo</w:t>
-      </w:r>
-    </w:p>
-    <w:p>
-      <w:pPr>
-        <w:rPr>
-          <w:rFonts w:ascii="Times New Roman" w:hAnsi="Times New Roman" w:cs="Times New Roman"/>
-          <w:sz w:val="24"/>
-          <w:szCs w:val="24"/>
-        </w:rPr>
-      </w:pPr>
-      <w:r>
-        <w:rPr>
-          <w:rFonts w:ascii="Times New Roman" w:hAnsi="Times New Roman" w:cs="Times New Roman"/>
-          <w:sz w:val="24"/>
-          <w:szCs w:val="24"/>
-        </w:rPr>
-        <w:t xml:space="preserve">O presente trabalho destinou-se </w:t>
-      </w:r>
-      <w:r>
-        <w:rPr>
-          <w:rFonts w:ascii="Times New Roman" w:hAnsi="Times New Roman" w:cs="Times New Roman"/>
-          <w:sz w:val="24"/>
-          <w:szCs w:val="24"/>
-        </w:rPr>
-        <w:t>em projetar códigos matemáticos</w:t>
-      </w:r>
-      <w:r>
-        <w:rPr>
-          <w:rFonts w:ascii="Times New Roman" w:hAnsi="Times New Roman" w:cs="Times New Roman"/>
-          <w:sz w:val="24"/>
-          <w:szCs w:val="24"/>
-        </w:rPr>
-        <w:t xml:space="preserve"> nas linguagens de programação C e C#, adequando-se o último aos padrões SOLID e API RESTful, </w:t>
-      </w:r>
-      <w:r>
-        <w:rPr>
-          <w:rFonts w:ascii="Times New Roman" w:hAnsi="Times New Roman" w:cs="Times New Roman"/>
-          <w:sz w:val="24"/>
-          <w:szCs w:val="24"/>
-        </w:rPr>
-        <w:t xml:space="preserve">capazes de calcular os movimentos oscilatórios em vigas </w:t>
-      </w:r>
-      <w:r>
-        <w:rPr>
-          <w:rFonts w:ascii="Times New Roman" w:hAnsi="Times New Roman" w:cs="Times New Roman"/>
-          <w:sz w:val="24"/>
-          <w:szCs w:val="24"/>
-        </w:rPr>
-        <w:t xml:space="preserve">sujeitas </w:t>
-      </w:r>
-      <w:r>
-        <w:rPr>
-          <w:rFonts w:ascii="Times New Roman" w:hAnsi="Times New Roman" w:cs="Times New Roman"/>
-          <w:sz w:val="24"/>
-          <w:szCs w:val="24"/>
-        </w:rPr>
-        <w:t>a ação de uma força perpendicular</w:t>
-      </w:r>
-      <w:r>
-        <w:rPr>
-          <w:rFonts w:ascii="Times New Roman" w:hAnsi="Times New Roman" w:cs="Times New Roman"/>
-          <w:sz w:val="24"/>
-          <w:szCs w:val="24"/>
-        </w:rPr>
-        <w:t xml:space="preserve"> a essas</w:t>
-      </w:r>
-      <w:r>
-        <w:rPr>
-          <w:rFonts w:ascii="Times New Roman" w:hAnsi="Times New Roman" w:cs="Times New Roman"/>
-          <w:sz w:val="24"/>
-          <w:szCs w:val="24"/>
-        </w:rPr>
-        <w:t>, considerando a influência de</w:t>
-      </w:r>
-      <w:r>
-        <w:rPr>
-          <w:rFonts w:ascii="Times New Roman" w:hAnsi="Times New Roman" w:cs="Times New Roman"/>
-          <w:sz w:val="24"/>
-          <w:szCs w:val="24"/>
-        </w:rPr>
-        <w:t xml:space="preserve"> absorvedores dinâmicos de vibração </w:t>
-      </w:r>
-      <w:r>
-        <w:rPr>
-          <w:rFonts w:ascii="Times New Roman" w:hAnsi="Times New Roman" w:cs="Times New Roman"/>
-          <w:sz w:val="24"/>
-          <w:szCs w:val="24"/>
-        </w:rPr>
-        <w:t>e</w:t>
-      </w:r>
-      <w:r>
-        <w:rPr>
-          <w:rFonts w:ascii="Times New Roman" w:hAnsi="Times New Roman" w:cs="Times New Roman"/>
-          <w:sz w:val="24"/>
-          <w:szCs w:val="24"/>
-        </w:rPr>
-        <w:t xml:space="preserve"> chapas piezoelétricas</w:t>
-      </w:r>
-      <w:r>
-        <w:rPr>
-          <w:rFonts w:ascii="Times New Roman" w:hAnsi="Times New Roman" w:cs="Times New Roman"/>
-          <w:sz w:val="24"/>
-          <w:szCs w:val="24"/>
-        </w:rPr>
-        <w:t xml:space="preserve">, para os </w:t>
-      </w:r>
-      <w:r>
-        <w:rPr>
-          <w:rFonts w:ascii="Times New Roman" w:hAnsi="Times New Roman" w:cs="Times New Roman"/>
-          <w:sz w:val="24"/>
-          <w:szCs w:val="24"/>
-        </w:rPr>
-        <w:t>casos de um e dois graus de liberdade e, posteriormente, configurações mais complexas, como vigas analisadas por elementos finitos.</w:t>
-      </w:r>
-      <w:r>
-        <w:rPr>
-          <w:rFonts w:ascii="Times New Roman" w:hAnsi="Times New Roman" w:cs="Times New Roman"/>
-          <w:sz w:val="24"/>
-          <w:szCs w:val="24"/>
-        </w:rPr>
-        <w:t xml:space="preserve"> </w:t>
-      </w:r>
-    </w:p>
-    <w:p>
-      <w:pPr>
-        <w:rPr>
-          <w:rFonts w:ascii="Times New Roman" w:hAnsi="Times New Roman" w:cs="Times New Roman"/>
-          <w:sz w:val="24"/>
-          <w:szCs w:val="24"/>
-        </w:rPr>
-      </w:pPr>
-    </w:p>
-    <w:p>
-      <w:pPr>
-        <w:rPr>
-          <w:rFonts w:ascii="Times New Roman" w:hAnsi="Times New Roman" w:cs="Times New Roman"/>
-          <w:sz w:val="24"/>
-          <w:szCs w:val="24"/>
-        </w:rPr>
-      </w:pPr>
-      <w:r>
-        <w:rPr>
-          <w:rFonts w:ascii="Times New Roman" w:hAnsi="Times New Roman" w:cs="Times New Roman"/>
           <w:b/>
           <w:bCs/>
           <w:sz w:val="24"/>
           <w:szCs w:val="24"/>
         </w:rPr>
+      </w:pPr>
+      <w:r>
+        <w:rPr>
+          <w:rFonts w:ascii="Times New Roman" w:hAnsi="Times New Roman" w:cs="Times New Roman"/>
+          <w:b/>
+          <w:bCs/>
+          <w:sz w:val="24"/>
+          <w:szCs w:val="24"/>
+        </w:rPr>
+        <w:t>RESUMO</w:t>
+      </w:r>
+    </w:p>
+    <w:p>
+      <w:pPr>
+        <w:rPr>
+          <w:rFonts w:ascii="Times New Roman" w:hAnsi="Times New Roman" w:cs="Times New Roman"/>
+          <w:sz w:val="24"/>
+          <w:szCs w:val="24"/>
+        </w:rPr>
+      </w:pPr>
+    </w:p>
+    <w:p>
+      <w:pPr>
+        <w:spacing w:line="360" w:lineRule="auto"/>
+        <w:ind w:firstLine="720"/>
+        <w:jc w:val="both"/>
+        <w:rPr>
+          <w:rFonts w:ascii="Times New Roman" w:hAnsi="Times New Roman" w:cs="Times New Roman"/>
+          <w:sz w:val="24"/>
+          <w:szCs w:val="24"/>
+        </w:rPr>
+      </w:pPr>
+      <w:r>
+        <w:rPr>
+          <w:rFonts w:ascii="Times New Roman" w:hAnsi="Times New Roman" w:cs="Times New Roman"/>
+          <w:sz w:val="24"/>
+          <w:szCs w:val="24"/>
+        </w:rPr>
+        <w:t xml:space="preserve">O presente trabalho destinou-se </w:t>
+      </w:r>
+      <w:r>
+        <w:rPr>
+          <w:rFonts w:ascii="Times New Roman" w:hAnsi="Times New Roman" w:cs="Times New Roman"/>
+          <w:sz w:val="24"/>
+          <w:szCs w:val="24"/>
+        </w:rPr>
+        <w:t xml:space="preserve">em projetar </w:t>
+      </w:r>
+      <w:r>
+        <w:rPr>
+          <w:rFonts w:ascii="Times New Roman" w:hAnsi="Times New Roman" w:cs="Times New Roman"/>
+          <w:sz w:val="24"/>
+          <w:szCs w:val="24"/>
+        </w:rPr>
+        <w:t xml:space="preserve">uma aplicação </w:t>
+      </w:r>
+      <w:r>
+        <w:rPr>
+          <w:rFonts w:ascii="Times New Roman" w:hAnsi="Times New Roman" w:cs="Times New Roman"/>
+          <w:sz w:val="24"/>
+          <w:szCs w:val="24"/>
+        </w:rPr>
+        <w:t>na linguage</w:t>
+      </w:r>
+      <w:r>
+        <w:rPr>
+          <w:rFonts w:ascii="Times New Roman" w:hAnsi="Times New Roman" w:cs="Times New Roman"/>
+          <w:sz w:val="24"/>
+          <w:szCs w:val="24"/>
+        </w:rPr>
+        <w:t>m</w:t>
+      </w:r>
+      <w:r>
+        <w:rPr>
+          <w:rFonts w:ascii="Times New Roman" w:hAnsi="Times New Roman" w:cs="Times New Roman"/>
+          <w:sz w:val="24"/>
+          <w:szCs w:val="24"/>
+        </w:rPr>
+        <w:t xml:space="preserve"> de programação C#</w:t>
+      </w:r>
+      <w:r>
+        <w:rPr>
+          <w:rFonts w:ascii="Times New Roman" w:hAnsi="Times New Roman" w:cs="Times New Roman"/>
+          <w:sz w:val="24"/>
+          <w:szCs w:val="24"/>
+        </w:rPr>
+        <w:t xml:space="preserve"> (C Sharp)</w:t>
+      </w:r>
+      <w:r>
+        <w:rPr>
+          <w:rFonts w:ascii="Times New Roman" w:hAnsi="Times New Roman" w:cs="Times New Roman"/>
+          <w:sz w:val="24"/>
+          <w:szCs w:val="24"/>
+        </w:rPr>
+        <w:t xml:space="preserve"> </w:t>
+      </w:r>
+      <w:r>
+        <w:rPr>
+          <w:rFonts w:ascii="Times New Roman" w:hAnsi="Times New Roman" w:cs="Times New Roman"/>
+          <w:sz w:val="24"/>
+          <w:szCs w:val="24"/>
+        </w:rPr>
+        <w:t xml:space="preserve">capaz de </w:t>
+      </w:r>
+      <w:r>
+        <w:rPr>
+          <w:rFonts w:ascii="Times New Roman" w:hAnsi="Times New Roman" w:cs="Times New Roman"/>
+          <w:sz w:val="24"/>
+          <w:szCs w:val="24"/>
+        </w:rPr>
+        <w:t xml:space="preserve">analisar </w:t>
+      </w:r>
+      <w:r>
+        <w:rPr>
+          <w:rFonts w:ascii="Times New Roman" w:hAnsi="Times New Roman" w:cs="Times New Roman"/>
+          <w:sz w:val="24"/>
+          <w:szCs w:val="24"/>
+        </w:rPr>
+        <w:t xml:space="preserve">os movimentos oscilatórios em vigas </w:t>
+      </w:r>
+      <w:r>
+        <w:rPr>
+          <w:rFonts w:ascii="Times New Roman" w:hAnsi="Times New Roman" w:cs="Times New Roman"/>
+          <w:sz w:val="24"/>
+          <w:szCs w:val="24"/>
+        </w:rPr>
+        <w:t xml:space="preserve">sujeitas </w:t>
+      </w:r>
+      <w:r>
+        <w:rPr>
+          <w:rFonts w:ascii="Times New Roman" w:hAnsi="Times New Roman" w:cs="Times New Roman"/>
+          <w:sz w:val="24"/>
+          <w:szCs w:val="24"/>
+        </w:rPr>
+        <w:t xml:space="preserve">a </w:t>
+      </w:r>
+      <w:r>
+        <w:rPr>
+          <w:rFonts w:ascii="Times New Roman" w:hAnsi="Times New Roman" w:cs="Times New Roman"/>
+          <w:sz w:val="24"/>
+          <w:szCs w:val="24"/>
+        </w:rPr>
+        <w:t>vibrações livre e forçada</w:t>
+      </w:r>
+      <w:r>
+        <w:rPr>
+          <w:rFonts w:ascii="Times New Roman" w:hAnsi="Times New Roman" w:cs="Times New Roman"/>
+          <w:sz w:val="24"/>
+          <w:szCs w:val="24"/>
+        </w:rPr>
+        <w:t xml:space="preserve"> </w:t>
+      </w:r>
+      <w:r>
+        <w:rPr>
+          <w:rFonts w:ascii="Times New Roman" w:hAnsi="Times New Roman" w:cs="Times New Roman"/>
+          <w:sz w:val="24"/>
+          <w:szCs w:val="24"/>
+        </w:rPr>
+        <w:t>através do Método de Elementos Finitos</w:t>
+      </w:r>
+      <w:r>
+        <w:rPr>
+          <w:rFonts w:ascii="Times New Roman" w:hAnsi="Times New Roman" w:cs="Times New Roman"/>
+          <w:sz w:val="24"/>
+          <w:szCs w:val="24"/>
+        </w:rPr>
+        <w:t>, considerando a influência de</w:t>
+      </w:r>
+      <w:r>
+        <w:rPr>
+          <w:rFonts w:ascii="Times New Roman" w:hAnsi="Times New Roman" w:cs="Times New Roman"/>
+          <w:sz w:val="24"/>
+          <w:szCs w:val="24"/>
+        </w:rPr>
+        <w:t xml:space="preserve"> absorvedores dinâmicos de vibração </w:t>
+      </w:r>
+      <w:r>
+        <w:rPr>
+          <w:rFonts w:ascii="Times New Roman" w:hAnsi="Times New Roman" w:cs="Times New Roman"/>
+          <w:sz w:val="24"/>
+          <w:szCs w:val="24"/>
+        </w:rPr>
+        <w:t>e</w:t>
+      </w:r>
+      <w:r>
+        <w:rPr>
+          <w:rFonts w:ascii="Times New Roman" w:hAnsi="Times New Roman" w:cs="Times New Roman"/>
+          <w:sz w:val="24"/>
+          <w:szCs w:val="24"/>
+        </w:rPr>
+        <w:t>, principalmente,</w:t>
+      </w:r>
+      <w:r>
+        <w:rPr>
+          <w:rFonts w:ascii="Times New Roman" w:hAnsi="Times New Roman" w:cs="Times New Roman"/>
+          <w:sz w:val="24"/>
+          <w:szCs w:val="24"/>
+        </w:rPr>
+        <w:t xml:space="preserve"> chapas piezoelétricas</w:t>
+      </w:r>
+      <w:r>
+        <w:rPr>
+          <w:rFonts w:ascii="Times New Roman" w:hAnsi="Times New Roman" w:cs="Times New Roman"/>
+          <w:sz w:val="24"/>
+          <w:szCs w:val="24"/>
+        </w:rPr>
+        <w:t xml:space="preserve">. Este código foi desenvolvido seguindo os padrões SOLID e API </w:t>
+      </w:r>
+      <w:proofErr w:type="spellStart"/>
+      <w:r>
+        <w:rPr>
+          <w:rFonts w:ascii="Times New Roman" w:hAnsi="Times New Roman" w:cs="Times New Roman"/>
+          <w:sz w:val="24"/>
+          <w:szCs w:val="24"/>
+        </w:rPr>
+        <w:t>RESTful</w:t>
+      </w:r>
+      <w:proofErr w:type="spellEnd"/>
+      <w:r>
+        <w:rPr>
+          <w:rFonts w:ascii="Times New Roman" w:hAnsi="Times New Roman" w:cs="Times New Roman"/>
+          <w:sz w:val="24"/>
+          <w:szCs w:val="24"/>
+        </w:rPr>
+        <w:t xml:space="preserve"> para conferir </w:t>
+      </w:r>
+      <w:r>
+        <w:rPr>
+          <w:rFonts w:ascii="Times New Roman" w:hAnsi="Times New Roman" w:cs="Times New Roman"/>
+          <w:sz w:val="24"/>
+          <w:szCs w:val="24"/>
+        </w:rPr>
+        <w:t>manutenibilidade</w:t>
+      </w:r>
+      <w:r>
+        <w:rPr>
+          <w:rFonts w:ascii="Times New Roman" w:hAnsi="Times New Roman" w:cs="Times New Roman"/>
+          <w:sz w:val="24"/>
+          <w:szCs w:val="24"/>
+        </w:rPr>
+        <w:t xml:space="preserve"> e simplicidade e facilitar seu entendimento</w:t>
+      </w:r>
+      <w:r>
+        <w:rPr>
+          <w:rFonts w:ascii="Times New Roman" w:hAnsi="Times New Roman" w:cs="Times New Roman"/>
+          <w:sz w:val="24"/>
+          <w:szCs w:val="24"/>
+        </w:rPr>
+        <w:t>.</w:t>
+      </w:r>
+    </w:p>
+    <w:p>
+      <w:pPr>
+        <w:spacing w:line="360" w:lineRule="auto"/>
+        <w:ind w:firstLine="720"/>
+        <w:jc w:val="both"/>
+        <w:rPr>
+          <w:rFonts w:ascii="Times New Roman" w:hAnsi="Times New Roman" w:cs="Times New Roman"/>
+          <w:sz w:val="24"/>
+          <w:szCs w:val="24"/>
+        </w:rPr>
+      </w:pPr>
+      <w:r>
+        <w:rPr>
+          <w:rFonts w:ascii="Times New Roman" w:hAnsi="Times New Roman" w:cs="Times New Roman"/>
+          <w:sz w:val="24"/>
+          <w:szCs w:val="24"/>
+        </w:rPr>
+        <w:t xml:space="preserve">O principal objetivo deste estudo foi analisar a vibração em uma viga com chapas piezoelétricas em diferentes </w:t>
+      </w:r>
+      <w:r>
+        <w:rPr>
+          <w:rFonts w:ascii="Times New Roman" w:hAnsi="Times New Roman" w:cs="Times New Roman"/>
+          <w:sz w:val="24"/>
+          <w:szCs w:val="24"/>
+        </w:rPr>
+        <w:t>configurações</w:t>
+      </w:r>
+      <w:r>
+        <w:rPr>
+          <w:rFonts w:ascii="Times New Roman" w:hAnsi="Times New Roman" w:cs="Times New Roman"/>
+          <w:sz w:val="24"/>
+          <w:szCs w:val="24"/>
+        </w:rPr>
+        <w:t>, comparando-se os potenciais piezoelétricos</w:t>
+      </w:r>
+      <w:r>
+        <w:rPr>
+          <w:rFonts w:ascii="Times New Roman" w:hAnsi="Times New Roman" w:cs="Times New Roman"/>
+          <w:sz w:val="24"/>
+          <w:szCs w:val="24"/>
+        </w:rPr>
+        <w:t xml:space="preserve"> e as deflexões para o caso sem as chapas. O modelo analisado consistiu em uma viga de alumínio pinada em suas duas extremidades, vista somente no plano.</w:t>
+      </w:r>
+    </w:p>
+    <w:p>
+      <w:pPr>
+        <w:rPr>
+          <w:rFonts w:ascii="Times New Roman" w:hAnsi="Times New Roman" w:cs="Times New Roman"/>
+          <w:sz w:val="24"/>
+          <w:szCs w:val="24"/>
+        </w:rPr>
+      </w:pPr>
+    </w:p>
+    <w:p>
+      <w:pPr>
+        <w:rPr>
+          <w:rFonts w:ascii="Times New Roman" w:hAnsi="Times New Roman" w:cs="Times New Roman"/>
+          <w:sz w:val="24"/>
+          <w:szCs w:val="24"/>
+        </w:rPr>
+      </w:pPr>
+      <w:r>
+        <w:rPr>
+          <w:rFonts w:ascii="Times New Roman" w:hAnsi="Times New Roman" w:cs="Times New Roman"/>
+          <w:b/>
+          <w:bCs/>
+          <w:sz w:val="24"/>
+          <w:szCs w:val="24"/>
+        </w:rPr>
         <w:t>Palavras chave</w:t>
       </w:r>
       <w:r>
@@ -181,7 +347,23 @@
           <w:sz w:val="24"/>
           <w:szCs w:val="24"/>
         </w:rPr>
-        <w:t xml:space="preserve"> Vibrações. Absorvedor dinâmico de vibração. Piezoelétrico. Programação Orientada a Objetos.</w:t>
+        <w:t xml:space="preserve"> Vibrações.</w:t>
+      </w:r>
+      <w:r>
+        <w:rPr>
+          <w:rFonts w:ascii="Times New Roman" w:hAnsi="Times New Roman" w:cs="Times New Roman"/>
+          <w:sz w:val="24"/>
+          <w:szCs w:val="24"/>
+        </w:rPr>
+        <w:t xml:space="preserve"> </w:t>
+      </w:r>
+      <w:r>
+        <w:rPr>
+          <w:rFonts w:ascii="Times New Roman" w:hAnsi="Times New Roman" w:cs="Times New Roman"/>
+          <w:sz w:val="24"/>
+          <w:szCs w:val="24"/>
+        </w:rPr>
+        <w:t>Piezoelétrico. Programação Orientada a Objetos.</w:t>
       </w:r>
     </w:p>
     <w:p>
@@ -209,6 +391,8 @@
         </w:rPr>
         <w:br w:type="page"/>
       </w:r>
+      <w:bookmarkStart w:id="0" w:name="_GoBack"/>
+      <w:bookmarkEnd w:id="0"/>
     </w:p>
     <w:p>
       <w:pPr>
@@ -236,6 +420,139 @@
           <w:szCs w:val="24"/>
         </w:rPr>
       </w:pPr>
+    </w:p>
+    <w:p>
+      <w:pPr>
+        <w:rPr>
+          <w:rFonts w:ascii="Times New Roman" w:hAnsi="Times New Roman" w:cs="Times New Roman"/>
+          <w:sz w:val="24"/>
+          <w:szCs w:val="24"/>
+        </w:rPr>
+      </w:pPr>
+      <w:r>
+        <w:rPr>
+          <w:rFonts w:ascii="Times New Roman" w:hAnsi="Times New Roman" w:cs="Times New Roman"/>
+          <w:sz w:val="24"/>
+          <w:szCs w:val="24"/>
+        </w:rPr>
+        <w:t xml:space="preserve">Recentemente, percebe-se um crescente uso no método dos Elementos Finitos para realizar análises estruturais no ramo da engenharia. Isso ocorre pois, com advento desta tecnologia, foi possível simular em softwares as condições previstas </w:t>
+      </w:r>
+      <w:r>
+        <w:rPr>
+          <w:rFonts w:ascii="Times New Roman" w:hAnsi="Times New Roman" w:cs="Times New Roman"/>
+          <w:sz w:val="24"/>
+          <w:szCs w:val="24"/>
+        </w:rPr>
+        <w:t>de trabalho da peça ou equipamento com grande precisão e confiabilidade</w:t>
+      </w:r>
+      <w:r>
+        <w:rPr>
+          <w:rFonts w:ascii="Times New Roman" w:hAnsi="Times New Roman" w:cs="Times New Roman"/>
+          <w:sz w:val="24"/>
+          <w:szCs w:val="24"/>
+        </w:rPr>
+        <w:t xml:space="preserve">, </w:t>
+      </w:r>
+      <w:r>
+        <w:rPr>
+          <w:rFonts w:ascii="Times New Roman" w:hAnsi="Times New Roman" w:cs="Times New Roman"/>
+          <w:sz w:val="24"/>
+          <w:szCs w:val="24"/>
+        </w:rPr>
+        <w:t>propiciando redução em custos</w:t>
+      </w:r>
+      <w:r>
+        <w:rPr>
+          <w:rFonts w:ascii="Times New Roman" w:hAnsi="Times New Roman" w:cs="Times New Roman"/>
+          <w:sz w:val="24"/>
+          <w:szCs w:val="24"/>
+        </w:rPr>
+        <w:t>.</w:t>
+      </w:r>
+    </w:p>
+    <w:p>
+      <w:pPr>
+        <w:rPr>
+          <w:rFonts w:ascii="Times New Roman" w:hAnsi="Times New Roman" w:cs="Times New Roman"/>
+          <w:sz w:val="24"/>
+          <w:szCs w:val="24"/>
+        </w:rPr>
+      </w:pPr>
+      <w:r>
+        <w:rPr>
+          <w:rFonts w:ascii="Times New Roman" w:hAnsi="Times New Roman" w:cs="Times New Roman"/>
+          <w:sz w:val="24"/>
+          <w:szCs w:val="24"/>
+        </w:rPr>
+        <w:t xml:space="preserve">Seguindo com esta linha de raciocínio, buscou-se com este projeto desenvolver um código matemático capaz de analisar os movimentos oscilatórios em vigas submetidas a forçamento harmônico, levando em consideração, principalmente, a ação de chapas piezoelétricas e os potenciais gerados por estas e, em segundo plano, absorvedores dinâmicos de vibração. Além disso, </w:t>
+      </w:r>
+      <w:r>
+        <w:rPr>
+          <w:rFonts w:ascii="Times New Roman" w:hAnsi="Times New Roman" w:cs="Times New Roman"/>
+          <w:sz w:val="24"/>
+          <w:szCs w:val="24"/>
+        </w:rPr>
+        <w:t xml:space="preserve">pretende-se comparar os resultados obtidos </w:t>
+      </w:r>
+      <w:r>
+        <w:rPr>
+          <w:rFonts w:ascii="Times New Roman" w:hAnsi="Times New Roman" w:cs="Times New Roman"/>
+          <w:sz w:val="24"/>
+          <w:szCs w:val="24"/>
+        </w:rPr>
+        <w:t xml:space="preserve">para as </w:t>
+      </w:r>
+      <w:r>
+        <w:rPr>
+          <w:rFonts w:ascii="Times New Roman" w:hAnsi="Times New Roman" w:cs="Times New Roman"/>
+          <w:color w:val="FF0000"/>
+          <w:sz w:val="24"/>
+          <w:szCs w:val="24"/>
+        </w:rPr>
+        <w:t xml:space="preserve">frequências naturais de vibração </w:t>
+      </w:r>
+      <w:r>
+        <w:rPr>
+          <w:rFonts w:ascii="Times New Roman" w:hAnsi="Times New Roman" w:cs="Times New Roman"/>
+          <w:sz w:val="24"/>
+          <w:szCs w:val="24"/>
+        </w:rPr>
+        <w:t>e deflexões máximas com</w:t>
+      </w:r>
+      <w:r>
+        <w:rPr>
+          <w:rFonts w:ascii="Times New Roman" w:hAnsi="Times New Roman" w:cs="Times New Roman"/>
+          <w:sz w:val="24"/>
+          <w:szCs w:val="24"/>
+        </w:rPr>
+        <w:t xml:space="preserve"> vigas sem os componentes supracitados</w:t>
+      </w:r>
+      <w:r>
+        <w:rPr>
+          <w:rFonts w:ascii="Times New Roman" w:hAnsi="Times New Roman" w:cs="Times New Roman"/>
+          <w:sz w:val="24"/>
+          <w:szCs w:val="24"/>
+        </w:rPr>
+        <w:t>.</w:t>
+      </w:r>
+    </w:p>
+    <w:p>
+      <w:pPr>
+        <w:rPr>
+          <w:rFonts w:ascii="Times New Roman" w:hAnsi="Times New Roman" w:cs="Times New Roman"/>
+          <w:sz w:val="24"/>
+          <w:szCs w:val="24"/>
+        </w:rPr>
+      </w:pPr>
+    </w:p>
+    <w:p>
+      <w:pPr>
+        <w:rPr>
+          <w:rFonts w:ascii="Times New Roman" w:hAnsi="Times New Roman" w:cs="Times New Roman"/>
+          <w:sz w:val="24"/>
+          <w:szCs w:val="24"/>
+        </w:rPr>
+      </w:pPr>
       <w:r>
         <w:rPr>
           <w:rFonts w:ascii="Times New Roman" w:hAnsi="Times New Roman" w:cs="Times New Roman"/>
@@ -427,8 +744,115 @@
           <w:sz w:val="24"/>
           <w:szCs w:val="24"/>
         </w:rPr>
-        <w:t>seguirá o padrão API RESTful, que é uma interface que fornece dados em um formato padronizado baseado em requisições HTTP, e o padrão SOLID, relacionada a programação orientada a objetos, que estabelece alguns princípios para tornar o código mais limpo, simples e ter manutenibilidade.</w:t>
-      </w:r>
+        <w:t xml:space="preserve">seguirá o padrão API </w:t>
+      </w:r>
+      <w:proofErr w:type="spellStart"/>
+      <w:r>
+        <w:rPr>
+          <w:rFonts w:ascii="Times New Roman" w:hAnsi="Times New Roman" w:cs="Times New Roman"/>
+          <w:sz w:val="24"/>
+          <w:szCs w:val="24"/>
+        </w:rPr>
+        <w:t>RESTful</w:t>
+      </w:r>
+      <w:proofErr w:type="spellEnd"/>
+      <w:r>
+        <w:rPr>
+          <w:rFonts w:ascii="Times New Roman" w:hAnsi="Times New Roman" w:cs="Times New Roman"/>
+          <w:sz w:val="24"/>
+          <w:szCs w:val="24"/>
+        </w:rPr>
+        <w:t>, que é uma interface que fornece dados em um formato padronizado baseado em requisições HTTP, e o padrão SOLID, relacionada a programação orientada a objetos, que estabelece alguns princípios para tornar o código mais limpo, simples e ter manutenibilidade.</w:t>
+      </w:r>
+    </w:p>
+    <w:p>
+      <w:pPr>
+        <w:rPr>
+          <w:rFonts w:ascii="Times New Roman" w:hAnsi="Times New Roman" w:cs="Times New Roman"/>
+          <w:sz w:val="24"/>
+          <w:szCs w:val="24"/>
+        </w:rPr>
+      </w:pPr>
+    </w:p>
+    <w:p>
+      <w:pPr>
+        <w:rPr>
+          <w:rFonts w:ascii="Times New Roman" w:hAnsi="Times New Roman" w:cs="Times New Roman"/>
+          <w:sz w:val="24"/>
+          <w:szCs w:val="24"/>
+        </w:rPr>
+      </w:pPr>
+      <w:r>
+        <w:rPr>
+          <w:rFonts w:ascii="Times New Roman" w:hAnsi="Times New Roman" w:cs="Times New Roman"/>
+          <w:sz w:val="24"/>
+          <w:szCs w:val="24"/>
+        </w:rPr>
+        <w:t>EXPLICAÇÃO DOS CONCEITOS:</w:t>
+      </w:r>
+    </w:p>
+    <w:p>
+      <w:pPr>
+        <w:pStyle w:val="PargrafodaLista"/>
+        <w:numPr>
+          <w:ilvl w:val="0"/>
+          <w:numId w:val="1"/>
+        </w:numPr>
+        <w:rPr>
+          <w:rFonts w:ascii="Times New Roman" w:hAnsi="Times New Roman" w:cs="Times New Roman"/>
+          <w:sz w:val="24"/>
+          <w:szCs w:val="24"/>
+        </w:rPr>
+      </w:pPr>
+      <w:r>
+        <w:rPr>
+          <w:rFonts w:ascii="Times New Roman" w:hAnsi="Times New Roman" w:cs="Times New Roman"/>
+          <w:sz w:val="24"/>
+          <w:szCs w:val="24"/>
+        </w:rPr>
+        <w:t xml:space="preserve">API </w:t>
+      </w:r>
+      <w:proofErr w:type="spellStart"/>
+      <w:r>
+        <w:rPr>
+          <w:rFonts w:ascii="Times New Roman" w:hAnsi="Times New Roman" w:cs="Times New Roman"/>
+          <w:sz w:val="24"/>
+          <w:szCs w:val="24"/>
+        </w:rPr>
+        <w:t>RESTful</w:t>
+      </w:r>
+      <w:proofErr w:type="spellEnd"/>
+    </w:p>
+    <w:p>
+      <w:pPr>
+        <w:pStyle w:val="PargrafodaLista"/>
+        <w:numPr>
+          <w:ilvl w:val="0"/>
+          <w:numId w:val="1"/>
+        </w:numPr>
+        <w:rPr>
+          <w:rFonts w:ascii="Times New Roman" w:hAnsi="Times New Roman" w:cs="Times New Roman"/>
+          <w:sz w:val="24"/>
+          <w:szCs w:val="24"/>
+        </w:rPr>
+      </w:pPr>
+      <w:r>
+        <w:rPr>
+          <w:rFonts w:ascii="Times New Roman" w:hAnsi="Times New Roman" w:cs="Times New Roman"/>
+          <w:sz w:val="24"/>
+          <w:szCs w:val="24"/>
+        </w:rPr>
+        <w:t>Padrão SOLID</w:t>
+      </w:r>
+    </w:p>
+    <w:p>
+      <w:pPr>
+        <w:rPr>
+          <w:rFonts w:ascii="Times New Roman" w:hAnsi="Times New Roman" w:cs="Times New Roman"/>
+          <w:sz w:val="24"/>
+          <w:szCs w:val="24"/>
+        </w:rPr>
+      </w:pPr>
     </w:p>
     <w:p>
       <w:pPr>
@@ -471,7 +895,7 @@
           <w:szCs w:val="24"/>
         </w:rPr>
         <w:lastRenderedPageBreak/>
-        <w:t>Desenvolvimento</w:t>
+        <w:t>ANÁLISE DE CORPO RÍGIDO</w:t>
       </w:r>
     </w:p>
     <w:p>
@@ -569,7 +993,27 @@
           <w:sz w:val="24"/>
           <w:szCs w:val="24"/>
         </w:rPr>
-        <w:t>variando o coeficiente de amortecimento, para se obter vibrações livres harmônicas, subamortecidas, criticamente amortecidas e superamortecidas</w:t>
+        <w:t xml:space="preserve">variando o coeficiente de amortecimento, para se obter vibrações livres harmônicas, </w:t>
+      </w:r>
+      <w:proofErr w:type="spellStart"/>
+      <w:r>
+        <w:rPr>
+          <w:rFonts w:ascii="Times New Roman" w:hAnsi="Times New Roman" w:cs="Times New Roman"/>
+          <w:color w:val="FF0000"/>
+          <w:sz w:val="24"/>
+          <w:szCs w:val="24"/>
+        </w:rPr>
+        <w:t>subamortecidas</w:t>
+      </w:r>
+      <w:proofErr w:type="spellEnd"/>
+      <w:r>
+        <w:rPr>
+          <w:rFonts w:ascii="Times New Roman" w:hAnsi="Times New Roman" w:cs="Times New Roman"/>
+          <w:color w:val="FF0000"/>
+          <w:sz w:val="24"/>
+          <w:szCs w:val="24"/>
+        </w:rPr>
+        <w:t>, criticamente amortecidas e superamortecidas</w:t>
       </w:r>
       <w:r>
         <w:rPr>
@@ -585,7 +1029,43 @@
           <w:sz w:val="24"/>
           <w:szCs w:val="24"/>
         </w:rPr>
-        <w:t>Para as soluções numéricas foram escolhidos o método Runge Kutta de Quarta Ordem</w:t>
+        <w:t xml:space="preserve">Para as soluções numéricas foram escolhidos o método </w:t>
+      </w:r>
+      <w:proofErr w:type="spellStart"/>
+      <w:r>
+        <w:rPr>
+          <w:rFonts w:ascii="Times New Roman" w:hAnsi="Times New Roman" w:cs="Times New Roman"/>
+          <w:sz w:val="24"/>
+          <w:szCs w:val="24"/>
+        </w:rPr>
+        <w:t>Runge</w:t>
+      </w:r>
+      <w:proofErr w:type="spellEnd"/>
+      <w:r>
+        <w:rPr>
+          <w:rFonts w:ascii="Times New Roman" w:hAnsi="Times New Roman" w:cs="Times New Roman"/>
+          <w:sz w:val="24"/>
+          <w:szCs w:val="24"/>
+        </w:rPr>
+        <w:t xml:space="preserve"> </w:t>
+      </w:r>
+      <w:proofErr w:type="spellStart"/>
+      <w:r>
+        <w:rPr>
+          <w:rFonts w:ascii="Times New Roman" w:hAnsi="Times New Roman" w:cs="Times New Roman"/>
+          <w:sz w:val="24"/>
+          <w:szCs w:val="24"/>
+        </w:rPr>
+        <w:t>Kutta</w:t>
+      </w:r>
+      <w:proofErr w:type="spellEnd"/>
+      <w:r>
+        <w:rPr>
+          <w:rFonts w:ascii="Times New Roman" w:hAnsi="Times New Roman" w:cs="Times New Roman"/>
+          <w:sz w:val="24"/>
+          <w:szCs w:val="24"/>
+        </w:rPr>
+        <w:t xml:space="preserve"> de Quarta Ordem</w:t>
       </w:r>
       <w:r>
         <w:rPr>
@@ -641,17 +1121,7 @@
           <w:sz w:val="24"/>
           <w:szCs w:val="24"/>
         </w:rPr>
-        <w:t xml:space="preserve">velocidade iniciais </w:t>
-      </w:r>
-      <w:bookmarkStart w:id="0" w:name="_GoBack"/>
-      <w:bookmarkEnd w:id="0"/>
-      <w:r>
-        <w:rPr>
-          <w:rFonts w:ascii="Times New Roman" w:hAnsi="Times New Roman" w:cs="Times New Roman"/>
-          <w:sz w:val="24"/>
-          <w:szCs w:val="24"/>
-        </w:rPr>
-        <w:t>iguais a zero.</w:t>
+        <w:t>velocidade iniciais iguais a zero.</w:t>
       </w:r>
       <w:r>
         <w:rPr>
@@ -730,7 +1200,27 @@
           <w:sz w:val="24"/>
           <w:szCs w:val="24"/>
         </w:rPr>
-        <w:t>e Newmark-β e seus resultados foram comparados.</w:t>
+        <w:t xml:space="preserve">e </w:t>
+      </w:r>
+      <w:proofErr w:type="spellStart"/>
+      <w:r>
+        <w:rPr>
+          <w:rFonts w:ascii="Times New Roman" w:hAnsi="Times New Roman" w:cs="Times New Roman"/>
+          <w:color w:val="FF0000"/>
+          <w:sz w:val="24"/>
+          <w:szCs w:val="24"/>
+        </w:rPr>
+        <w:t>Newmark</w:t>
+      </w:r>
+      <w:proofErr w:type="spellEnd"/>
+      <w:r>
+        <w:rPr>
+          <w:rFonts w:ascii="Times New Roman" w:hAnsi="Times New Roman" w:cs="Times New Roman"/>
+          <w:color w:val="FF0000"/>
+          <w:sz w:val="24"/>
+          <w:szCs w:val="24"/>
+        </w:rPr>
+        <w:t>-β e seus resultados foram comparados.</w:t>
       </w:r>
     </w:p>
     <w:p>
@@ -2470,67 +2960,228 @@
           <w:szCs w:val="24"/>
         </w:rPr>
       </w:pPr>
-    </w:p>
-    <w:p>
-      <w:pPr>
-        <w:rPr>
-          <w:rFonts w:ascii="Times New Roman" w:hAnsi="Times New Roman" w:cs="Times New Roman"/>
-          <w:sz w:val="24"/>
-          <w:szCs w:val="24"/>
-        </w:rPr>
-      </w:pPr>
-      <w:r>
-        <w:rPr>
-          <w:rFonts w:ascii="Times New Roman" w:hAnsi="Times New Roman" w:cs="Times New Roman"/>
-          <w:sz w:val="24"/>
-          <w:szCs w:val="24"/>
-        </w:rPr>
-        <w:t>EXPLICAÇÃO DOS CONCEITOS:</w:t>
-      </w:r>
-    </w:p>
-    <w:p>
-      <w:pPr>
-        <w:pStyle w:val="PargrafodaLista"/>
-        <w:numPr>
-          <w:ilvl w:val="0"/>
-          <w:numId w:val="1"/>
-        </w:numPr>
-        <w:rPr>
-          <w:rFonts w:ascii="Times New Roman" w:hAnsi="Times New Roman" w:cs="Times New Roman"/>
-          <w:sz w:val="24"/>
-          <w:szCs w:val="24"/>
-        </w:rPr>
-      </w:pPr>
-      <w:r>
-        <w:rPr>
-          <w:rFonts w:ascii="Times New Roman" w:hAnsi="Times New Roman" w:cs="Times New Roman"/>
-          <w:sz w:val="24"/>
-          <w:szCs w:val="24"/>
-        </w:rPr>
-        <w:t>API RESTful</w:t>
-      </w:r>
-    </w:p>
-    <w:p>
-      <w:pPr>
-        <w:pStyle w:val="PargrafodaLista"/>
-        <w:numPr>
-          <w:ilvl w:val="0"/>
-          <w:numId w:val="1"/>
-        </w:numPr>
-        <w:rPr>
-          <w:rFonts w:ascii="Times New Roman" w:hAnsi="Times New Roman" w:cs="Times New Roman"/>
-          <w:sz w:val="24"/>
-          <w:szCs w:val="24"/>
-        </w:rPr>
-      </w:pPr>
-      <w:r>
-        <w:rPr>
-          <w:rFonts w:ascii="Times New Roman" w:hAnsi="Times New Roman" w:cs="Times New Roman"/>
-          <w:sz w:val="24"/>
-          <w:szCs w:val="24"/>
-        </w:rPr>
-        <w:t>Padrão SOLID</w:t>
-      </w:r>
+      <w:r>
+        <w:rPr>
+          <w:rFonts w:ascii="Times New Roman" w:hAnsi="Times New Roman" w:cs="Times New Roman"/>
+          <w:sz w:val="24"/>
+          <w:szCs w:val="24"/>
+        </w:rPr>
+        <w:br w:type="page"/>
+      </w:r>
+    </w:p>
+    <w:p>
+      <w:pPr>
+        <w:rPr>
+          <w:rFonts w:ascii="Times New Roman" w:hAnsi="Times New Roman" w:cs="Times New Roman"/>
+          <w:sz w:val="24"/>
+          <w:szCs w:val="24"/>
+        </w:rPr>
+      </w:pPr>
+      <w:r>
+        <w:rPr>
+          <w:rFonts w:ascii="Times New Roman" w:hAnsi="Times New Roman" w:cs="Times New Roman"/>
+          <w:sz w:val="24"/>
+          <w:szCs w:val="24"/>
+        </w:rPr>
+        <w:lastRenderedPageBreak/>
+        <w:t>ANÁLISE POR ELEMENTOS FINITOS</w:t>
+      </w:r>
+    </w:p>
+    <w:p>
+      <w:pPr>
+        <w:rPr>
+          <w:rFonts w:ascii="Times New Roman" w:hAnsi="Times New Roman" w:cs="Times New Roman"/>
+          <w:sz w:val="24"/>
+          <w:szCs w:val="24"/>
+        </w:rPr>
+      </w:pPr>
+    </w:p>
+    <w:p>
+      <w:pPr>
+        <w:rPr>
+          <w:rFonts w:ascii="Times New Roman" w:hAnsi="Times New Roman" w:cs="Times New Roman"/>
+          <w:sz w:val="24"/>
+          <w:szCs w:val="24"/>
+        </w:rPr>
+      </w:pPr>
+      <w:r>
+        <w:rPr>
+          <w:rFonts w:ascii="Times New Roman" w:hAnsi="Times New Roman" w:cs="Times New Roman"/>
+          <w:sz w:val="24"/>
+          <w:szCs w:val="24"/>
+        </w:rPr>
+        <w:t>Neste capítulo é apresentado o objetivo principal da pesquisa: análise por elementos finitos de vigas</w:t>
+      </w:r>
+      <w:r>
+        <w:rPr>
+          <w:rFonts w:ascii="Times New Roman" w:hAnsi="Times New Roman" w:cs="Times New Roman"/>
+          <w:sz w:val="24"/>
+          <w:szCs w:val="24"/>
+        </w:rPr>
+        <w:t xml:space="preserve"> com e sem chapas piezoelétricas</w:t>
+      </w:r>
+      <w:r>
+        <w:rPr>
+          <w:rFonts w:ascii="Times New Roman" w:hAnsi="Times New Roman" w:cs="Times New Roman"/>
+          <w:sz w:val="24"/>
+          <w:szCs w:val="24"/>
+        </w:rPr>
+        <w:t xml:space="preserve"> </w:t>
+      </w:r>
+      <w:r>
+        <w:rPr>
+          <w:rFonts w:ascii="Times New Roman" w:hAnsi="Times New Roman" w:cs="Times New Roman"/>
+          <w:sz w:val="24"/>
+          <w:szCs w:val="24"/>
+        </w:rPr>
+        <w:t>sob excitação harmônica</w:t>
+      </w:r>
+      <w:r>
+        <w:rPr>
+          <w:rFonts w:ascii="Times New Roman" w:hAnsi="Times New Roman" w:cs="Times New Roman"/>
+          <w:sz w:val="24"/>
+          <w:szCs w:val="24"/>
+        </w:rPr>
+        <w:t xml:space="preserve">. Será utilizado a equação diferencial de movimento na forma matricial usado juntamente ao método de integração numérica de </w:t>
+      </w:r>
+      <w:proofErr w:type="spellStart"/>
+      <w:r>
+        <w:rPr>
+          <w:rFonts w:ascii="Times New Roman" w:hAnsi="Times New Roman" w:cs="Times New Roman"/>
+          <w:sz w:val="24"/>
+          <w:szCs w:val="24"/>
+        </w:rPr>
+        <w:t>Newmark</w:t>
+      </w:r>
+      <w:proofErr w:type="spellEnd"/>
+      <w:r>
+        <w:rPr>
+          <w:rFonts w:ascii="Times New Roman" w:hAnsi="Times New Roman" w:cs="Times New Roman"/>
+          <w:sz w:val="24"/>
+          <w:szCs w:val="24"/>
+        </w:rPr>
+        <w:t>. Vale ressaltar que</w:t>
+      </w:r>
+      <w:r>
+        <w:rPr>
+          <w:rFonts w:ascii="Times New Roman" w:hAnsi="Times New Roman" w:cs="Times New Roman"/>
+          <w:sz w:val="24"/>
+          <w:szCs w:val="24"/>
+        </w:rPr>
+        <w:t xml:space="preserve"> outros métodos numéricos também foram implementados no código, permitindo que este seja escolhido no corpo da requisição HTTP.</w:t>
+      </w:r>
+    </w:p>
+    <w:p>
+      <w:pPr>
+        <w:rPr>
+          <w:rFonts w:ascii="Times New Roman" w:hAnsi="Times New Roman" w:cs="Times New Roman"/>
+          <w:sz w:val="24"/>
+          <w:szCs w:val="24"/>
+        </w:rPr>
+      </w:pPr>
+    </w:p>
+    <w:p>
+      <w:pPr>
+        <w:rPr>
+          <w:rFonts w:ascii="Times New Roman" w:hAnsi="Times New Roman" w:cs="Times New Roman"/>
+          <w:sz w:val="24"/>
+          <w:szCs w:val="24"/>
+        </w:rPr>
+      </w:pPr>
+      <w:r>
+        <w:rPr>
+          <w:rFonts w:ascii="Times New Roman" w:hAnsi="Times New Roman" w:cs="Times New Roman"/>
+          <w:sz w:val="24"/>
+          <w:szCs w:val="24"/>
+        </w:rPr>
+        <w:t>Modelo de viga</w:t>
+      </w:r>
+    </w:p>
+    <w:p>
+      <w:pPr>
+        <w:rPr>
+          <w:rFonts w:ascii="Times New Roman" w:hAnsi="Times New Roman" w:cs="Times New Roman"/>
+          <w:sz w:val="24"/>
+          <w:szCs w:val="24"/>
+        </w:rPr>
+      </w:pPr>
+    </w:p>
+    <w:p>
+      <w:pPr>
+        <w:rPr>
+          <w:rFonts w:ascii="Times New Roman" w:hAnsi="Times New Roman" w:cs="Times New Roman"/>
+          <w:sz w:val="24"/>
+          <w:szCs w:val="24"/>
+        </w:rPr>
+      </w:pPr>
+      <w:r>
+        <w:rPr>
+          <w:rFonts w:ascii="Times New Roman" w:hAnsi="Times New Roman" w:cs="Times New Roman"/>
+          <w:sz w:val="24"/>
+          <w:szCs w:val="24"/>
+        </w:rPr>
+        <w:t>No capítulo anterior foi analisado o comportamento oscilatório para massas pontuais</w:t>
+      </w:r>
+      <w:r>
+        <w:rPr>
+          <w:rFonts w:ascii="Times New Roman" w:hAnsi="Times New Roman" w:cs="Times New Roman"/>
+          <w:sz w:val="24"/>
+          <w:szCs w:val="24"/>
+        </w:rPr>
+        <w:t xml:space="preserve"> ou discretas, que não leva em consideração as dimensões do corpo, assumindo-se que suas medidas são aproximadamente iguais ao longo dos eixos e suas massas estão concentradas em seu centro de massa. Vale salientar que esta abordagem, por não considerar os parâmetros mencionados, apresenta limitações e os resultados obtidos podem apresentar grande disparidade com os valores reais. </w:t>
+      </w:r>
+    </w:p>
+    <w:p>
+      <w:pPr>
+        <w:rPr>
+          <w:rFonts w:ascii="Times New Roman" w:hAnsi="Times New Roman" w:cs="Times New Roman"/>
+          <w:sz w:val="24"/>
+          <w:szCs w:val="24"/>
+        </w:rPr>
+      </w:pPr>
+      <w:r>
+        <w:rPr>
+          <w:rFonts w:ascii="Times New Roman" w:hAnsi="Times New Roman" w:cs="Times New Roman"/>
+          <w:sz w:val="24"/>
+          <w:szCs w:val="24"/>
+        </w:rPr>
+        <w:t>Para contornar a dificuldade citada acima, foi utilizado o método dos elementos finitos, que consiste em dividir o corpo a ser analisado em pequenos elementos com dimensões finitas</w:t>
+      </w:r>
+    </w:p>
+    <w:p>
+      <w:pPr>
+        <w:rPr>
+          <w:rFonts w:ascii="Times New Roman" w:hAnsi="Times New Roman" w:cs="Times New Roman"/>
+          <w:sz w:val="24"/>
+          <w:szCs w:val="24"/>
+        </w:rPr>
+      </w:pPr>
+    </w:p>
+    <w:p>
+      <w:pPr>
+        <w:rPr>
+          <w:rFonts w:ascii="Times New Roman" w:hAnsi="Times New Roman" w:cs="Times New Roman"/>
+          <w:sz w:val="24"/>
+          <w:szCs w:val="24"/>
+        </w:rPr>
+      </w:pPr>
+      <w:r>
+        <w:rPr>
+          <w:rFonts w:ascii="Times New Roman" w:hAnsi="Times New Roman" w:cs="Times New Roman"/>
+          <w:sz w:val="24"/>
+          <w:szCs w:val="24"/>
+        </w:rPr>
+        <w:t>Código numérico para solução das análises</w:t>
+      </w:r>
+    </w:p>
+    <w:p>
+      <w:pPr>
+        <w:rPr>
+          <w:rFonts w:ascii="Times New Roman" w:hAnsi="Times New Roman" w:cs="Times New Roman"/>
+          <w:sz w:val="24"/>
+          <w:szCs w:val="24"/>
+        </w:rPr>
+      </w:pPr>
     </w:p>
     <w:p>
       <w:pPr>
@@ -2572,84 +3223,175 @@
           <w:sz w:val="24"/>
           <w:szCs w:val="24"/>
         </w:rPr>
-        <w:t xml:space="preserve"> – Algoritmo base para o método numérico Runge Kutta de Quarta Ordem</w:t>
-      </w:r>
-    </w:p>
-    <w:p>
-      <w:pPr>
-        <w:rPr>
-          <w:rFonts w:ascii="Times New Roman" w:hAnsi="Times New Roman" w:cs="Times New Roman"/>
-          <w:sz w:val="24"/>
-          <w:szCs w:val="24"/>
-        </w:rPr>
-      </w:pPr>
-    </w:p>
-    <w:p>
-      <w:pPr>
-        <w:rPr>
-          <w:rFonts w:ascii="Times New Roman" w:hAnsi="Times New Roman" w:cs="Times New Roman"/>
-          <w:sz w:val="24"/>
-          <w:szCs w:val="24"/>
-          <w:lang w:val="en-US"/>
-        </w:rPr>
-      </w:pPr>
-      <w:r>
-        <w:rPr>
-          <w:rFonts w:ascii="Times New Roman" w:hAnsi="Times New Roman" w:cs="Times New Roman"/>
-          <w:sz w:val="24"/>
-          <w:szCs w:val="24"/>
-          <w:lang w:val="en-US"/>
-        </w:rPr>
-        <w:t>using IcVibracoes.Core.DTO.NumericalMethodInput.RigidBody;</w:t>
-      </w:r>
-    </w:p>
-    <w:p>
-      <w:pPr>
-        <w:rPr>
-          <w:rFonts w:ascii="Times New Roman" w:hAnsi="Times New Roman" w:cs="Times New Roman"/>
-          <w:sz w:val="24"/>
-          <w:szCs w:val="24"/>
-          <w:lang w:val="en-US"/>
-        </w:rPr>
-      </w:pPr>
-      <w:r>
-        <w:rPr>
-          <w:rFonts w:ascii="Times New Roman" w:hAnsi="Times New Roman" w:cs="Times New Roman"/>
-          <w:sz w:val="24"/>
-          <w:szCs w:val="24"/>
-          <w:lang w:val="en-US"/>
-        </w:rPr>
-        <w:t>using System.Threading.Tasks;</w:t>
-      </w:r>
-    </w:p>
-    <w:p>
-      <w:pPr>
-        <w:rPr>
-          <w:rFonts w:ascii="Times New Roman" w:hAnsi="Times New Roman" w:cs="Times New Roman"/>
-          <w:sz w:val="24"/>
-          <w:szCs w:val="24"/>
-          <w:lang w:val="en-US"/>
-        </w:rPr>
-      </w:pPr>
-    </w:p>
-    <w:p>
-      <w:pPr>
-        <w:rPr>
-          <w:rFonts w:ascii="Times New Roman" w:hAnsi="Times New Roman" w:cs="Times New Roman"/>
-          <w:sz w:val="24"/>
-          <w:szCs w:val="24"/>
-          <w:lang w:val="en-US"/>
-        </w:rPr>
-      </w:pPr>
-      <w:r>
-        <w:rPr>
-          <w:rFonts w:ascii="Times New Roman" w:hAnsi="Times New Roman" w:cs="Times New Roman"/>
-          <w:sz w:val="24"/>
-          <w:szCs w:val="24"/>
-          <w:lang w:val="en-US"/>
-        </w:rPr>
-        <w:t>namespace IcVibracoes.Core.NumericalIntegrationMethods.RungeKuttaForthOrder</w:t>
-      </w:r>
+        <w:t xml:space="preserve"> – Algoritmo base para o método numérico </w:t>
+      </w:r>
+      <w:proofErr w:type="spellStart"/>
+      <w:r>
+        <w:rPr>
+          <w:rFonts w:ascii="Times New Roman" w:hAnsi="Times New Roman" w:cs="Times New Roman"/>
+          <w:sz w:val="24"/>
+          <w:szCs w:val="24"/>
+        </w:rPr>
+        <w:t>Runge</w:t>
+      </w:r>
+      <w:proofErr w:type="spellEnd"/>
+      <w:r>
+        <w:rPr>
+          <w:rFonts w:ascii="Times New Roman" w:hAnsi="Times New Roman" w:cs="Times New Roman"/>
+          <w:sz w:val="24"/>
+          <w:szCs w:val="24"/>
+        </w:rPr>
+        <w:t xml:space="preserve"> </w:t>
+      </w:r>
+      <w:proofErr w:type="spellStart"/>
+      <w:r>
+        <w:rPr>
+          <w:rFonts w:ascii="Times New Roman" w:hAnsi="Times New Roman" w:cs="Times New Roman"/>
+          <w:sz w:val="24"/>
+          <w:szCs w:val="24"/>
+        </w:rPr>
+        <w:t>Kutta</w:t>
+      </w:r>
+      <w:proofErr w:type="spellEnd"/>
+      <w:r>
+        <w:rPr>
+          <w:rFonts w:ascii="Times New Roman" w:hAnsi="Times New Roman" w:cs="Times New Roman"/>
+          <w:sz w:val="24"/>
+          <w:szCs w:val="24"/>
+        </w:rPr>
+        <w:t xml:space="preserve"> de Quarta Ordem</w:t>
+      </w:r>
+    </w:p>
+    <w:p>
+      <w:pPr>
+        <w:rPr>
+          <w:rFonts w:ascii="Times New Roman" w:hAnsi="Times New Roman" w:cs="Times New Roman"/>
+          <w:sz w:val="24"/>
+          <w:szCs w:val="24"/>
+        </w:rPr>
+      </w:pPr>
+    </w:p>
+    <w:p>
+      <w:pPr>
+        <w:rPr>
+          <w:rFonts w:ascii="Times New Roman" w:hAnsi="Times New Roman" w:cs="Times New Roman"/>
+          <w:sz w:val="24"/>
+          <w:szCs w:val="24"/>
+          <w:lang w:val="en-US"/>
+        </w:rPr>
+      </w:pPr>
+      <w:r>
+        <w:rPr>
+          <w:rFonts w:ascii="Times New Roman" w:hAnsi="Times New Roman" w:cs="Times New Roman"/>
+          <w:sz w:val="24"/>
+          <w:szCs w:val="24"/>
+          <w:lang w:val="en-US"/>
+        </w:rPr>
+        <w:t xml:space="preserve">using </w:t>
+      </w:r>
+      <w:proofErr w:type="spellStart"/>
+      <w:proofErr w:type="gramStart"/>
+      <w:r>
+        <w:rPr>
+          <w:rFonts w:ascii="Times New Roman" w:hAnsi="Times New Roman" w:cs="Times New Roman"/>
+          <w:sz w:val="24"/>
+          <w:szCs w:val="24"/>
+          <w:lang w:val="en-US"/>
+        </w:rPr>
+        <w:t>IcVibracoes.Core.DTO.NumericalMethodInput.RigidBody</w:t>
+      </w:r>
+      <w:proofErr w:type="spellEnd"/>
+      <w:proofErr w:type="gramEnd"/>
+      <w:r>
+        <w:rPr>
+          <w:rFonts w:ascii="Times New Roman" w:hAnsi="Times New Roman" w:cs="Times New Roman"/>
+          <w:sz w:val="24"/>
+          <w:szCs w:val="24"/>
+          <w:lang w:val="en-US"/>
+        </w:rPr>
+        <w:t>;</w:t>
+      </w:r>
+    </w:p>
+    <w:p>
+      <w:pPr>
+        <w:rPr>
+          <w:rFonts w:ascii="Times New Roman" w:hAnsi="Times New Roman" w:cs="Times New Roman"/>
+          <w:sz w:val="24"/>
+          <w:szCs w:val="24"/>
+          <w:lang w:val="en-US"/>
+        </w:rPr>
+      </w:pPr>
+      <w:r>
+        <w:rPr>
+          <w:rFonts w:ascii="Times New Roman" w:hAnsi="Times New Roman" w:cs="Times New Roman"/>
+          <w:sz w:val="24"/>
+          <w:szCs w:val="24"/>
+          <w:lang w:val="en-US"/>
+        </w:rPr>
+        <w:t xml:space="preserve">using </w:t>
+      </w:r>
+      <w:proofErr w:type="spellStart"/>
+      <w:proofErr w:type="gramStart"/>
+      <w:r>
+        <w:rPr>
+          <w:rFonts w:ascii="Times New Roman" w:hAnsi="Times New Roman" w:cs="Times New Roman"/>
+          <w:sz w:val="24"/>
+          <w:szCs w:val="24"/>
+          <w:lang w:val="en-US"/>
+        </w:rPr>
+        <w:t>System.Threading.Tasks</w:t>
+      </w:r>
+      <w:proofErr w:type="spellEnd"/>
+      <w:proofErr w:type="gramEnd"/>
+      <w:r>
+        <w:rPr>
+          <w:rFonts w:ascii="Times New Roman" w:hAnsi="Times New Roman" w:cs="Times New Roman"/>
+          <w:sz w:val="24"/>
+          <w:szCs w:val="24"/>
+          <w:lang w:val="en-US"/>
+        </w:rPr>
+        <w:t>;</w:t>
+      </w:r>
+    </w:p>
+    <w:p>
+      <w:pPr>
+        <w:rPr>
+          <w:rFonts w:ascii="Times New Roman" w:hAnsi="Times New Roman" w:cs="Times New Roman"/>
+          <w:sz w:val="24"/>
+          <w:szCs w:val="24"/>
+          <w:lang w:val="en-US"/>
+        </w:rPr>
+      </w:pPr>
+    </w:p>
+    <w:p>
+      <w:pPr>
+        <w:rPr>
+          <w:rFonts w:ascii="Times New Roman" w:hAnsi="Times New Roman" w:cs="Times New Roman"/>
+          <w:sz w:val="24"/>
+          <w:szCs w:val="24"/>
+          <w:lang w:val="en-US"/>
+        </w:rPr>
+      </w:pPr>
+      <w:r>
+        <w:rPr>
+          <w:rFonts w:ascii="Times New Roman" w:hAnsi="Times New Roman" w:cs="Times New Roman"/>
+          <w:sz w:val="24"/>
+          <w:szCs w:val="24"/>
+          <w:lang w:val="en-US"/>
+        </w:rPr>
+        <w:t xml:space="preserve">namespace </w:t>
+      </w:r>
+      <w:proofErr w:type="gramStart"/>
+      <w:r>
+        <w:rPr>
+          <w:rFonts w:ascii="Times New Roman" w:hAnsi="Times New Roman" w:cs="Times New Roman"/>
+          <w:sz w:val="24"/>
+          <w:szCs w:val="24"/>
+          <w:lang w:val="en-US"/>
+        </w:rPr>
+        <w:t>IcVibracoes.Core.NumericalIntegrationMethods.RungeKuttaForthOrder</w:t>
+      </w:r>
+      <w:proofErr w:type="gramEnd"/>
     </w:p>
     <w:p>
       <w:pPr>
@@ -2705,7 +3447,27 @@
           <w:szCs w:val="24"/>
           <w:lang w:val="en-US"/>
         </w:rPr>
-        <w:t xml:space="preserve">    /// It is responsible to execute the Runge Kutta Forth Order numerical integration</w:t>
+        <w:t xml:space="preserve">    /// It is responsible to execute the Runge </w:t>
+      </w:r>
+      <w:proofErr w:type="spellStart"/>
+      <w:r>
+        <w:rPr>
+          <w:rFonts w:ascii="Times New Roman" w:hAnsi="Times New Roman" w:cs="Times New Roman"/>
+          <w:sz w:val="24"/>
+          <w:szCs w:val="24"/>
+          <w:lang w:val="en-US"/>
+        </w:rPr>
+        <w:t>Kutta</w:t>
+      </w:r>
+      <w:proofErr w:type="spellEnd"/>
+      <w:r>
+        <w:rPr>
+          <w:rFonts w:ascii="Times New Roman" w:hAnsi="Times New Roman" w:cs="Times New Roman"/>
+          <w:sz w:val="24"/>
+          <w:szCs w:val="24"/>
+          <w:lang w:val="en-US"/>
+        </w:rPr>
+        <w:t xml:space="preserve"> Forth Order numerical integration</w:t>
       </w:r>
     </w:p>
     <w:p>
@@ -2771,7 +3533,47 @@
           <w:szCs w:val="24"/>
           <w:lang w:val="en-US"/>
         </w:rPr>
-        <w:t xml:space="preserve">    public abstract class RungeKuttaForthOrderMethod&lt;TInput&gt; </w:t>
+        <w:t xml:space="preserve">    public abstract class </w:t>
+      </w:r>
+      <w:proofErr w:type="spellStart"/>
+      <w:r>
+        <w:rPr>
+          <w:rFonts w:ascii="Times New Roman" w:hAnsi="Times New Roman" w:cs="Times New Roman"/>
+          <w:sz w:val="24"/>
+          <w:szCs w:val="24"/>
+          <w:lang w:val="en-US"/>
+        </w:rPr>
+        <w:t>RungeKuttaForthOrderMethod</w:t>
+      </w:r>
+      <w:proofErr w:type="spellEnd"/>
+      <w:r>
+        <w:rPr>
+          <w:rFonts w:ascii="Times New Roman" w:hAnsi="Times New Roman" w:cs="Times New Roman"/>
+          <w:sz w:val="24"/>
+          <w:szCs w:val="24"/>
+          <w:lang w:val="en-US"/>
+        </w:rPr>
+        <w:t>&lt;</w:t>
+      </w:r>
+      <w:proofErr w:type="spellStart"/>
+      <w:r>
+        <w:rPr>
+          <w:rFonts w:ascii="Times New Roman" w:hAnsi="Times New Roman" w:cs="Times New Roman"/>
+          <w:sz w:val="24"/>
+          <w:szCs w:val="24"/>
+          <w:lang w:val="en-US"/>
+        </w:rPr>
+        <w:t>TInput</w:t>
+      </w:r>
+      <w:proofErr w:type="spellEnd"/>
+      <w:r>
+        <w:rPr>
+          <w:rFonts w:ascii="Times New Roman" w:hAnsi="Times New Roman" w:cs="Times New Roman"/>
+          <w:sz w:val="24"/>
+          <w:szCs w:val="24"/>
+          <w:lang w:val="en-US"/>
+        </w:rPr>
+        <w:t xml:space="preserve">&gt; </w:t>
       </w:r>
     </w:p>
     <w:p>
@@ -2799,27 +3601,109 @@
           <w:szCs w:val="24"/>
           <w:lang w:val="en-US"/>
         </w:rPr>
-        <w:t>: IRungeKuttaForthOrderMethod&lt;TInput&gt;</w:t>
-      </w:r>
-    </w:p>
-    <w:p>
-      <w:pPr>
-        <w:rPr>
-          <w:rFonts w:ascii="Times New Roman" w:hAnsi="Times New Roman" w:cs="Times New Roman"/>
-          <w:sz w:val="24"/>
-          <w:szCs w:val="24"/>
-          <w:lang w:val="en-US"/>
-        </w:rPr>
-      </w:pPr>
-      <w:r>
-        <w:rPr>
-          <w:rFonts w:ascii="Times New Roman" w:hAnsi="Times New Roman" w:cs="Times New Roman"/>
-          <w:sz w:val="24"/>
-          <w:szCs w:val="24"/>
-          <w:lang w:val="en-US"/>
-        </w:rPr>
-        <w:t xml:space="preserve">        where TInput : RigidBodyInput</w:t>
-      </w:r>
+        <w:t xml:space="preserve">: </w:t>
+      </w:r>
+      <w:proofErr w:type="spellStart"/>
+      <w:r>
+        <w:rPr>
+          <w:rFonts w:ascii="Times New Roman" w:hAnsi="Times New Roman" w:cs="Times New Roman"/>
+          <w:sz w:val="24"/>
+          <w:szCs w:val="24"/>
+          <w:lang w:val="en-US"/>
+        </w:rPr>
+        <w:t>IRungeKuttaForthOrderMethod</w:t>
+      </w:r>
+      <w:proofErr w:type="spellEnd"/>
+      <w:r>
+        <w:rPr>
+          <w:rFonts w:ascii="Times New Roman" w:hAnsi="Times New Roman" w:cs="Times New Roman"/>
+          <w:sz w:val="24"/>
+          <w:szCs w:val="24"/>
+          <w:lang w:val="en-US"/>
+        </w:rPr>
+        <w:t>&lt;</w:t>
+      </w:r>
+      <w:proofErr w:type="spellStart"/>
+      <w:r>
+        <w:rPr>
+          <w:rFonts w:ascii="Times New Roman" w:hAnsi="Times New Roman" w:cs="Times New Roman"/>
+          <w:sz w:val="24"/>
+          <w:szCs w:val="24"/>
+          <w:lang w:val="en-US"/>
+        </w:rPr>
+        <w:t>TInput</w:t>
+      </w:r>
+      <w:proofErr w:type="spellEnd"/>
+      <w:r>
+        <w:rPr>
+          <w:rFonts w:ascii="Times New Roman" w:hAnsi="Times New Roman" w:cs="Times New Roman"/>
+          <w:sz w:val="24"/>
+          <w:szCs w:val="24"/>
+          <w:lang w:val="en-US"/>
+        </w:rPr>
+        <w:t>&gt;</w:t>
+      </w:r>
+    </w:p>
+    <w:p>
+      <w:pPr>
+        <w:rPr>
+          <w:rFonts w:ascii="Times New Roman" w:hAnsi="Times New Roman" w:cs="Times New Roman"/>
+          <w:sz w:val="24"/>
+          <w:szCs w:val="24"/>
+          <w:lang w:val="en-US"/>
+        </w:rPr>
+      </w:pPr>
+      <w:r>
+        <w:rPr>
+          <w:rFonts w:ascii="Times New Roman" w:hAnsi="Times New Roman" w:cs="Times New Roman"/>
+          <w:sz w:val="24"/>
+          <w:szCs w:val="24"/>
+          <w:lang w:val="en-US"/>
+        </w:rPr>
+        <w:t xml:space="preserve">        where </w:t>
+      </w:r>
+      <w:proofErr w:type="spellStart"/>
+      <w:proofErr w:type="gramStart"/>
+      <w:r>
+        <w:rPr>
+          <w:rFonts w:ascii="Times New Roman" w:hAnsi="Times New Roman" w:cs="Times New Roman"/>
+          <w:sz w:val="24"/>
+          <w:szCs w:val="24"/>
+          <w:lang w:val="en-US"/>
+        </w:rPr>
+        <w:t>TInput</w:t>
+      </w:r>
+      <w:proofErr w:type="spellEnd"/>
+      <w:r>
+        <w:rPr>
+          <w:rFonts w:ascii="Times New Roman" w:hAnsi="Times New Roman" w:cs="Times New Roman"/>
+          <w:sz w:val="24"/>
+          <w:szCs w:val="24"/>
+          <w:lang w:val="en-US"/>
+        </w:rPr>
+        <w:t xml:space="preserve"> :</w:t>
+      </w:r>
+      <w:proofErr w:type="gramEnd"/>
+      <w:r>
+        <w:rPr>
+          <w:rFonts w:ascii="Times New Roman" w:hAnsi="Times New Roman" w:cs="Times New Roman"/>
+          <w:sz w:val="24"/>
+          <w:szCs w:val="24"/>
+          <w:lang w:val="en-US"/>
+        </w:rPr>
+        <w:t xml:space="preserve"> </w:t>
+      </w:r>
+      <w:proofErr w:type="spellStart"/>
+      <w:r>
+        <w:rPr>
+          <w:rFonts w:ascii="Times New Roman" w:hAnsi="Times New Roman" w:cs="Times New Roman"/>
+          <w:sz w:val="24"/>
+          <w:szCs w:val="24"/>
+          <w:lang w:val="en-US"/>
+        </w:rPr>
+        <w:t>RigidBodyInput</w:t>
+      </w:r>
+      <w:proofErr w:type="spellEnd"/>
     </w:p>
     <w:p>
       <w:pPr>
@@ -3064,7 +3948,47 @@
           <w:szCs w:val="24"/>
           <w:lang w:val="en-US"/>
         </w:rPr>
-        <w:t xml:space="preserve">        public abstract Task&lt;double[]&gt; CalculateDifferencialEquationOfMotion(</w:t>
+        <w:t xml:space="preserve">        public abstract Task&lt;</w:t>
+      </w:r>
+      <w:proofErr w:type="gramStart"/>
+      <w:r>
+        <w:rPr>
+          <w:rFonts w:ascii="Times New Roman" w:hAnsi="Times New Roman" w:cs="Times New Roman"/>
+          <w:sz w:val="24"/>
+          <w:szCs w:val="24"/>
+          <w:lang w:val="en-US"/>
+        </w:rPr>
+        <w:t>double[</w:t>
+      </w:r>
+      <w:proofErr w:type="gramEnd"/>
+      <w:r>
+        <w:rPr>
+          <w:rFonts w:ascii="Times New Roman" w:hAnsi="Times New Roman" w:cs="Times New Roman"/>
+          <w:sz w:val="24"/>
+          <w:szCs w:val="24"/>
+          <w:lang w:val="en-US"/>
+        </w:rPr>
+        <w:t xml:space="preserve">]&gt; </w:t>
+      </w:r>
+      <w:proofErr w:type="spellStart"/>
+      <w:r>
+        <w:rPr>
+          <w:rFonts w:ascii="Times New Roman" w:hAnsi="Times New Roman" w:cs="Times New Roman"/>
+          <w:sz w:val="24"/>
+          <w:szCs w:val="24"/>
+          <w:lang w:val="en-US"/>
+        </w:rPr>
+        <w:t>CalculateDifferencialEquationOfMotion</w:t>
+      </w:r>
+      <w:proofErr w:type="spellEnd"/>
+      <w:r>
+        <w:rPr>
+          <w:rFonts w:ascii="Times New Roman" w:hAnsi="Times New Roman" w:cs="Times New Roman"/>
+          <w:sz w:val="24"/>
+          <w:szCs w:val="24"/>
+          <w:lang w:val="en-US"/>
+        </w:rPr>
+        <w:t>(</w:t>
       </w:r>
     </w:p>
     <w:p>
@@ -3077,14 +4001,25 @@
           <w:lang w:val="en-US"/>
         </w:rPr>
       </w:pPr>
-      <w:r>
-        <w:rPr>
-          <w:rFonts w:ascii="Times New Roman" w:hAnsi="Times New Roman" w:cs="Times New Roman"/>
-          <w:sz w:val="24"/>
-          <w:szCs w:val="24"/>
-          <w:lang w:val="en-US"/>
-        </w:rPr>
-        <w:t xml:space="preserve">TInput input, </w:t>
+      <w:proofErr w:type="spellStart"/>
+      <w:r>
+        <w:rPr>
+          <w:rFonts w:ascii="Times New Roman" w:hAnsi="Times New Roman" w:cs="Times New Roman"/>
+          <w:sz w:val="24"/>
+          <w:szCs w:val="24"/>
+          <w:lang w:val="en-US"/>
+        </w:rPr>
+        <w:t>TInput</w:t>
+      </w:r>
+      <w:proofErr w:type="spellEnd"/>
+      <w:r>
+        <w:rPr>
+          <w:rFonts w:ascii="Times New Roman" w:hAnsi="Times New Roman" w:cs="Times New Roman"/>
+          <w:sz w:val="24"/>
+          <w:szCs w:val="24"/>
+          <w:lang w:val="en-US"/>
+        </w:rPr>
+        <w:t xml:space="preserve"> input, </w:t>
       </w:r>
     </w:p>
     <w:p>
@@ -3117,14 +4052,25 @@
           <w:lang w:val="en-US"/>
         </w:rPr>
       </w:pPr>
-      <w:r>
-        <w:rPr>
-          <w:rFonts w:ascii="Times New Roman" w:hAnsi="Times New Roman" w:cs="Times New Roman"/>
-          <w:sz w:val="24"/>
-          <w:szCs w:val="24"/>
-          <w:lang w:val="en-US"/>
-        </w:rPr>
-        <w:t>double[] y);</w:t>
+      <w:proofErr w:type="gramStart"/>
+      <w:r>
+        <w:rPr>
+          <w:rFonts w:ascii="Times New Roman" w:hAnsi="Times New Roman" w:cs="Times New Roman"/>
+          <w:sz w:val="24"/>
+          <w:szCs w:val="24"/>
+          <w:lang w:val="en-US"/>
+        </w:rPr>
+        <w:t>double[</w:t>
+      </w:r>
+      <w:proofErr w:type="gramEnd"/>
+      <w:r>
+        <w:rPr>
+          <w:rFonts w:ascii="Times New Roman" w:hAnsi="Times New Roman" w:cs="Times New Roman"/>
+          <w:sz w:val="24"/>
+          <w:szCs w:val="24"/>
+          <w:lang w:val="en-US"/>
+        </w:rPr>
+        <w:t>] y);</w:t>
       </w:r>
     </w:p>
     <w:p>
@@ -3172,7 +4118,27 @@
           <w:szCs w:val="24"/>
           <w:lang w:val="en-US"/>
         </w:rPr>
-        <w:t xml:space="preserve">        /// Calculates the response of the Runge Kutta Forth Order numerical integration.</w:t>
+        <w:t xml:space="preserve">        /// Calculates the response of the Runge </w:t>
+      </w:r>
+      <w:proofErr w:type="spellStart"/>
+      <w:r>
+        <w:rPr>
+          <w:rFonts w:ascii="Times New Roman" w:hAnsi="Times New Roman" w:cs="Times New Roman"/>
+          <w:sz w:val="24"/>
+          <w:szCs w:val="24"/>
+          <w:lang w:val="en-US"/>
+        </w:rPr>
+        <w:t>Kutta</w:t>
+      </w:r>
+      <w:proofErr w:type="spellEnd"/>
+      <w:r>
+        <w:rPr>
+          <w:rFonts w:ascii="Times New Roman" w:hAnsi="Times New Roman" w:cs="Times New Roman"/>
+          <w:sz w:val="24"/>
+          <w:szCs w:val="24"/>
+          <w:lang w:val="en-US"/>
+        </w:rPr>
+        <w:t xml:space="preserve"> Forth Order numerical integration.</w:t>
       </w:r>
     </w:p>
     <w:p>
@@ -3229,7 +4195,27 @@
           <w:szCs w:val="24"/>
           <w:lang w:val="en-US"/>
         </w:rPr>
-        <w:t xml:space="preserve">        /// &lt;param name="timeStep"&gt;&lt;/param&gt;</w:t>
+        <w:t xml:space="preserve">        /// &lt;param name="</w:t>
+      </w:r>
+      <w:proofErr w:type="spellStart"/>
+      <w:r>
+        <w:rPr>
+          <w:rFonts w:ascii="Times New Roman" w:hAnsi="Times New Roman" w:cs="Times New Roman"/>
+          <w:sz w:val="24"/>
+          <w:szCs w:val="24"/>
+          <w:lang w:val="en-US"/>
+        </w:rPr>
+        <w:t>timeStep</w:t>
+      </w:r>
+      <w:proofErr w:type="spellEnd"/>
+      <w:r>
+        <w:rPr>
+          <w:rFonts w:ascii="Times New Roman" w:hAnsi="Times New Roman" w:cs="Times New Roman"/>
+          <w:sz w:val="24"/>
+          <w:szCs w:val="24"/>
+          <w:lang w:val="en-US"/>
+        </w:rPr>
+        <w:t>"&gt;&lt;/param&gt;</w:t>
       </w:r>
     </w:p>
     <w:p>
@@ -3305,7 +4291,47 @@
           <w:szCs w:val="24"/>
           <w:lang w:val="en-US"/>
         </w:rPr>
-        <w:t xml:space="preserve">        public async Task&lt;double[]&gt; CalculateResult(</w:t>
+        <w:t xml:space="preserve">        public async Task&lt;</w:t>
+      </w:r>
+      <w:proofErr w:type="gramStart"/>
+      <w:r>
+        <w:rPr>
+          <w:rFonts w:ascii="Times New Roman" w:hAnsi="Times New Roman" w:cs="Times New Roman"/>
+          <w:sz w:val="24"/>
+          <w:szCs w:val="24"/>
+          <w:lang w:val="en-US"/>
+        </w:rPr>
+        <w:t>double[</w:t>
+      </w:r>
+      <w:proofErr w:type="gramEnd"/>
+      <w:r>
+        <w:rPr>
+          <w:rFonts w:ascii="Times New Roman" w:hAnsi="Times New Roman" w:cs="Times New Roman"/>
+          <w:sz w:val="24"/>
+          <w:szCs w:val="24"/>
+          <w:lang w:val="en-US"/>
+        </w:rPr>
+        <w:t xml:space="preserve">]&gt; </w:t>
+      </w:r>
+      <w:proofErr w:type="spellStart"/>
+      <w:r>
+        <w:rPr>
+          <w:rFonts w:ascii="Times New Roman" w:hAnsi="Times New Roman" w:cs="Times New Roman"/>
+          <w:sz w:val="24"/>
+          <w:szCs w:val="24"/>
+          <w:lang w:val="en-US"/>
+        </w:rPr>
+        <w:t>CalculateResult</w:t>
+      </w:r>
+      <w:proofErr w:type="spellEnd"/>
+      <w:r>
+        <w:rPr>
+          <w:rFonts w:ascii="Times New Roman" w:hAnsi="Times New Roman" w:cs="Times New Roman"/>
+          <w:sz w:val="24"/>
+          <w:szCs w:val="24"/>
+          <w:lang w:val="en-US"/>
+        </w:rPr>
+        <w:t>(</w:t>
       </w:r>
     </w:p>
     <w:p>
@@ -3318,14 +4344,25 @@
           <w:lang w:val="en-US"/>
         </w:rPr>
       </w:pPr>
-      <w:r>
-        <w:rPr>
-          <w:rFonts w:ascii="Times New Roman" w:hAnsi="Times New Roman" w:cs="Times New Roman"/>
-          <w:sz w:val="24"/>
-          <w:szCs w:val="24"/>
-          <w:lang w:val="en-US"/>
-        </w:rPr>
-        <w:t xml:space="preserve">TInput input, </w:t>
+      <w:proofErr w:type="spellStart"/>
+      <w:r>
+        <w:rPr>
+          <w:rFonts w:ascii="Times New Roman" w:hAnsi="Times New Roman" w:cs="Times New Roman"/>
+          <w:sz w:val="24"/>
+          <w:szCs w:val="24"/>
+          <w:lang w:val="en-US"/>
+        </w:rPr>
+        <w:t>TInput</w:t>
+      </w:r>
+      <w:proofErr w:type="spellEnd"/>
+      <w:r>
+        <w:rPr>
+          <w:rFonts w:ascii="Times New Roman" w:hAnsi="Times New Roman" w:cs="Times New Roman"/>
+          <w:sz w:val="24"/>
+          <w:szCs w:val="24"/>
+          <w:lang w:val="en-US"/>
+        </w:rPr>
+        <w:t xml:space="preserve"> input, </w:t>
       </w:r>
     </w:p>
     <w:p>
@@ -3345,7 +4382,27 @@
           <w:szCs w:val="24"/>
           <w:lang w:val="en-US"/>
         </w:rPr>
-        <w:t xml:space="preserve">double timeStep, </w:t>
+        <w:t xml:space="preserve">double </w:t>
+      </w:r>
+      <w:proofErr w:type="spellStart"/>
+      <w:r>
+        <w:rPr>
+          <w:rFonts w:ascii="Times New Roman" w:hAnsi="Times New Roman" w:cs="Times New Roman"/>
+          <w:sz w:val="24"/>
+          <w:szCs w:val="24"/>
+          <w:lang w:val="en-US"/>
+        </w:rPr>
+        <w:t>timeStep</w:t>
+      </w:r>
+      <w:proofErr w:type="spellEnd"/>
+      <w:r>
+        <w:rPr>
+          <w:rFonts w:ascii="Times New Roman" w:hAnsi="Times New Roman" w:cs="Times New Roman"/>
+          <w:sz w:val="24"/>
+          <w:szCs w:val="24"/>
+          <w:lang w:val="en-US"/>
+        </w:rPr>
+        <w:t xml:space="preserve">, </w:t>
       </w:r>
     </w:p>
     <w:p>
@@ -3378,14 +4435,25 @@
           <w:lang w:val="en-US"/>
         </w:rPr>
       </w:pPr>
-      <w:r>
-        <w:rPr>
-          <w:rFonts w:ascii="Times New Roman" w:hAnsi="Times New Roman" w:cs="Times New Roman"/>
-          <w:sz w:val="24"/>
-          <w:szCs w:val="24"/>
-          <w:lang w:val="en-US"/>
-        </w:rPr>
-        <w:t>double[] y)</w:t>
+      <w:proofErr w:type="gramStart"/>
+      <w:r>
+        <w:rPr>
+          <w:rFonts w:ascii="Times New Roman" w:hAnsi="Times New Roman" w:cs="Times New Roman"/>
+          <w:sz w:val="24"/>
+          <w:szCs w:val="24"/>
+          <w:lang w:val="en-US"/>
+        </w:rPr>
+        <w:t>double[</w:t>
+      </w:r>
+      <w:proofErr w:type="gramEnd"/>
+      <w:r>
+        <w:rPr>
+          <w:rFonts w:ascii="Times New Roman" w:hAnsi="Times New Roman" w:cs="Times New Roman"/>
+          <w:sz w:val="24"/>
+          <w:szCs w:val="24"/>
+          <w:lang w:val="en-US"/>
+        </w:rPr>
+        <w:t>] y)</w:t>
       </w:r>
     </w:p>
     <w:p>
@@ -3424,122 +4492,364 @@
           <w:lang w:val="en-US"/>
         </w:rPr>
         <w:lastRenderedPageBreak/>
-        <w:t xml:space="preserve">            int arrayLength = y.Length;</w:t>
-      </w:r>
-    </w:p>
-    <w:p>
-      <w:pPr>
-        <w:rPr>
-          <w:rFonts w:ascii="Times New Roman" w:hAnsi="Times New Roman" w:cs="Times New Roman"/>
-          <w:sz w:val="24"/>
-          <w:szCs w:val="24"/>
-          <w:lang w:val="en-US"/>
-        </w:rPr>
-      </w:pPr>
-    </w:p>
-    <w:p>
-      <w:pPr>
-        <w:rPr>
-          <w:rFonts w:ascii="Times New Roman" w:hAnsi="Times New Roman" w:cs="Times New Roman"/>
-          <w:sz w:val="24"/>
-          <w:szCs w:val="24"/>
-          <w:lang w:val="en-US"/>
-        </w:rPr>
-      </w:pPr>
-      <w:r>
-        <w:rPr>
-          <w:rFonts w:ascii="Times New Roman" w:hAnsi="Times New Roman" w:cs="Times New Roman"/>
-          <w:sz w:val="24"/>
-          <w:szCs w:val="24"/>
-          <w:lang w:val="en-US"/>
-        </w:rPr>
-        <w:t xml:space="preserve">            double[] result = new double[arrayLength];</w:t>
-      </w:r>
-    </w:p>
-    <w:p>
-      <w:pPr>
-        <w:rPr>
-          <w:rFonts w:ascii="Times New Roman" w:hAnsi="Times New Roman" w:cs="Times New Roman"/>
-          <w:sz w:val="24"/>
-          <w:szCs w:val="24"/>
-          <w:lang w:val="en-US"/>
-        </w:rPr>
-      </w:pPr>
-      <w:r>
-        <w:rPr>
-          <w:rFonts w:ascii="Times New Roman" w:hAnsi="Times New Roman" w:cs="Times New Roman"/>
-          <w:sz w:val="24"/>
-          <w:szCs w:val="24"/>
-          <w:lang w:val="en-US"/>
-        </w:rPr>
-        <w:t xml:space="preserve">            double[] t1 = new double[arrayLength];</w:t>
-      </w:r>
-    </w:p>
-    <w:p>
-      <w:pPr>
-        <w:rPr>
-          <w:rFonts w:ascii="Times New Roman" w:hAnsi="Times New Roman" w:cs="Times New Roman"/>
-          <w:sz w:val="24"/>
-          <w:szCs w:val="24"/>
-          <w:lang w:val="en-US"/>
-        </w:rPr>
-      </w:pPr>
-      <w:r>
-        <w:rPr>
-          <w:rFonts w:ascii="Times New Roman" w:hAnsi="Times New Roman" w:cs="Times New Roman"/>
-          <w:sz w:val="24"/>
-          <w:szCs w:val="24"/>
-          <w:lang w:val="en-US"/>
-        </w:rPr>
-        <w:t xml:space="preserve">            double[] t2 = new double[arrayLength];</w:t>
-      </w:r>
-    </w:p>
-    <w:p>
-      <w:pPr>
-        <w:rPr>
-          <w:rFonts w:ascii="Times New Roman" w:hAnsi="Times New Roman" w:cs="Times New Roman"/>
-          <w:sz w:val="24"/>
-          <w:szCs w:val="24"/>
-          <w:lang w:val="en-US"/>
-        </w:rPr>
-      </w:pPr>
-      <w:r>
-        <w:rPr>
-          <w:rFonts w:ascii="Times New Roman" w:hAnsi="Times New Roman" w:cs="Times New Roman"/>
-          <w:sz w:val="24"/>
-          <w:szCs w:val="24"/>
-          <w:lang w:val="en-US"/>
-        </w:rPr>
-        <w:t xml:space="preserve">            double[] t3 = new double[arrayLength];</w:t>
-      </w:r>
-    </w:p>
-    <w:p>
-      <w:pPr>
-        <w:rPr>
-          <w:rFonts w:ascii="Times New Roman" w:hAnsi="Times New Roman" w:cs="Times New Roman"/>
-          <w:sz w:val="24"/>
-          <w:szCs w:val="24"/>
-          <w:lang w:val="en-US"/>
-        </w:rPr>
-      </w:pPr>
-    </w:p>
-    <w:p>
-      <w:pPr>
-        <w:rPr>
-          <w:rFonts w:ascii="Times New Roman" w:hAnsi="Times New Roman" w:cs="Times New Roman"/>
-          <w:sz w:val="24"/>
-          <w:szCs w:val="24"/>
-          <w:lang w:val="en-US"/>
-        </w:rPr>
-      </w:pPr>
-      <w:r>
-        <w:rPr>
-          <w:rFonts w:ascii="Times New Roman" w:hAnsi="Times New Roman" w:cs="Times New Roman"/>
-          <w:sz w:val="24"/>
-          <w:szCs w:val="24"/>
-          <w:lang w:val="en-US"/>
-        </w:rPr>
-        <w:t xml:space="preserve">            double[] y1 = await this.CalculateDifferencialEquationOfMotion(</w:t>
+        <w:t xml:space="preserve">            int </w:t>
+      </w:r>
+      <w:proofErr w:type="spellStart"/>
+      <w:r>
+        <w:rPr>
+          <w:rFonts w:ascii="Times New Roman" w:hAnsi="Times New Roman" w:cs="Times New Roman"/>
+          <w:sz w:val="24"/>
+          <w:szCs w:val="24"/>
+          <w:lang w:val="en-US"/>
+        </w:rPr>
+        <w:t>arrayLength</w:t>
+      </w:r>
+      <w:proofErr w:type="spellEnd"/>
+      <w:r>
+        <w:rPr>
+          <w:rFonts w:ascii="Times New Roman" w:hAnsi="Times New Roman" w:cs="Times New Roman"/>
+          <w:sz w:val="24"/>
+          <w:szCs w:val="24"/>
+          <w:lang w:val="en-US"/>
+        </w:rPr>
+        <w:t xml:space="preserve"> = </w:t>
+      </w:r>
+      <w:proofErr w:type="spellStart"/>
+      <w:proofErr w:type="gramStart"/>
+      <w:r>
+        <w:rPr>
+          <w:rFonts w:ascii="Times New Roman" w:hAnsi="Times New Roman" w:cs="Times New Roman"/>
+          <w:sz w:val="24"/>
+          <w:szCs w:val="24"/>
+          <w:lang w:val="en-US"/>
+        </w:rPr>
+        <w:t>y.Length</w:t>
+      </w:r>
+      <w:proofErr w:type="spellEnd"/>
+      <w:proofErr w:type="gramEnd"/>
+      <w:r>
+        <w:rPr>
+          <w:rFonts w:ascii="Times New Roman" w:hAnsi="Times New Roman" w:cs="Times New Roman"/>
+          <w:sz w:val="24"/>
+          <w:szCs w:val="24"/>
+          <w:lang w:val="en-US"/>
+        </w:rPr>
+        <w:t>;</w:t>
+      </w:r>
+    </w:p>
+    <w:p>
+      <w:pPr>
+        <w:rPr>
+          <w:rFonts w:ascii="Times New Roman" w:hAnsi="Times New Roman" w:cs="Times New Roman"/>
+          <w:sz w:val="24"/>
+          <w:szCs w:val="24"/>
+          <w:lang w:val="en-US"/>
+        </w:rPr>
+      </w:pPr>
+    </w:p>
+    <w:p>
+      <w:pPr>
+        <w:rPr>
+          <w:rFonts w:ascii="Times New Roman" w:hAnsi="Times New Roman" w:cs="Times New Roman"/>
+          <w:sz w:val="24"/>
+          <w:szCs w:val="24"/>
+          <w:lang w:val="en-US"/>
+        </w:rPr>
+      </w:pPr>
+      <w:r>
+        <w:rPr>
+          <w:rFonts w:ascii="Times New Roman" w:hAnsi="Times New Roman" w:cs="Times New Roman"/>
+          <w:sz w:val="24"/>
+          <w:szCs w:val="24"/>
+          <w:lang w:val="en-US"/>
+        </w:rPr>
+        <w:t xml:space="preserve">            </w:t>
+      </w:r>
+      <w:proofErr w:type="gramStart"/>
+      <w:r>
+        <w:rPr>
+          <w:rFonts w:ascii="Times New Roman" w:hAnsi="Times New Roman" w:cs="Times New Roman"/>
+          <w:sz w:val="24"/>
+          <w:szCs w:val="24"/>
+          <w:lang w:val="en-US"/>
+        </w:rPr>
+        <w:t>double[</w:t>
+      </w:r>
+      <w:proofErr w:type="gramEnd"/>
+      <w:r>
+        <w:rPr>
+          <w:rFonts w:ascii="Times New Roman" w:hAnsi="Times New Roman" w:cs="Times New Roman"/>
+          <w:sz w:val="24"/>
+          <w:szCs w:val="24"/>
+          <w:lang w:val="en-US"/>
+        </w:rPr>
+        <w:t>] result = new double[</w:t>
+      </w:r>
+      <w:proofErr w:type="spellStart"/>
+      <w:r>
+        <w:rPr>
+          <w:rFonts w:ascii="Times New Roman" w:hAnsi="Times New Roman" w:cs="Times New Roman"/>
+          <w:sz w:val="24"/>
+          <w:szCs w:val="24"/>
+          <w:lang w:val="en-US"/>
+        </w:rPr>
+        <w:t>arrayLength</w:t>
+      </w:r>
+      <w:proofErr w:type="spellEnd"/>
+      <w:r>
+        <w:rPr>
+          <w:rFonts w:ascii="Times New Roman" w:hAnsi="Times New Roman" w:cs="Times New Roman"/>
+          <w:sz w:val="24"/>
+          <w:szCs w:val="24"/>
+          <w:lang w:val="en-US"/>
+        </w:rPr>
+        <w:t>];</w:t>
+      </w:r>
+    </w:p>
+    <w:p>
+      <w:pPr>
+        <w:rPr>
+          <w:rFonts w:ascii="Times New Roman" w:hAnsi="Times New Roman" w:cs="Times New Roman"/>
+          <w:sz w:val="24"/>
+          <w:szCs w:val="24"/>
+          <w:lang w:val="en-US"/>
+        </w:rPr>
+      </w:pPr>
+      <w:r>
+        <w:rPr>
+          <w:rFonts w:ascii="Times New Roman" w:hAnsi="Times New Roman" w:cs="Times New Roman"/>
+          <w:sz w:val="24"/>
+          <w:szCs w:val="24"/>
+          <w:lang w:val="en-US"/>
+        </w:rPr>
+        <w:t xml:space="preserve">            </w:t>
+      </w:r>
+      <w:proofErr w:type="gramStart"/>
+      <w:r>
+        <w:rPr>
+          <w:rFonts w:ascii="Times New Roman" w:hAnsi="Times New Roman" w:cs="Times New Roman"/>
+          <w:sz w:val="24"/>
+          <w:szCs w:val="24"/>
+          <w:lang w:val="en-US"/>
+        </w:rPr>
+        <w:t>double[</w:t>
+      </w:r>
+      <w:proofErr w:type="gramEnd"/>
+      <w:r>
+        <w:rPr>
+          <w:rFonts w:ascii="Times New Roman" w:hAnsi="Times New Roman" w:cs="Times New Roman"/>
+          <w:sz w:val="24"/>
+          <w:szCs w:val="24"/>
+          <w:lang w:val="en-US"/>
+        </w:rPr>
+        <w:t>] t1 = new double[</w:t>
+      </w:r>
+      <w:proofErr w:type="spellStart"/>
+      <w:r>
+        <w:rPr>
+          <w:rFonts w:ascii="Times New Roman" w:hAnsi="Times New Roman" w:cs="Times New Roman"/>
+          <w:sz w:val="24"/>
+          <w:szCs w:val="24"/>
+          <w:lang w:val="en-US"/>
+        </w:rPr>
+        <w:t>arrayLength</w:t>
+      </w:r>
+      <w:proofErr w:type="spellEnd"/>
+      <w:r>
+        <w:rPr>
+          <w:rFonts w:ascii="Times New Roman" w:hAnsi="Times New Roman" w:cs="Times New Roman"/>
+          <w:sz w:val="24"/>
+          <w:szCs w:val="24"/>
+          <w:lang w:val="en-US"/>
+        </w:rPr>
+        <w:t>];</w:t>
+      </w:r>
+    </w:p>
+    <w:p>
+      <w:pPr>
+        <w:rPr>
+          <w:rFonts w:ascii="Times New Roman" w:hAnsi="Times New Roman" w:cs="Times New Roman"/>
+          <w:sz w:val="24"/>
+          <w:szCs w:val="24"/>
+          <w:lang w:val="en-US"/>
+        </w:rPr>
+      </w:pPr>
+      <w:r>
+        <w:rPr>
+          <w:rFonts w:ascii="Times New Roman" w:hAnsi="Times New Roman" w:cs="Times New Roman"/>
+          <w:sz w:val="24"/>
+          <w:szCs w:val="24"/>
+          <w:lang w:val="en-US"/>
+        </w:rPr>
+        <w:t xml:space="preserve">            </w:t>
+      </w:r>
+      <w:proofErr w:type="gramStart"/>
+      <w:r>
+        <w:rPr>
+          <w:rFonts w:ascii="Times New Roman" w:hAnsi="Times New Roman" w:cs="Times New Roman"/>
+          <w:sz w:val="24"/>
+          <w:szCs w:val="24"/>
+          <w:lang w:val="en-US"/>
+        </w:rPr>
+        <w:t>double[</w:t>
+      </w:r>
+      <w:proofErr w:type="gramEnd"/>
+      <w:r>
+        <w:rPr>
+          <w:rFonts w:ascii="Times New Roman" w:hAnsi="Times New Roman" w:cs="Times New Roman"/>
+          <w:sz w:val="24"/>
+          <w:szCs w:val="24"/>
+          <w:lang w:val="en-US"/>
+        </w:rPr>
+        <w:t>] t2 = new double[</w:t>
+      </w:r>
+      <w:proofErr w:type="spellStart"/>
+      <w:r>
+        <w:rPr>
+          <w:rFonts w:ascii="Times New Roman" w:hAnsi="Times New Roman" w:cs="Times New Roman"/>
+          <w:sz w:val="24"/>
+          <w:szCs w:val="24"/>
+          <w:lang w:val="en-US"/>
+        </w:rPr>
+        <w:t>arrayLength</w:t>
+      </w:r>
+      <w:proofErr w:type="spellEnd"/>
+      <w:r>
+        <w:rPr>
+          <w:rFonts w:ascii="Times New Roman" w:hAnsi="Times New Roman" w:cs="Times New Roman"/>
+          <w:sz w:val="24"/>
+          <w:szCs w:val="24"/>
+          <w:lang w:val="en-US"/>
+        </w:rPr>
+        <w:t>];</w:t>
+      </w:r>
+    </w:p>
+    <w:p>
+      <w:pPr>
+        <w:rPr>
+          <w:rFonts w:ascii="Times New Roman" w:hAnsi="Times New Roman" w:cs="Times New Roman"/>
+          <w:sz w:val="24"/>
+          <w:szCs w:val="24"/>
+          <w:lang w:val="en-US"/>
+        </w:rPr>
+      </w:pPr>
+      <w:r>
+        <w:rPr>
+          <w:rFonts w:ascii="Times New Roman" w:hAnsi="Times New Roman" w:cs="Times New Roman"/>
+          <w:sz w:val="24"/>
+          <w:szCs w:val="24"/>
+          <w:lang w:val="en-US"/>
+        </w:rPr>
+        <w:t xml:space="preserve">            </w:t>
+      </w:r>
+      <w:proofErr w:type="gramStart"/>
+      <w:r>
+        <w:rPr>
+          <w:rFonts w:ascii="Times New Roman" w:hAnsi="Times New Roman" w:cs="Times New Roman"/>
+          <w:sz w:val="24"/>
+          <w:szCs w:val="24"/>
+          <w:lang w:val="en-US"/>
+        </w:rPr>
+        <w:t>double[</w:t>
+      </w:r>
+      <w:proofErr w:type="gramEnd"/>
+      <w:r>
+        <w:rPr>
+          <w:rFonts w:ascii="Times New Roman" w:hAnsi="Times New Roman" w:cs="Times New Roman"/>
+          <w:sz w:val="24"/>
+          <w:szCs w:val="24"/>
+          <w:lang w:val="en-US"/>
+        </w:rPr>
+        <w:t>] t3 = new double[</w:t>
+      </w:r>
+      <w:proofErr w:type="spellStart"/>
+      <w:r>
+        <w:rPr>
+          <w:rFonts w:ascii="Times New Roman" w:hAnsi="Times New Roman" w:cs="Times New Roman"/>
+          <w:sz w:val="24"/>
+          <w:szCs w:val="24"/>
+          <w:lang w:val="en-US"/>
+        </w:rPr>
+        <w:t>arrayLength</w:t>
+      </w:r>
+      <w:proofErr w:type="spellEnd"/>
+      <w:r>
+        <w:rPr>
+          <w:rFonts w:ascii="Times New Roman" w:hAnsi="Times New Roman" w:cs="Times New Roman"/>
+          <w:sz w:val="24"/>
+          <w:szCs w:val="24"/>
+          <w:lang w:val="en-US"/>
+        </w:rPr>
+        <w:t>];</w:t>
+      </w:r>
+    </w:p>
+    <w:p>
+      <w:pPr>
+        <w:rPr>
+          <w:rFonts w:ascii="Times New Roman" w:hAnsi="Times New Roman" w:cs="Times New Roman"/>
+          <w:sz w:val="24"/>
+          <w:szCs w:val="24"/>
+          <w:lang w:val="en-US"/>
+        </w:rPr>
+      </w:pPr>
+    </w:p>
+    <w:p>
+      <w:pPr>
+        <w:rPr>
+          <w:rFonts w:ascii="Times New Roman" w:hAnsi="Times New Roman" w:cs="Times New Roman"/>
+          <w:sz w:val="24"/>
+          <w:szCs w:val="24"/>
+          <w:lang w:val="en-US"/>
+        </w:rPr>
+      </w:pPr>
+      <w:r>
+        <w:rPr>
+          <w:rFonts w:ascii="Times New Roman" w:hAnsi="Times New Roman" w:cs="Times New Roman"/>
+          <w:sz w:val="24"/>
+          <w:szCs w:val="24"/>
+          <w:lang w:val="en-US"/>
+        </w:rPr>
+        <w:t xml:space="preserve">            </w:t>
+      </w:r>
+      <w:proofErr w:type="gramStart"/>
+      <w:r>
+        <w:rPr>
+          <w:rFonts w:ascii="Times New Roman" w:hAnsi="Times New Roman" w:cs="Times New Roman"/>
+          <w:sz w:val="24"/>
+          <w:szCs w:val="24"/>
+          <w:lang w:val="en-US"/>
+        </w:rPr>
+        <w:t>double[</w:t>
+      </w:r>
+      <w:proofErr w:type="gramEnd"/>
+      <w:r>
+        <w:rPr>
+          <w:rFonts w:ascii="Times New Roman" w:hAnsi="Times New Roman" w:cs="Times New Roman"/>
+          <w:sz w:val="24"/>
+          <w:szCs w:val="24"/>
+          <w:lang w:val="en-US"/>
+        </w:rPr>
+        <w:t xml:space="preserve">] y1 = await </w:t>
+      </w:r>
+      <w:proofErr w:type="spellStart"/>
+      <w:r>
+        <w:rPr>
+          <w:rFonts w:ascii="Times New Roman" w:hAnsi="Times New Roman" w:cs="Times New Roman"/>
+          <w:sz w:val="24"/>
+          <w:szCs w:val="24"/>
+          <w:lang w:val="en-US"/>
+        </w:rPr>
+        <w:t>this.CalculateDifferencialEquationOfMotion</w:t>
+      </w:r>
+      <w:proofErr w:type="spellEnd"/>
+      <w:r>
+        <w:rPr>
+          <w:rFonts w:ascii="Times New Roman" w:hAnsi="Times New Roman" w:cs="Times New Roman"/>
+          <w:sz w:val="24"/>
+          <w:szCs w:val="24"/>
+          <w:lang w:val="en-US"/>
+        </w:rPr>
+        <w:t>(</w:t>
       </w:r>
     </w:p>
     <w:p>
@@ -3612,33 +4922,135 @@
           <w:lang w:val="en-US"/>
         </w:rPr>
       </w:pPr>
-      <w:r>
-        <w:rPr>
-          <w:rFonts w:ascii="Times New Roman" w:hAnsi="Times New Roman" w:cs="Times New Roman"/>
-          <w:sz w:val="24"/>
-          <w:szCs w:val="24"/>
-          <w:lang w:val="en-US"/>
-        </w:rPr>
-        <w:t>.ConfigureAwait(false);</w:t>
-      </w:r>
-    </w:p>
-    <w:p>
-      <w:pPr>
-        <w:rPr>
-          <w:rFonts w:ascii="Times New Roman" w:hAnsi="Times New Roman" w:cs="Times New Roman"/>
-          <w:sz w:val="24"/>
-          <w:szCs w:val="24"/>
-          <w:lang w:val="en-US"/>
-        </w:rPr>
-      </w:pPr>
-      <w:r>
-        <w:rPr>
-          <w:rFonts w:ascii="Times New Roman" w:hAnsi="Times New Roman" w:cs="Times New Roman"/>
-          <w:sz w:val="24"/>
-          <w:szCs w:val="24"/>
-          <w:lang w:val="en-US"/>
-        </w:rPr>
-        <w:t xml:space="preserve">            for (int i = 0; i &lt; arrayLength; i++)</w:t>
+      <w:proofErr w:type="gramStart"/>
+      <w:r>
+        <w:rPr>
+          <w:rFonts w:ascii="Times New Roman" w:hAnsi="Times New Roman" w:cs="Times New Roman"/>
+          <w:sz w:val="24"/>
+          <w:szCs w:val="24"/>
+          <w:lang w:val="en-US"/>
+        </w:rPr>
+        <w:t>.</w:t>
+      </w:r>
+      <w:proofErr w:type="spellStart"/>
+      <w:r>
+        <w:rPr>
+          <w:rFonts w:ascii="Times New Roman" w:hAnsi="Times New Roman" w:cs="Times New Roman"/>
+          <w:sz w:val="24"/>
+          <w:szCs w:val="24"/>
+          <w:lang w:val="en-US"/>
+        </w:rPr>
+        <w:t>ConfigureAwait</w:t>
+      </w:r>
+      <w:proofErr w:type="spellEnd"/>
+      <w:proofErr w:type="gramEnd"/>
+      <w:r>
+        <w:rPr>
+          <w:rFonts w:ascii="Times New Roman" w:hAnsi="Times New Roman" w:cs="Times New Roman"/>
+          <w:sz w:val="24"/>
+          <w:szCs w:val="24"/>
+          <w:lang w:val="en-US"/>
+        </w:rPr>
+        <w:t>(false);</w:t>
+      </w:r>
+    </w:p>
+    <w:p>
+      <w:pPr>
+        <w:rPr>
+          <w:rFonts w:ascii="Times New Roman" w:hAnsi="Times New Roman" w:cs="Times New Roman"/>
+          <w:sz w:val="24"/>
+          <w:szCs w:val="24"/>
+          <w:lang w:val="en-US"/>
+        </w:rPr>
+      </w:pPr>
+      <w:r>
+        <w:rPr>
+          <w:rFonts w:ascii="Times New Roman" w:hAnsi="Times New Roman" w:cs="Times New Roman"/>
+          <w:sz w:val="24"/>
+          <w:szCs w:val="24"/>
+          <w:lang w:val="en-US"/>
+        </w:rPr>
+        <w:t xml:space="preserve">            for (int </w:t>
+      </w:r>
+      <w:proofErr w:type="spellStart"/>
+      <w:r>
+        <w:rPr>
+          <w:rFonts w:ascii="Times New Roman" w:hAnsi="Times New Roman" w:cs="Times New Roman"/>
+          <w:sz w:val="24"/>
+          <w:szCs w:val="24"/>
+          <w:lang w:val="en-US"/>
+        </w:rPr>
+        <w:t>i</w:t>
+      </w:r>
+      <w:proofErr w:type="spellEnd"/>
+      <w:r>
+        <w:rPr>
+          <w:rFonts w:ascii="Times New Roman" w:hAnsi="Times New Roman" w:cs="Times New Roman"/>
+          <w:sz w:val="24"/>
+          <w:szCs w:val="24"/>
+          <w:lang w:val="en-US"/>
+        </w:rPr>
+        <w:t xml:space="preserve"> = 0; </w:t>
+      </w:r>
+      <w:proofErr w:type="spellStart"/>
+      <w:r>
+        <w:rPr>
+          <w:rFonts w:ascii="Times New Roman" w:hAnsi="Times New Roman" w:cs="Times New Roman"/>
+          <w:sz w:val="24"/>
+          <w:szCs w:val="24"/>
+          <w:lang w:val="en-US"/>
+        </w:rPr>
+        <w:t>i</w:t>
+      </w:r>
+      <w:proofErr w:type="spellEnd"/>
+      <w:r>
+        <w:rPr>
+          <w:rFonts w:ascii="Times New Roman" w:hAnsi="Times New Roman" w:cs="Times New Roman"/>
+          <w:sz w:val="24"/>
+          <w:szCs w:val="24"/>
+          <w:lang w:val="en-US"/>
+        </w:rPr>
+        <w:t xml:space="preserve"> &lt; </w:t>
+      </w:r>
+      <w:proofErr w:type="spellStart"/>
+      <w:r>
+        <w:rPr>
+          <w:rFonts w:ascii="Times New Roman" w:hAnsi="Times New Roman" w:cs="Times New Roman"/>
+          <w:sz w:val="24"/>
+          <w:szCs w:val="24"/>
+          <w:lang w:val="en-US"/>
+        </w:rPr>
+        <w:t>arrayLength</w:t>
+      </w:r>
+      <w:proofErr w:type="spellEnd"/>
+      <w:r>
+        <w:rPr>
+          <w:rFonts w:ascii="Times New Roman" w:hAnsi="Times New Roman" w:cs="Times New Roman"/>
+          <w:sz w:val="24"/>
+          <w:szCs w:val="24"/>
+          <w:lang w:val="en-US"/>
+        </w:rPr>
+        <w:t xml:space="preserve">; </w:t>
+      </w:r>
+      <w:proofErr w:type="spellStart"/>
+      <w:r>
+        <w:rPr>
+          <w:rFonts w:ascii="Times New Roman" w:hAnsi="Times New Roman" w:cs="Times New Roman"/>
+          <w:sz w:val="24"/>
+          <w:szCs w:val="24"/>
+          <w:lang w:val="en-US"/>
+        </w:rPr>
+        <w:t>i</w:t>
+      </w:r>
+      <w:proofErr w:type="spellEnd"/>
+      <w:r>
+        <w:rPr>
+          <w:rFonts w:ascii="Times New Roman" w:hAnsi="Times New Roman" w:cs="Times New Roman"/>
+          <w:sz w:val="24"/>
+          <w:szCs w:val="24"/>
+          <w:lang w:val="en-US"/>
+        </w:rPr>
+        <w:t>++)</w:t>
       </w:r>
     </w:p>
     <w:p>
@@ -3676,7 +5088,87 @@
           <w:szCs w:val="24"/>
           <w:lang w:val="en-US"/>
         </w:rPr>
-        <w:t xml:space="preserve">                t1[i] = y[i] + 0.5 * timeStep * y1[i];</w:t>
+        <w:t xml:space="preserve">                t1[</w:t>
+      </w:r>
+      <w:proofErr w:type="spellStart"/>
+      <w:r>
+        <w:rPr>
+          <w:rFonts w:ascii="Times New Roman" w:hAnsi="Times New Roman" w:cs="Times New Roman"/>
+          <w:sz w:val="24"/>
+          <w:szCs w:val="24"/>
+          <w:lang w:val="en-US"/>
+        </w:rPr>
+        <w:t>i</w:t>
+      </w:r>
+      <w:proofErr w:type="spellEnd"/>
+      <w:r>
+        <w:rPr>
+          <w:rFonts w:ascii="Times New Roman" w:hAnsi="Times New Roman" w:cs="Times New Roman"/>
+          <w:sz w:val="24"/>
+          <w:szCs w:val="24"/>
+          <w:lang w:val="en-US"/>
+        </w:rPr>
+        <w:t>] = y[</w:t>
+      </w:r>
+      <w:proofErr w:type="spellStart"/>
+      <w:r>
+        <w:rPr>
+          <w:rFonts w:ascii="Times New Roman" w:hAnsi="Times New Roman" w:cs="Times New Roman"/>
+          <w:sz w:val="24"/>
+          <w:szCs w:val="24"/>
+          <w:lang w:val="en-US"/>
+        </w:rPr>
+        <w:t>i</w:t>
+      </w:r>
+      <w:proofErr w:type="spellEnd"/>
+      <w:r>
+        <w:rPr>
+          <w:rFonts w:ascii="Times New Roman" w:hAnsi="Times New Roman" w:cs="Times New Roman"/>
+          <w:sz w:val="24"/>
+          <w:szCs w:val="24"/>
+          <w:lang w:val="en-US"/>
+        </w:rPr>
+        <w:t xml:space="preserve">] + 0.5 * </w:t>
+      </w:r>
+      <w:proofErr w:type="spellStart"/>
+      <w:r>
+        <w:rPr>
+          <w:rFonts w:ascii="Times New Roman" w:hAnsi="Times New Roman" w:cs="Times New Roman"/>
+          <w:sz w:val="24"/>
+          <w:szCs w:val="24"/>
+          <w:lang w:val="en-US"/>
+        </w:rPr>
+        <w:t>timeStep</w:t>
+      </w:r>
+      <w:proofErr w:type="spellEnd"/>
+      <w:r>
+        <w:rPr>
+          <w:rFonts w:ascii="Times New Roman" w:hAnsi="Times New Roman" w:cs="Times New Roman"/>
+          <w:sz w:val="24"/>
+          <w:szCs w:val="24"/>
+          <w:lang w:val="en-US"/>
+        </w:rPr>
+        <w:t xml:space="preserve"> * y1[</w:t>
+      </w:r>
+      <w:proofErr w:type="spellStart"/>
+      <w:r>
+        <w:rPr>
+          <w:rFonts w:ascii="Times New Roman" w:hAnsi="Times New Roman" w:cs="Times New Roman"/>
+          <w:sz w:val="24"/>
+          <w:szCs w:val="24"/>
+          <w:lang w:val="en-US"/>
+        </w:rPr>
+        <w:t>i</w:t>
+      </w:r>
+      <w:proofErr w:type="spellEnd"/>
+      <w:r>
+        <w:rPr>
+          <w:rFonts w:ascii="Times New Roman" w:hAnsi="Times New Roman" w:cs="Times New Roman"/>
+          <w:sz w:val="24"/>
+          <w:szCs w:val="24"/>
+          <w:lang w:val="en-US"/>
+        </w:rPr>
+        <w:t>];</w:t>
       </w:r>
     </w:p>
     <w:p>
@@ -3724,7 +5216,47 @@
           <w:szCs w:val="24"/>
           <w:lang w:val="en-US"/>
         </w:rPr>
-        <w:t xml:space="preserve">            double[] y2 = await this.CalculateDifferencialEquationOfMotion(</w:t>
+        <w:t xml:space="preserve">            </w:t>
+      </w:r>
+      <w:proofErr w:type="gramStart"/>
+      <w:r>
+        <w:rPr>
+          <w:rFonts w:ascii="Times New Roman" w:hAnsi="Times New Roman" w:cs="Times New Roman"/>
+          <w:sz w:val="24"/>
+          <w:szCs w:val="24"/>
+          <w:lang w:val="en-US"/>
+        </w:rPr>
+        <w:t>double[</w:t>
+      </w:r>
+      <w:proofErr w:type="gramEnd"/>
+      <w:r>
+        <w:rPr>
+          <w:rFonts w:ascii="Times New Roman" w:hAnsi="Times New Roman" w:cs="Times New Roman"/>
+          <w:sz w:val="24"/>
+          <w:szCs w:val="24"/>
+          <w:lang w:val="en-US"/>
+        </w:rPr>
+        <w:t xml:space="preserve">] y2 = await </w:t>
+      </w:r>
+      <w:proofErr w:type="spellStart"/>
+      <w:r>
+        <w:rPr>
+          <w:rFonts w:ascii="Times New Roman" w:hAnsi="Times New Roman" w:cs="Times New Roman"/>
+          <w:sz w:val="24"/>
+          <w:szCs w:val="24"/>
+          <w:lang w:val="en-US"/>
+        </w:rPr>
+        <w:t>this.CalculateDifferencialEquationOfMotion</w:t>
+      </w:r>
+      <w:proofErr w:type="spellEnd"/>
+      <w:r>
+        <w:rPr>
+          <w:rFonts w:ascii="Times New Roman" w:hAnsi="Times New Roman" w:cs="Times New Roman"/>
+          <w:sz w:val="24"/>
+          <w:szCs w:val="24"/>
+          <w:lang w:val="en-US"/>
+        </w:rPr>
+        <w:t>(</w:t>
       </w:r>
     </w:p>
     <w:p>
@@ -3764,7 +5296,27 @@
           <w:szCs w:val="24"/>
           <w:lang w:val="en-US"/>
         </w:rPr>
-        <w:t xml:space="preserve">time + timeStep / 2, </w:t>
+        <w:t xml:space="preserve">time + </w:t>
+      </w:r>
+      <w:proofErr w:type="spellStart"/>
+      <w:r>
+        <w:rPr>
+          <w:rFonts w:ascii="Times New Roman" w:hAnsi="Times New Roman" w:cs="Times New Roman"/>
+          <w:sz w:val="24"/>
+          <w:szCs w:val="24"/>
+          <w:lang w:val="en-US"/>
+        </w:rPr>
+        <w:t>timeStep</w:t>
+      </w:r>
+      <w:proofErr w:type="spellEnd"/>
+      <w:r>
+        <w:rPr>
+          <w:rFonts w:ascii="Times New Roman" w:hAnsi="Times New Roman" w:cs="Times New Roman"/>
+          <w:sz w:val="24"/>
+          <w:szCs w:val="24"/>
+          <w:lang w:val="en-US"/>
+        </w:rPr>
+        <w:t xml:space="preserve"> / 2, </w:t>
       </w:r>
     </w:p>
     <w:p>
@@ -3797,33 +5349,135 @@
           <w:lang w:val="en-US"/>
         </w:rPr>
       </w:pPr>
-      <w:r>
-        <w:rPr>
-          <w:rFonts w:ascii="Times New Roman" w:hAnsi="Times New Roman" w:cs="Times New Roman"/>
-          <w:sz w:val="24"/>
-          <w:szCs w:val="24"/>
-          <w:lang w:val="en-US"/>
-        </w:rPr>
-        <w:t>.ConfigureAwait(false);</w:t>
-      </w:r>
-    </w:p>
-    <w:p>
-      <w:pPr>
-        <w:rPr>
-          <w:rFonts w:ascii="Times New Roman" w:hAnsi="Times New Roman" w:cs="Times New Roman"/>
-          <w:sz w:val="24"/>
-          <w:szCs w:val="24"/>
-          <w:lang w:val="en-US"/>
-        </w:rPr>
-      </w:pPr>
-      <w:r>
-        <w:rPr>
-          <w:rFonts w:ascii="Times New Roman" w:hAnsi="Times New Roman" w:cs="Times New Roman"/>
-          <w:sz w:val="24"/>
-          <w:szCs w:val="24"/>
-          <w:lang w:val="en-US"/>
-        </w:rPr>
-        <w:t xml:space="preserve">            for (int i = 0; i &lt; arrayLength; i++)</w:t>
+      <w:proofErr w:type="gramStart"/>
+      <w:r>
+        <w:rPr>
+          <w:rFonts w:ascii="Times New Roman" w:hAnsi="Times New Roman" w:cs="Times New Roman"/>
+          <w:sz w:val="24"/>
+          <w:szCs w:val="24"/>
+          <w:lang w:val="en-US"/>
+        </w:rPr>
+        <w:t>.</w:t>
+      </w:r>
+      <w:proofErr w:type="spellStart"/>
+      <w:r>
+        <w:rPr>
+          <w:rFonts w:ascii="Times New Roman" w:hAnsi="Times New Roman" w:cs="Times New Roman"/>
+          <w:sz w:val="24"/>
+          <w:szCs w:val="24"/>
+          <w:lang w:val="en-US"/>
+        </w:rPr>
+        <w:t>ConfigureAwait</w:t>
+      </w:r>
+      <w:proofErr w:type="spellEnd"/>
+      <w:proofErr w:type="gramEnd"/>
+      <w:r>
+        <w:rPr>
+          <w:rFonts w:ascii="Times New Roman" w:hAnsi="Times New Roman" w:cs="Times New Roman"/>
+          <w:sz w:val="24"/>
+          <w:szCs w:val="24"/>
+          <w:lang w:val="en-US"/>
+        </w:rPr>
+        <w:t>(false);</w:t>
+      </w:r>
+    </w:p>
+    <w:p>
+      <w:pPr>
+        <w:rPr>
+          <w:rFonts w:ascii="Times New Roman" w:hAnsi="Times New Roman" w:cs="Times New Roman"/>
+          <w:sz w:val="24"/>
+          <w:szCs w:val="24"/>
+          <w:lang w:val="en-US"/>
+        </w:rPr>
+      </w:pPr>
+      <w:r>
+        <w:rPr>
+          <w:rFonts w:ascii="Times New Roman" w:hAnsi="Times New Roman" w:cs="Times New Roman"/>
+          <w:sz w:val="24"/>
+          <w:szCs w:val="24"/>
+          <w:lang w:val="en-US"/>
+        </w:rPr>
+        <w:t xml:space="preserve">            for (int </w:t>
+      </w:r>
+      <w:proofErr w:type="spellStart"/>
+      <w:r>
+        <w:rPr>
+          <w:rFonts w:ascii="Times New Roman" w:hAnsi="Times New Roman" w:cs="Times New Roman"/>
+          <w:sz w:val="24"/>
+          <w:szCs w:val="24"/>
+          <w:lang w:val="en-US"/>
+        </w:rPr>
+        <w:t>i</w:t>
+      </w:r>
+      <w:proofErr w:type="spellEnd"/>
+      <w:r>
+        <w:rPr>
+          <w:rFonts w:ascii="Times New Roman" w:hAnsi="Times New Roman" w:cs="Times New Roman"/>
+          <w:sz w:val="24"/>
+          <w:szCs w:val="24"/>
+          <w:lang w:val="en-US"/>
+        </w:rPr>
+        <w:t xml:space="preserve"> = 0; </w:t>
+      </w:r>
+      <w:proofErr w:type="spellStart"/>
+      <w:r>
+        <w:rPr>
+          <w:rFonts w:ascii="Times New Roman" w:hAnsi="Times New Roman" w:cs="Times New Roman"/>
+          <w:sz w:val="24"/>
+          <w:szCs w:val="24"/>
+          <w:lang w:val="en-US"/>
+        </w:rPr>
+        <w:t>i</w:t>
+      </w:r>
+      <w:proofErr w:type="spellEnd"/>
+      <w:r>
+        <w:rPr>
+          <w:rFonts w:ascii="Times New Roman" w:hAnsi="Times New Roman" w:cs="Times New Roman"/>
+          <w:sz w:val="24"/>
+          <w:szCs w:val="24"/>
+          <w:lang w:val="en-US"/>
+        </w:rPr>
+        <w:t xml:space="preserve"> &lt; </w:t>
+      </w:r>
+      <w:proofErr w:type="spellStart"/>
+      <w:r>
+        <w:rPr>
+          <w:rFonts w:ascii="Times New Roman" w:hAnsi="Times New Roman" w:cs="Times New Roman"/>
+          <w:sz w:val="24"/>
+          <w:szCs w:val="24"/>
+          <w:lang w:val="en-US"/>
+        </w:rPr>
+        <w:t>arrayLength</w:t>
+      </w:r>
+      <w:proofErr w:type="spellEnd"/>
+      <w:r>
+        <w:rPr>
+          <w:rFonts w:ascii="Times New Roman" w:hAnsi="Times New Roman" w:cs="Times New Roman"/>
+          <w:sz w:val="24"/>
+          <w:szCs w:val="24"/>
+          <w:lang w:val="en-US"/>
+        </w:rPr>
+        <w:t xml:space="preserve">; </w:t>
+      </w:r>
+      <w:proofErr w:type="spellStart"/>
+      <w:r>
+        <w:rPr>
+          <w:rFonts w:ascii="Times New Roman" w:hAnsi="Times New Roman" w:cs="Times New Roman"/>
+          <w:sz w:val="24"/>
+          <w:szCs w:val="24"/>
+          <w:lang w:val="en-US"/>
+        </w:rPr>
+        <w:t>i</w:t>
+      </w:r>
+      <w:proofErr w:type="spellEnd"/>
+      <w:r>
+        <w:rPr>
+          <w:rFonts w:ascii="Times New Roman" w:hAnsi="Times New Roman" w:cs="Times New Roman"/>
+          <w:sz w:val="24"/>
+          <w:szCs w:val="24"/>
+          <w:lang w:val="en-US"/>
+        </w:rPr>
+        <w:t>++)</w:t>
       </w:r>
     </w:p>
     <w:p>
@@ -3861,7 +5515,87 @@
           <w:szCs w:val="24"/>
           <w:lang w:val="en-US"/>
         </w:rPr>
-        <w:t xml:space="preserve">                t2[i] = y[i] + 0.5 * timeStep * y2[i];</w:t>
+        <w:t xml:space="preserve">                t2[</w:t>
+      </w:r>
+      <w:proofErr w:type="spellStart"/>
+      <w:r>
+        <w:rPr>
+          <w:rFonts w:ascii="Times New Roman" w:hAnsi="Times New Roman" w:cs="Times New Roman"/>
+          <w:sz w:val="24"/>
+          <w:szCs w:val="24"/>
+          <w:lang w:val="en-US"/>
+        </w:rPr>
+        <w:t>i</w:t>
+      </w:r>
+      <w:proofErr w:type="spellEnd"/>
+      <w:r>
+        <w:rPr>
+          <w:rFonts w:ascii="Times New Roman" w:hAnsi="Times New Roman" w:cs="Times New Roman"/>
+          <w:sz w:val="24"/>
+          <w:szCs w:val="24"/>
+          <w:lang w:val="en-US"/>
+        </w:rPr>
+        <w:t>] = y[</w:t>
+      </w:r>
+      <w:proofErr w:type="spellStart"/>
+      <w:r>
+        <w:rPr>
+          <w:rFonts w:ascii="Times New Roman" w:hAnsi="Times New Roman" w:cs="Times New Roman"/>
+          <w:sz w:val="24"/>
+          <w:szCs w:val="24"/>
+          <w:lang w:val="en-US"/>
+        </w:rPr>
+        <w:t>i</w:t>
+      </w:r>
+      <w:proofErr w:type="spellEnd"/>
+      <w:r>
+        <w:rPr>
+          <w:rFonts w:ascii="Times New Roman" w:hAnsi="Times New Roman" w:cs="Times New Roman"/>
+          <w:sz w:val="24"/>
+          <w:szCs w:val="24"/>
+          <w:lang w:val="en-US"/>
+        </w:rPr>
+        <w:t xml:space="preserve">] + 0.5 * </w:t>
+      </w:r>
+      <w:proofErr w:type="spellStart"/>
+      <w:r>
+        <w:rPr>
+          <w:rFonts w:ascii="Times New Roman" w:hAnsi="Times New Roman" w:cs="Times New Roman"/>
+          <w:sz w:val="24"/>
+          <w:szCs w:val="24"/>
+          <w:lang w:val="en-US"/>
+        </w:rPr>
+        <w:t>timeStep</w:t>
+      </w:r>
+      <w:proofErr w:type="spellEnd"/>
+      <w:r>
+        <w:rPr>
+          <w:rFonts w:ascii="Times New Roman" w:hAnsi="Times New Roman" w:cs="Times New Roman"/>
+          <w:sz w:val="24"/>
+          <w:szCs w:val="24"/>
+          <w:lang w:val="en-US"/>
+        </w:rPr>
+        <w:t xml:space="preserve"> * y2[</w:t>
+      </w:r>
+      <w:proofErr w:type="spellStart"/>
+      <w:r>
+        <w:rPr>
+          <w:rFonts w:ascii="Times New Roman" w:hAnsi="Times New Roman" w:cs="Times New Roman"/>
+          <w:sz w:val="24"/>
+          <w:szCs w:val="24"/>
+          <w:lang w:val="en-US"/>
+        </w:rPr>
+        <w:t>i</w:t>
+      </w:r>
+      <w:proofErr w:type="spellEnd"/>
+      <w:r>
+        <w:rPr>
+          <w:rFonts w:ascii="Times New Roman" w:hAnsi="Times New Roman" w:cs="Times New Roman"/>
+          <w:sz w:val="24"/>
+          <w:szCs w:val="24"/>
+          <w:lang w:val="en-US"/>
+        </w:rPr>
+        <w:t>];</w:t>
       </w:r>
     </w:p>
     <w:p>
@@ -3909,7 +5643,47 @@
           <w:szCs w:val="24"/>
           <w:lang w:val="en-US"/>
         </w:rPr>
-        <w:t xml:space="preserve">            double[] y3 = await this.CalculateDifferencialEquationOfMotion(</w:t>
+        <w:t xml:space="preserve">            </w:t>
+      </w:r>
+      <w:proofErr w:type="gramStart"/>
+      <w:r>
+        <w:rPr>
+          <w:rFonts w:ascii="Times New Roman" w:hAnsi="Times New Roman" w:cs="Times New Roman"/>
+          <w:sz w:val="24"/>
+          <w:szCs w:val="24"/>
+          <w:lang w:val="en-US"/>
+        </w:rPr>
+        <w:t>double[</w:t>
+      </w:r>
+      <w:proofErr w:type="gramEnd"/>
+      <w:r>
+        <w:rPr>
+          <w:rFonts w:ascii="Times New Roman" w:hAnsi="Times New Roman" w:cs="Times New Roman"/>
+          <w:sz w:val="24"/>
+          <w:szCs w:val="24"/>
+          <w:lang w:val="en-US"/>
+        </w:rPr>
+        <w:t xml:space="preserve">] y3 = await </w:t>
+      </w:r>
+      <w:proofErr w:type="spellStart"/>
+      <w:r>
+        <w:rPr>
+          <w:rFonts w:ascii="Times New Roman" w:hAnsi="Times New Roman" w:cs="Times New Roman"/>
+          <w:sz w:val="24"/>
+          <w:szCs w:val="24"/>
+          <w:lang w:val="en-US"/>
+        </w:rPr>
+        <w:t>this.CalculateDifferencialEquationOfMotion</w:t>
+      </w:r>
+      <w:proofErr w:type="spellEnd"/>
+      <w:r>
+        <w:rPr>
+          <w:rFonts w:ascii="Times New Roman" w:hAnsi="Times New Roman" w:cs="Times New Roman"/>
+          <w:sz w:val="24"/>
+          <w:szCs w:val="24"/>
+          <w:lang w:val="en-US"/>
+        </w:rPr>
+        <w:t>(</w:t>
       </w:r>
     </w:p>
     <w:p>
@@ -3949,7 +5723,27 @@
           <w:szCs w:val="24"/>
           <w:lang w:val="en-US"/>
         </w:rPr>
-        <w:t xml:space="preserve">time + timeStep / 2, </w:t>
+        <w:t xml:space="preserve">time + </w:t>
+      </w:r>
+      <w:proofErr w:type="spellStart"/>
+      <w:r>
+        <w:rPr>
+          <w:rFonts w:ascii="Times New Roman" w:hAnsi="Times New Roman" w:cs="Times New Roman"/>
+          <w:sz w:val="24"/>
+          <w:szCs w:val="24"/>
+          <w:lang w:val="en-US"/>
+        </w:rPr>
+        <w:t>timeStep</w:t>
+      </w:r>
+      <w:proofErr w:type="spellEnd"/>
+      <w:r>
+        <w:rPr>
+          <w:rFonts w:ascii="Times New Roman" w:hAnsi="Times New Roman" w:cs="Times New Roman"/>
+          <w:sz w:val="24"/>
+          <w:szCs w:val="24"/>
+          <w:lang w:val="en-US"/>
+        </w:rPr>
+        <w:t xml:space="preserve"> / 2, </w:t>
       </w:r>
     </w:p>
     <w:p>
@@ -3982,33 +5776,135 @@
           <w:lang w:val="en-US"/>
         </w:rPr>
       </w:pPr>
-      <w:r>
-        <w:rPr>
-          <w:rFonts w:ascii="Times New Roman" w:hAnsi="Times New Roman" w:cs="Times New Roman"/>
-          <w:sz w:val="24"/>
-          <w:szCs w:val="24"/>
-          <w:lang w:val="en-US"/>
-        </w:rPr>
-        <w:t>.ConfigureAwait(false);</w:t>
-      </w:r>
-    </w:p>
-    <w:p>
-      <w:pPr>
-        <w:rPr>
-          <w:rFonts w:ascii="Times New Roman" w:hAnsi="Times New Roman" w:cs="Times New Roman"/>
-          <w:sz w:val="24"/>
-          <w:szCs w:val="24"/>
-          <w:lang w:val="en-US"/>
-        </w:rPr>
-      </w:pPr>
-      <w:r>
-        <w:rPr>
-          <w:rFonts w:ascii="Times New Roman" w:hAnsi="Times New Roman" w:cs="Times New Roman"/>
-          <w:sz w:val="24"/>
-          <w:szCs w:val="24"/>
-          <w:lang w:val="en-US"/>
-        </w:rPr>
-        <w:t xml:space="preserve">            for (int i = 0; i &lt; arrayLength; i++)</w:t>
+      <w:proofErr w:type="gramStart"/>
+      <w:r>
+        <w:rPr>
+          <w:rFonts w:ascii="Times New Roman" w:hAnsi="Times New Roman" w:cs="Times New Roman"/>
+          <w:sz w:val="24"/>
+          <w:szCs w:val="24"/>
+          <w:lang w:val="en-US"/>
+        </w:rPr>
+        <w:t>.</w:t>
+      </w:r>
+      <w:proofErr w:type="spellStart"/>
+      <w:r>
+        <w:rPr>
+          <w:rFonts w:ascii="Times New Roman" w:hAnsi="Times New Roman" w:cs="Times New Roman"/>
+          <w:sz w:val="24"/>
+          <w:szCs w:val="24"/>
+          <w:lang w:val="en-US"/>
+        </w:rPr>
+        <w:t>ConfigureAwait</w:t>
+      </w:r>
+      <w:proofErr w:type="spellEnd"/>
+      <w:proofErr w:type="gramEnd"/>
+      <w:r>
+        <w:rPr>
+          <w:rFonts w:ascii="Times New Roman" w:hAnsi="Times New Roman" w:cs="Times New Roman"/>
+          <w:sz w:val="24"/>
+          <w:szCs w:val="24"/>
+          <w:lang w:val="en-US"/>
+        </w:rPr>
+        <w:t>(false);</w:t>
+      </w:r>
+    </w:p>
+    <w:p>
+      <w:pPr>
+        <w:rPr>
+          <w:rFonts w:ascii="Times New Roman" w:hAnsi="Times New Roman" w:cs="Times New Roman"/>
+          <w:sz w:val="24"/>
+          <w:szCs w:val="24"/>
+          <w:lang w:val="en-US"/>
+        </w:rPr>
+      </w:pPr>
+      <w:r>
+        <w:rPr>
+          <w:rFonts w:ascii="Times New Roman" w:hAnsi="Times New Roman" w:cs="Times New Roman"/>
+          <w:sz w:val="24"/>
+          <w:szCs w:val="24"/>
+          <w:lang w:val="en-US"/>
+        </w:rPr>
+        <w:t xml:space="preserve">            for (int </w:t>
+      </w:r>
+      <w:proofErr w:type="spellStart"/>
+      <w:r>
+        <w:rPr>
+          <w:rFonts w:ascii="Times New Roman" w:hAnsi="Times New Roman" w:cs="Times New Roman"/>
+          <w:sz w:val="24"/>
+          <w:szCs w:val="24"/>
+          <w:lang w:val="en-US"/>
+        </w:rPr>
+        <w:t>i</w:t>
+      </w:r>
+      <w:proofErr w:type="spellEnd"/>
+      <w:r>
+        <w:rPr>
+          <w:rFonts w:ascii="Times New Roman" w:hAnsi="Times New Roman" w:cs="Times New Roman"/>
+          <w:sz w:val="24"/>
+          <w:szCs w:val="24"/>
+          <w:lang w:val="en-US"/>
+        </w:rPr>
+        <w:t xml:space="preserve"> = 0; </w:t>
+      </w:r>
+      <w:proofErr w:type="spellStart"/>
+      <w:r>
+        <w:rPr>
+          <w:rFonts w:ascii="Times New Roman" w:hAnsi="Times New Roman" w:cs="Times New Roman"/>
+          <w:sz w:val="24"/>
+          <w:szCs w:val="24"/>
+          <w:lang w:val="en-US"/>
+        </w:rPr>
+        <w:t>i</w:t>
+      </w:r>
+      <w:proofErr w:type="spellEnd"/>
+      <w:r>
+        <w:rPr>
+          <w:rFonts w:ascii="Times New Roman" w:hAnsi="Times New Roman" w:cs="Times New Roman"/>
+          <w:sz w:val="24"/>
+          <w:szCs w:val="24"/>
+          <w:lang w:val="en-US"/>
+        </w:rPr>
+        <w:t xml:space="preserve"> &lt; </w:t>
+      </w:r>
+      <w:proofErr w:type="spellStart"/>
+      <w:r>
+        <w:rPr>
+          <w:rFonts w:ascii="Times New Roman" w:hAnsi="Times New Roman" w:cs="Times New Roman"/>
+          <w:sz w:val="24"/>
+          <w:szCs w:val="24"/>
+          <w:lang w:val="en-US"/>
+        </w:rPr>
+        <w:t>arrayLength</w:t>
+      </w:r>
+      <w:proofErr w:type="spellEnd"/>
+      <w:r>
+        <w:rPr>
+          <w:rFonts w:ascii="Times New Roman" w:hAnsi="Times New Roman" w:cs="Times New Roman"/>
+          <w:sz w:val="24"/>
+          <w:szCs w:val="24"/>
+          <w:lang w:val="en-US"/>
+        </w:rPr>
+        <w:t xml:space="preserve">; </w:t>
+      </w:r>
+      <w:proofErr w:type="spellStart"/>
+      <w:r>
+        <w:rPr>
+          <w:rFonts w:ascii="Times New Roman" w:hAnsi="Times New Roman" w:cs="Times New Roman"/>
+          <w:sz w:val="24"/>
+          <w:szCs w:val="24"/>
+          <w:lang w:val="en-US"/>
+        </w:rPr>
+        <w:t>i</w:t>
+      </w:r>
+      <w:proofErr w:type="spellEnd"/>
+      <w:r>
+        <w:rPr>
+          <w:rFonts w:ascii="Times New Roman" w:hAnsi="Times New Roman" w:cs="Times New Roman"/>
+          <w:sz w:val="24"/>
+          <w:szCs w:val="24"/>
+          <w:lang w:val="en-US"/>
+        </w:rPr>
+        <w:t>++)</w:t>
       </w:r>
     </w:p>
     <w:p>
@@ -4046,7 +5942,87 @@
           <w:szCs w:val="24"/>
           <w:lang w:val="en-US"/>
         </w:rPr>
-        <w:t xml:space="preserve">                t3[i] = y[i] + timeStep * y3[i];</w:t>
+        <w:t xml:space="preserve">                t3[</w:t>
+      </w:r>
+      <w:proofErr w:type="spellStart"/>
+      <w:r>
+        <w:rPr>
+          <w:rFonts w:ascii="Times New Roman" w:hAnsi="Times New Roman" w:cs="Times New Roman"/>
+          <w:sz w:val="24"/>
+          <w:szCs w:val="24"/>
+          <w:lang w:val="en-US"/>
+        </w:rPr>
+        <w:t>i</w:t>
+      </w:r>
+      <w:proofErr w:type="spellEnd"/>
+      <w:r>
+        <w:rPr>
+          <w:rFonts w:ascii="Times New Roman" w:hAnsi="Times New Roman" w:cs="Times New Roman"/>
+          <w:sz w:val="24"/>
+          <w:szCs w:val="24"/>
+          <w:lang w:val="en-US"/>
+        </w:rPr>
+        <w:t>] = y[</w:t>
+      </w:r>
+      <w:proofErr w:type="spellStart"/>
+      <w:r>
+        <w:rPr>
+          <w:rFonts w:ascii="Times New Roman" w:hAnsi="Times New Roman" w:cs="Times New Roman"/>
+          <w:sz w:val="24"/>
+          <w:szCs w:val="24"/>
+          <w:lang w:val="en-US"/>
+        </w:rPr>
+        <w:t>i</w:t>
+      </w:r>
+      <w:proofErr w:type="spellEnd"/>
+      <w:r>
+        <w:rPr>
+          <w:rFonts w:ascii="Times New Roman" w:hAnsi="Times New Roman" w:cs="Times New Roman"/>
+          <w:sz w:val="24"/>
+          <w:szCs w:val="24"/>
+          <w:lang w:val="en-US"/>
+        </w:rPr>
+        <w:t xml:space="preserve">] + </w:t>
+      </w:r>
+      <w:proofErr w:type="spellStart"/>
+      <w:r>
+        <w:rPr>
+          <w:rFonts w:ascii="Times New Roman" w:hAnsi="Times New Roman" w:cs="Times New Roman"/>
+          <w:sz w:val="24"/>
+          <w:szCs w:val="24"/>
+          <w:lang w:val="en-US"/>
+        </w:rPr>
+        <w:t>timeStep</w:t>
+      </w:r>
+      <w:proofErr w:type="spellEnd"/>
+      <w:r>
+        <w:rPr>
+          <w:rFonts w:ascii="Times New Roman" w:hAnsi="Times New Roman" w:cs="Times New Roman"/>
+          <w:sz w:val="24"/>
+          <w:szCs w:val="24"/>
+          <w:lang w:val="en-US"/>
+        </w:rPr>
+        <w:t xml:space="preserve"> * y3[</w:t>
+      </w:r>
+      <w:proofErr w:type="spellStart"/>
+      <w:r>
+        <w:rPr>
+          <w:rFonts w:ascii="Times New Roman" w:hAnsi="Times New Roman" w:cs="Times New Roman"/>
+          <w:sz w:val="24"/>
+          <w:szCs w:val="24"/>
+          <w:lang w:val="en-US"/>
+        </w:rPr>
+        <w:t>i</w:t>
+      </w:r>
+      <w:proofErr w:type="spellEnd"/>
+      <w:r>
+        <w:rPr>
+          <w:rFonts w:ascii="Times New Roman" w:hAnsi="Times New Roman" w:cs="Times New Roman"/>
+          <w:sz w:val="24"/>
+          <w:szCs w:val="24"/>
+          <w:lang w:val="en-US"/>
+        </w:rPr>
+        <w:t>];</w:t>
       </w:r>
     </w:p>
     <w:p>
@@ -4094,7 +6070,47 @@
           <w:szCs w:val="24"/>
           <w:lang w:val="en-US"/>
         </w:rPr>
-        <w:t xml:space="preserve">            double[] y4 = await this.CalculateDifferencialEquationOfMotion(</w:t>
+        <w:t xml:space="preserve">            </w:t>
+      </w:r>
+      <w:proofErr w:type="gramStart"/>
+      <w:r>
+        <w:rPr>
+          <w:rFonts w:ascii="Times New Roman" w:hAnsi="Times New Roman" w:cs="Times New Roman"/>
+          <w:sz w:val="24"/>
+          <w:szCs w:val="24"/>
+          <w:lang w:val="en-US"/>
+        </w:rPr>
+        <w:t>double[</w:t>
+      </w:r>
+      <w:proofErr w:type="gramEnd"/>
+      <w:r>
+        <w:rPr>
+          <w:rFonts w:ascii="Times New Roman" w:hAnsi="Times New Roman" w:cs="Times New Roman"/>
+          <w:sz w:val="24"/>
+          <w:szCs w:val="24"/>
+          <w:lang w:val="en-US"/>
+        </w:rPr>
+        <w:t xml:space="preserve">] y4 = await </w:t>
+      </w:r>
+      <w:proofErr w:type="spellStart"/>
+      <w:r>
+        <w:rPr>
+          <w:rFonts w:ascii="Times New Roman" w:hAnsi="Times New Roman" w:cs="Times New Roman"/>
+          <w:sz w:val="24"/>
+          <w:szCs w:val="24"/>
+          <w:lang w:val="en-US"/>
+        </w:rPr>
+        <w:t>this.CalculateDifferencialEquationOfMotion</w:t>
+      </w:r>
+      <w:proofErr w:type="spellEnd"/>
+      <w:r>
+        <w:rPr>
+          <w:rFonts w:ascii="Times New Roman" w:hAnsi="Times New Roman" w:cs="Times New Roman"/>
+          <w:sz w:val="24"/>
+          <w:szCs w:val="24"/>
+          <w:lang w:val="en-US"/>
+        </w:rPr>
+        <w:t>(</w:t>
       </w:r>
     </w:p>
     <w:p>
@@ -4134,7 +6150,27 @@
           <w:szCs w:val="24"/>
           <w:lang w:val="en-US"/>
         </w:rPr>
-        <w:t xml:space="preserve">time + timeStep, </w:t>
+        <w:t xml:space="preserve">time + </w:t>
+      </w:r>
+      <w:proofErr w:type="spellStart"/>
+      <w:r>
+        <w:rPr>
+          <w:rFonts w:ascii="Times New Roman" w:hAnsi="Times New Roman" w:cs="Times New Roman"/>
+          <w:sz w:val="24"/>
+          <w:szCs w:val="24"/>
+          <w:lang w:val="en-US"/>
+        </w:rPr>
+        <w:t>timeStep</w:t>
+      </w:r>
+      <w:proofErr w:type="spellEnd"/>
+      <w:r>
+        <w:rPr>
+          <w:rFonts w:ascii="Times New Roman" w:hAnsi="Times New Roman" w:cs="Times New Roman"/>
+          <w:sz w:val="24"/>
+          <w:szCs w:val="24"/>
+          <w:lang w:val="en-US"/>
+        </w:rPr>
+        <w:t xml:space="preserve">, </w:t>
       </w:r>
     </w:p>
     <w:p>
@@ -4167,43 +6203,145 @@
           <w:lang w:val="en-US"/>
         </w:rPr>
       </w:pPr>
-      <w:r>
-        <w:rPr>
-          <w:rFonts w:ascii="Times New Roman" w:hAnsi="Times New Roman" w:cs="Times New Roman"/>
-          <w:sz w:val="24"/>
-          <w:szCs w:val="24"/>
-          <w:lang w:val="en-US"/>
-        </w:rPr>
-        <w:t>.ConfigureAwait(false);</w:t>
-      </w:r>
-    </w:p>
-    <w:p>
-      <w:pPr>
-        <w:rPr>
-          <w:rFonts w:ascii="Times New Roman" w:hAnsi="Times New Roman" w:cs="Times New Roman"/>
-          <w:sz w:val="24"/>
-          <w:szCs w:val="24"/>
-          <w:lang w:val="en-US"/>
-        </w:rPr>
-      </w:pPr>
-    </w:p>
-    <w:p>
-      <w:pPr>
-        <w:rPr>
-          <w:rFonts w:ascii="Times New Roman" w:hAnsi="Times New Roman" w:cs="Times New Roman"/>
-          <w:sz w:val="24"/>
-          <w:szCs w:val="24"/>
-          <w:lang w:val="en-US"/>
-        </w:rPr>
-      </w:pPr>
-      <w:r>
-        <w:rPr>
-          <w:rFonts w:ascii="Times New Roman" w:hAnsi="Times New Roman" w:cs="Times New Roman"/>
-          <w:sz w:val="24"/>
-          <w:szCs w:val="24"/>
-          <w:lang w:val="en-US"/>
-        </w:rPr>
-        <w:t xml:space="preserve">            for (int i = 0; i &lt; arrayLength; i++)</w:t>
+      <w:proofErr w:type="gramStart"/>
+      <w:r>
+        <w:rPr>
+          <w:rFonts w:ascii="Times New Roman" w:hAnsi="Times New Roman" w:cs="Times New Roman"/>
+          <w:sz w:val="24"/>
+          <w:szCs w:val="24"/>
+          <w:lang w:val="en-US"/>
+        </w:rPr>
+        <w:t>.</w:t>
+      </w:r>
+      <w:proofErr w:type="spellStart"/>
+      <w:r>
+        <w:rPr>
+          <w:rFonts w:ascii="Times New Roman" w:hAnsi="Times New Roman" w:cs="Times New Roman"/>
+          <w:sz w:val="24"/>
+          <w:szCs w:val="24"/>
+          <w:lang w:val="en-US"/>
+        </w:rPr>
+        <w:t>ConfigureAwait</w:t>
+      </w:r>
+      <w:proofErr w:type="spellEnd"/>
+      <w:proofErr w:type="gramEnd"/>
+      <w:r>
+        <w:rPr>
+          <w:rFonts w:ascii="Times New Roman" w:hAnsi="Times New Roman" w:cs="Times New Roman"/>
+          <w:sz w:val="24"/>
+          <w:szCs w:val="24"/>
+          <w:lang w:val="en-US"/>
+        </w:rPr>
+        <w:t>(false);</w:t>
+      </w:r>
+    </w:p>
+    <w:p>
+      <w:pPr>
+        <w:rPr>
+          <w:rFonts w:ascii="Times New Roman" w:hAnsi="Times New Roman" w:cs="Times New Roman"/>
+          <w:sz w:val="24"/>
+          <w:szCs w:val="24"/>
+          <w:lang w:val="en-US"/>
+        </w:rPr>
+      </w:pPr>
+    </w:p>
+    <w:p>
+      <w:pPr>
+        <w:rPr>
+          <w:rFonts w:ascii="Times New Roman" w:hAnsi="Times New Roman" w:cs="Times New Roman"/>
+          <w:sz w:val="24"/>
+          <w:szCs w:val="24"/>
+          <w:lang w:val="en-US"/>
+        </w:rPr>
+      </w:pPr>
+      <w:r>
+        <w:rPr>
+          <w:rFonts w:ascii="Times New Roman" w:hAnsi="Times New Roman" w:cs="Times New Roman"/>
+          <w:sz w:val="24"/>
+          <w:szCs w:val="24"/>
+          <w:lang w:val="en-US"/>
+        </w:rPr>
+        <w:t xml:space="preserve">            for (int </w:t>
+      </w:r>
+      <w:proofErr w:type="spellStart"/>
+      <w:r>
+        <w:rPr>
+          <w:rFonts w:ascii="Times New Roman" w:hAnsi="Times New Roman" w:cs="Times New Roman"/>
+          <w:sz w:val="24"/>
+          <w:szCs w:val="24"/>
+          <w:lang w:val="en-US"/>
+        </w:rPr>
+        <w:t>i</w:t>
+      </w:r>
+      <w:proofErr w:type="spellEnd"/>
+      <w:r>
+        <w:rPr>
+          <w:rFonts w:ascii="Times New Roman" w:hAnsi="Times New Roman" w:cs="Times New Roman"/>
+          <w:sz w:val="24"/>
+          <w:szCs w:val="24"/>
+          <w:lang w:val="en-US"/>
+        </w:rPr>
+        <w:t xml:space="preserve"> = 0; </w:t>
+      </w:r>
+      <w:proofErr w:type="spellStart"/>
+      <w:r>
+        <w:rPr>
+          <w:rFonts w:ascii="Times New Roman" w:hAnsi="Times New Roman" w:cs="Times New Roman"/>
+          <w:sz w:val="24"/>
+          <w:szCs w:val="24"/>
+          <w:lang w:val="en-US"/>
+        </w:rPr>
+        <w:t>i</w:t>
+      </w:r>
+      <w:proofErr w:type="spellEnd"/>
+      <w:r>
+        <w:rPr>
+          <w:rFonts w:ascii="Times New Roman" w:hAnsi="Times New Roman" w:cs="Times New Roman"/>
+          <w:sz w:val="24"/>
+          <w:szCs w:val="24"/>
+          <w:lang w:val="en-US"/>
+        </w:rPr>
+        <w:t xml:space="preserve"> &lt; </w:t>
+      </w:r>
+      <w:proofErr w:type="spellStart"/>
+      <w:r>
+        <w:rPr>
+          <w:rFonts w:ascii="Times New Roman" w:hAnsi="Times New Roman" w:cs="Times New Roman"/>
+          <w:sz w:val="24"/>
+          <w:szCs w:val="24"/>
+          <w:lang w:val="en-US"/>
+        </w:rPr>
+        <w:t>arrayLength</w:t>
+      </w:r>
+      <w:proofErr w:type="spellEnd"/>
+      <w:r>
+        <w:rPr>
+          <w:rFonts w:ascii="Times New Roman" w:hAnsi="Times New Roman" w:cs="Times New Roman"/>
+          <w:sz w:val="24"/>
+          <w:szCs w:val="24"/>
+          <w:lang w:val="en-US"/>
+        </w:rPr>
+        <w:t xml:space="preserve">; </w:t>
+      </w:r>
+      <w:proofErr w:type="spellStart"/>
+      <w:r>
+        <w:rPr>
+          <w:rFonts w:ascii="Times New Roman" w:hAnsi="Times New Roman" w:cs="Times New Roman"/>
+          <w:sz w:val="24"/>
+          <w:szCs w:val="24"/>
+          <w:lang w:val="en-US"/>
+        </w:rPr>
+        <w:t>i</w:t>
+      </w:r>
+      <w:proofErr w:type="spellEnd"/>
+      <w:r>
+        <w:rPr>
+          <w:rFonts w:ascii="Times New Roman" w:hAnsi="Times New Roman" w:cs="Times New Roman"/>
+          <w:sz w:val="24"/>
+          <w:szCs w:val="24"/>
+          <w:lang w:val="en-US"/>
+        </w:rPr>
+        <w:t>++)</w:t>
       </w:r>
     </w:p>
     <w:p>
@@ -4242,7 +6380,127 @@
           <w:szCs w:val="24"/>
           <w:lang w:val="en-US"/>
         </w:rPr>
-        <w:t xml:space="preserve">                result[i] = (y1[i] + 2 * y2[i] + 2 * y3[i] + y4[i]) * (timeStep / 6);</w:t>
+        <w:t xml:space="preserve">                result[</w:t>
+      </w:r>
+      <w:proofErr w:type="spellStart"/>
+      <w:r>
+        <w:rPr>
+          <w:rFonts w:ascii="Times New Roman" w:hAnsi="Times New Roman" w:cs="Times New Roman"/>
+          <w:sz w:val="24"/>
+          <w:szCs w:val="24"/>
+          <w:lang w:val="en-US"/>
+        </w:rPr>
+        <w:t>i</w:t>
+      </w:r>
+      <w:proofErr w:type="spellEnd"/>
+      <w:r>
+        <w:rPr>
+          <w:rFonts w:ascii="Times New Roman" w:hAnsi="Times New Roman" w:cs="Times New Roman"/>
+          <w:sz w:val="24"/>
+          <w:szCs w:val="24"/>
+          <w:lang w:val="en-US"/>
+        </w:rPr>
+        <w:t>] = (y1[</w:t>
+      </w:r>
+      <w:proofErr w:type="spellStart"/>
+      <w:r>
+        <w:rPr>
+          <w:rFonts w:ascii="Times New Roman" w:hAnsi="Times New Roman" w:cs="Times New Roman"/>
+          <w:sz w:val="24"/>
+          <w:szCs w:val="24"/>
+          <w:lang w:val="en-US"/>
+        </w:rPr>
+        <w:t>i</w:t>
+      </w:r>
+      <w:proofErr w:type="spellEnd"/>
+      <w:r>
+        <w:rPr>
+          <w:rFonts w:ascii="Times New Roman" w:hAnsi="Times New Roman" w:cs="Times New Roman"/>
+          <w:sz w:val="24"/>
+          <w:szCs w:val="24"/>
+          <w:lang w:val="en-US"/>
+        </w:rPr>
+        <w:t>] + 2 * y2[</w:t>
+      </w:r>
+      <w:proofErr w:type="spellStart"/>
+      <w:r>
+        <w:rPr>
+          <w:rFonts w:ascii="Times New Roman" w:hAnsi="Times New Roman" w:cs="Times New Roman"/>
+          <w:sz w:val="24"/>
+          <w:szCs w:val="24"/>
+          <w:lang w:val="en-US"/>
+        </w:rPr>
+        <w:t>i</w:t>
+      </w:r>
+      <w:proofErr w:type="spellEnd"/>
+      <w:r>
+        <w:rPr>
+          <w:rFonts w:ascii="Times New Roman" w:hAnsi="Times New Roman" w:cs="Times New Roman"/>
+          <w:sz w:val="24"/>
+          <w:szCs w:val="24"/>
+          <w:lang w:val="en-US"/>
+        </w:rPr>
+        <w:t>] + 2 * y3[</w:t>
+      </w:r>
+      <w:proofErr w:type="spellStart"/>
+      <w:r>
+        <w:rPr>
+          <w:rFonts w:ascii="Times New Roman" w:hAnsi="Times New Roman" w:cs="Times New Roman"/>
+          <w:sz w:val="24"/>
+          <w:szCs w:val="24"/>
+          <w:lang w:val="en-US"/>
+        </w:rPr>
+        <w:t>i</w:t>
+      </w:r>
+      <w:proofErr w:type="spellEnd"/>
+      <w:r>
+        <w:rPr>
+          <w:rFonts w:ascii="Times New Roman" w:hAnsi="Times New Roman" w:cs="Times New Roman"/>
+          <w:sz w:val="24"/>
+          <w:szCs w:val="24"/>
+          <w:lang w:val="en-US"/>
+        </w:rPr>
+        <w:t>] + y4[</w:t>
+      </w:r>
+      <w:proofErr w:type="spellStart"/>
+      <w:r>
+        <w:rPr>
+          <w:rFonts w:ascii="Times New Roman" w:hAnsi="Times New Roman" w:cs="Times New Roman"/>
+          <w:sz w:val="24"/>
+          <w:szCs w:val="24"/>
+          <w:lang w:val="en-US"/>
+        </w:rPr>
+        <w:t>i</w:t>
+      </w:r>
+      <w:proofErr w:type="spellEnd"/>
+      <w:r>
+        <w:rPr>
+          <w:rFonts w:ascii="Times New Roman" w:hAnsi="Times New Roman" w:cs="Times New Roman"/>
+          <w:sz w:val="24"/>
+          <w:szCs w:val="24"/>
+          <w:lang w:val="en-US"/>
+        </w:rPr>
+        <w:t>]) * (</w:t>
+      </w:r>
+      <w:proofErr w:type="spellStart"/>
+      <w:r>
+        <w:rPr>
+          <w:rFonts w:ascii="Times New Roman" w:hAnsi="Times New Roman" w:cs="Times New Roman"/>
+          <w:sz w:val="24"/>
+          <w:szCs w:val="24"/>
+          <w:lang w:val="en-US"/>
+        </w:rPr>
+        <w:t>timeStep</w:t>
+      </w:r>
+      <w:proofErr w:type="spellEnd"/>
+      <w:r>
+        <w:rPr>
+          <w:rFonts w:ascii="Times New Roman" w:hAnsi="Times New Roman" w:cs="Times New Roman"/>
+          <w:sz w:val="24"/>
+          <w:szCs w:val="24"/>
+          <w:lang w:val="en-US"/>
+        </w:rPr>
+        <w:t xml:space="preserve"> / 6);</w:t>
       </w:r>
     </w:p>
     <w:p>
@@ -4294,7 +6552,43 @@
           <w:sz w:val="24"/>
           <w:szCs w:val="24"/>
         </w:rPr>
-        <w:t xml:space="preserve">            return result;</w:t>
+        <w:t xml:space="preserve">            </w:t>
+      </w:r>
+      <w:proofErr w:type="spellStart"/>
+      <w:r>
+        <w:rPr>
+          <w:rFonts w:ascii="Times New Roman" w:hAnsi="Times New Roman" w:cs="Times New Roman"/>
+          <w:sz w:val="24"/>
+          <w:szCs w:val="24"/>
+        </w:rPr>
+        <w:t>return</w:t>
+      </w:r>
+      <w:proofErr w:type="spellEnd"/>
+      <w:r>
+        <w:rPr>
+          <w:rFonts w:ascii="Times New Roman" w:hAnsi="Times New Roman" w:cs="Times New Roman"/>
+          <w:sz w:val="24"/>
+          <w:szCs w:val="24"/>
+        </w:rPr>
+        <w:t xml:space="preserve"> </w:t>
+      </w:r>
+      <w:proofErr w:type="spellStart"/>
+      <w:r>
+        <w:rPr>
+          <w:rFonts w:ascii="Times New Roman" w:hAnsi="Times New Roman" w:cs="Times New Roman"/>
+          <w:sz w:val="24"/>
+          <w:szCs w:val="24"/>
+        </w:rPr>
+        <w:t>result</w:t>
+      </w:r>
+      <w:proofErr w:type="spellEnd"/>
+      <w:r>
+        <w:rPr>
+          <w:rFonts w:ascii="Times New Roman" w:hAnsi="Times New Roman" w:cs="Times New Roman"/>
+          <w:sz w:val="24"/>
+          <w:szCs w:val="24"/>
+        </w:rPr>
+        <w:t>;</w:t>
       </w:r>
     </w:p>
     <w:p>
@@ -5096,6 +7390,36 @@
       <w:u w:val="single"/>
     </w:rPr>
   </w:style>
+  <w:style w:type="paragraph" w:styleId="Textodebalo">
+    <w:name w:val="Balloon Text"/>
+    <w:basedOn w:val="Normal"/>
+    <w:link w:val="TextodebaloChar"/>
+    <w:uiPriority w:val="99"/>
+    <w:semiHidden/>
+    <w:unhideWhenUsed/>
+    <w:rsid w:val="009D6707"/>
+    <w:pPr>
+      <w:spacing w:line="240" w:lineRule="auto"/>
+    </w:pPr>
+    <w:rPr>
+      <w:rFonts w:ascii="Segoe UI" w:hAnsi="Segoe UI" w:cs="Segoe UI"/>
+      <w:sz w:val="18"/>
+      <w:szCs w:val="18"/>
+    </w:rPr>
+  </w:style>
+  <w:style w:type="character" w:customStyle="1" w:styleId="TextodebaloChar">
+    <w:name w:val="Texto de balão Char"/>
+    <w:basedOn w:val="Fontepargpadro"/>
+    <w:link w:val="Textodebalo"/>
+    <w:uiPriority w:val="99"/>
+    <w:semiHidden/>
+    <w:rsid w:val="009D6707"/>
+    <w:rPr>
+      <w:rFonts w:ascii="Segoe UI" w:hAnsi="Segoe UI" w:cs="Segoe UI"/>
+      <w:sz w:val="18"/>
+      <w:szCs w:val="18"/>
+    </w:rPr>
+  </w:style>
 </w:styles>
 </file>
 

</xml_diff>

<commit_message>
Converted methods in ArrayOperation and BoundaryCondition to extension methods.
</commit_message>
<xml_diff>
--- a/Tese/Tese.docx
+++ b/Tese/Tese.docx
@@ -161,6 +161,81 @@
           <w:sz w:val="24"/>
           <w:szCs w:val="24"/>
         </w:rPr>
+        <w:t xml:space="preserve"> através do Método de Elementos Finitos</w:t>
+      </w:r>
+      <w:r>
+        <w:rPr>
+          <w:rFonts w:ascii="Times New Roman" w:hAnsi="Times New Roman" w:cs="Times New Roman"/>
+          <w:sz w:val="24"/>
+          <w:szCs w:val="24"/>
+        </w:rPr>
+        <w:t>, considerando a influência de</w:t>
+      </w:r>
+      <w:r>
+        <w:rPr>
+          <w:rFonts w:ascii="Times New Roman" w:hAnsi="Times New Roman" w:cs="Times New Roman"/>
+          <w:sz w:val="24"/>
+          <w:szCs w:val="24"/>
+        </w:rPr>
+        <w:t xml:space="preserve"> absorvedores dinâmicos de vibração </w:t>
+      </w:r>
+      <w:r>
+        <w:rPr>
+          <w:rFonts w:ascii="Times New Roman" w:hAnsi="Times New Roman" w:cs="Times New Roman"/>
+          <w:sz w:val="24"/>
+          <w:szCs w:val="24"/>
+        </w:rPr>
+        <w:t>e</w:t>
+      </w:r>
+      <w:r>
+        <w:rPr>
+          <w:rFonts w:ascii="Times New Roman" w:hAnsi="Times New Roman" w:cs="Times New Roman"/>
+          <w:sz w:val="24"/>
+          <w:szCs w:val="24"/>
+        </w:rPr>
+        <w:t>, principalmente,</w:t>
+      </w:r>
+      <w:r>
+        <w:rPr>
+          <w:rFonts w:ascii="Times New Roman" w:hAnsi="Times New Roman" w:cs="Times New Roman"/>
+          <w:sz w:val="24"/>
+          <w:szCs w:val="24"/>
+        </w:rPr>
+        <w:t xml:space="preserve"> chapas piezoelétricas</w:t>
+      </w:r>
+      <w:r>
+        <w:rPr>
+          <w:rFonts w:ascii="Times New Roman" w:hAnsi="Times New Roman" w:cs="Times New Roman"/>
+          <w:sz w:val="24"/>
+          <w:szCs w:val="24"/>
+        </w:rPr>
+        <w:t xml:space="preserve">. </w:t>
+      </w:r>
+      <w:r>
+        <w:rPr>
+          <w:rFonts w:ascii="Times New Roman" w:hAnsi="Times New Roman" w:cs="Times New Roman"/>
+          <w:sz w:val="24"/>
+          <w:szCs w:val="24"/>
+        </w:rPr>
+        <w:t xml:space="preserve">Além disso, rotinas específica em linguagem C foram </w:t>
+      </w:r>
+      <w:proofErr w:type="gramStart"/>
+      <w:r>
+        <w:rPr>
+          <w:rFonts w:ascii="Times New Roman" w:hAnsi="Times New Roman" w:cs="Times New Roman"/>
+          <w:sz w:val="24"/>
+          <w:szCs w:val="24"/>
+        </w:rPr>
+        <w:t xml:space="preserve">desenvolvidas </w:t>
+      </w:r>
+      <w:bookmarkStart w:id="0" w:name="_GoBack"/>
+      <w:bookmarkEnd w:id="0"/>
+      <w:r>
+        <w:rPr>
+          <w:rFonts w:ascii="Times New Roman" w:hAnsi="Times New Roman" w:cs="Times New Roman"/>
+          <w:sz w:val="24"/>
+          <w:szCs w:val="24"/>
+        </w:rPr>
         <w:t xml:space="preserve"> </w:t>
       </w:r>
       <w:r>
@@ -169,55 +244,16 @@
           <w:sz w:val="24"/>
           <w:szCs w:val="24"/>
         </w:rPr>
-        <w:t>através do Método de Elementos Finitos</w:t>
-      </w:r>
-      <w:r>
-        <w:rPr>
-          <w:rFonts w:ascii="Times New Roman" w:hAnsi="Times New Roman" w:cs="Times New Roman"/>
-          <w:sz w:val="24"/>
-          <w:szCs w:val="24"/>
-        </w:rPr>
-        <w:t>, considerando a influência de</w:t>
-      </w:r>
-      <w:r>
-        <w:rPr>
-          <w:rFonts w:ascii="Times New Roman" w:hAnsi="Times New Roman" w:cs="Times New Roman"/>
-          <w:sz w:val="24"/>
-          <w:szCs w:val="24"/>
-        </w:rPr>
-        <w:t xml:space="preserve"> absorvedores dinâmicos de vibração </w:t>
-      </w:r>
-      <w:r>
-        <w:rPr>
-          <w:rFonts w:ascii="Times New Roman" w:hAnsi="Times New Roman" w:cs="Times New Roman"/>
-          <w:sz w:val="24"/>
-          <w:szCs w:val="24"/>
-        </w:rPr>
-        <w:t>e</w:t>
-      </w:r>
-      <w:r>
-        <w:rPr>
-          <w:rFonts w:ascii="Times New Roman" w:hAnsi="Times New Roman" w:cs="Times New Roman"/>
-          <w:sz w:val="24"/>
-          <w:szCs w:val="24"/>
-        </w:rPr>
-        <w:t>, principalmente,</w:t>
-      </w:r>
-      <w:r>
-        <w:rPr>
-          <w:rFonts w:ascii="Times New Roman" w:hAnsi="Times New Roman" w:cs="Times New Roman"/>
-          <w:sz w:val="24"/>
-          <w:szCs w:val="24"/>
-        </w:rPr>
-        <w:t xml:space="preserve"> chapas piezoelétricas</w:t>
-      </w:r>
-      <w:r>
-        <w:rPr>
-          <w:rFonts w:ascii="Times New Roman" w:hAnsi="Times New Roman" w:cs="Times New Roman"/>
-          <w:sz w:val="24"/>
-          <w:szCs w:val="24"/>
-        </w:rPr>
-        <w:t xml:space="preserve">. Este código foi desenvolvido seguindo os padrões SOLID e API </w:t>
+        <w:t>Este</w:t>
+      </w:r>
+      <w:proofErr w:type="gramEnd"/>
+      <w:r>
+        <w:rPr>
+          <w:rFonts w:ascii="Times New Roman" w:hAnsi="Times New Roman" w:cs="Times New Roman"/>
+          <w:sz w:val="24"/>
+          <w:szCs w:val="24"/>
+        </w:rPr>
+        <w:t xml:space="preserve"> código foi desenvolvido seguindo os padrões SOLID e API </w:t>
       </w:r>
       <w:proofErr w:type="spellStart"/>
       <w:r>
@@ -391,8 +427,6 @@
         </w:rPr>
         <w:br w:type="page"/>
       </w:r>
-      <w:bookmarkStart w:id="0" w:name="_GoBack"/>
-      <w:bookmarkEnd w:id="0"/>
     </w:p>
     <w:p>
       <w:pPr>

</xml_diff>

<commit_message>
Generalized operation CreateInput to CalculateVibration_FiniteElement class.
</commit_message>
<xml_diff>
--- a/Tese/Tese.docx
+++ b/Tese/Tese.docx
@@ -214,46 +214,55 @@
       <w:r>
         <w:rPr>
           <w:rFonts w:ascii="Times New Roman" w:hAnsi="Times New Roman" w:cs="Times New Roman"/>
-          <w:sz w:val="24"/>
-          <w:szCs w:val="24"/>
-        </w:rPr>
-        <w:t xml:space="preserve">Além disso, rotinas específica em linguagem C foram </w:t>
-      </w:r>
-      <w:proofErr w:type="gramStart"/>
-      <w:r>
-        <w:rPr>
-          <w:rFonts w:ascii="Times New Roman" w:hAnsi="Times New Roman" w:cs="Times New Roman"/>
-          <w:sz w:val="24"/>
-          <w:szCs w:val="24"/>
-        </w:rPr>
-        <w:t xml:space="preserve">desenvolvidas </w:t>
-      </w:r>
-      <w:bookmarkStart w:id="0" w:name="_GoBack"/>
-      <w:bookmarkEnd w:id="0"/>
-      <w:r>
-        <w:rPr>
-          <w:rFonts w:ascii="Times New Roman" w:hAnsi="Times New Roman" w:cs="Times New Roman"/>
-          <w:sz w:val="24"/>
-          <w:szCs w:val="24"/>
-        </w:rPr>
-        <w:t xml:space="preserve"> </w:t>
-      </w:r>
-      <w:r>
-        <w:rPr>
-          <w:rFonts w:ascii="Times New Roman" w:hAnsi="Times New Roman" w:cs="Times New Roman"/>
-          <w:sz w:val="24"/>
-          <w:szCs w:val="24"/>
-        </w:rPr>
-        <w:t>Este</w:t>
-      </w:r>
-      <w:proofErr w:type="gramEnd"/>
-      <w:r>
-        <w:rPr>
-          <w:rFonts w:ascii="Times New Roman" w:hAnsi="Times New Roman" w:cs="Times New Roman"/>
-          <w:sz w:val="24"/>
-          <w:szCs w:val="24"/>
-        </w:rPr>
-        <w:t xml:space="preserve"> código foi desenvolvido seguindo os padrões SOLID e API </w:t>
+          <w:color w:val="FF0000"/>
+          <w:sz w:val="24"/>
+          <w:szCs w:val="24"/>
+        </w:rPr>
+        <w:t xml:space="preserve">Além disso, </w:t>
+      </w:r>
+      <w:r>
+        <w:rPr>
+          <w:rFonts w:ascii="Times New Roman" w:hAnsi="Times New Roman" w:cs="Times New Roman"/>
+          <w:color w:val="FF0000"/>
+          <w:sz w:val="24"/>
+          <w:szCs w:val="24"/>
+        </w:rPr>
+        <w:t xml:space="preserve">foram desenvolvidas </w:t>
+      </w:r>
+      <w:r>
+        <w:rPr>
+          <w:rFonts w:ascii="Times New Roman" w:hAnsi="Times New Roman" w:cs="Times New Roman"/>
+          <w:color w:val="FF0000"/>
+          <w:sz w:val="24"/>
+          <w:szCs w:val="24"/>
+        </w:rPr>
+        <w:t>rotinas específicas</w:t>
+      </w:r>
+      <w:r>
+        <w:rPr>
+          <w:rFonts w:ascii="Times New Roman" w:hAnsi="Times New Roman" w:cs="Times New Roman"/>
+          <w:color w:val="FF0000"/>
+          <w:sz w:val="24"/>
+          <w:szCs w:val="24"/>
+        </w:rPr>
+        <w:t xml:space="preserve"> em linguagem </w:t>
+      </w:r>
+      <w:r>
+        <w:rPr>
+          <w:rFonts w:ascii="Times New Roman" w:hAnsi="Times New Roman" w:cs="Times New Roman"/>
+          <w:color w:val="FF0000"/>
+          <w:sz w:val="24"/>
+          <w:szCs w:val="24"/>
+        </w:rPr>
+        <w:t xml:space="preserve">C. </w:t>
+      </w:r>
+      <w:r>
+        <w:rPr>
+          <w:rFonts w:ascii="Times New Roman" w:hAnsi="Times New Roman" w:cs="Times New Roman"/>
+          <w:sz w:val="24"/>
+          <w:szCs w:val="24"/>
+        </w:rPr>
+        <w:t xml:space="preserve">Este código foi desenvolvido seguindo os padrões SOLID e API </w:t>
       </w:r>
       <w:proofErr w:type="spellStart"/>
       <w:r>
@@ -3207,6 +3216,8 @@
         </w:rPr>
         <w:t>Código numérico para solução das análises</w:t>
       </w:r>
+      <w:bookmarkStart w:id="0" w:name="_GoBack"/>
+      <w:bookmarkEnd w:id="0"/>
     </w:p>
     <w:p>
       <w:pPr>

</xml_diff>